<commit_message>
Small edits, some jfw comments addressed.
</commit_message>
<xml_diff>
--- a/manuscript/first_draft/GroverKokiaManuscriptv6_jfw.docx
+++ b/manuscript/first_draft/GroverKokiaManuscriptv6_jfw.docx
@@ -1,6 +1,6 @@
 
 <file path=word/document.xml><?xml version="1.0" encoding="utf-8"?>
-<w:document xmlns:wpc="http://schemas.microsoft.com/office/word/2010/wordprocessingCanvas" xmlns:cx="http://schemas.microsoft.com/office/drawing/2014/chartex" xmlns:cx1="http://schemas.microsoft.com/office/drawing/2015/9/8/chartex" xmlns:mc="http://schemas.openxmlformats.org/markup-compatibility/2006" xmlns:o="urn:schemas-microsoft-com:office:office" xmlns:r="http://schemas.openxmlformats.org/officeDocument/2006/relationships" xmlns:m="http://schemas.openxmlformats.org/officeDocument/2006/math" xmlns:v="urn:schemas-microsoft-com:vml" xmlns:wp14="http://schemas.microsoft.com/office/word/2010/wordprocessingDrawing" xmlns:wp="http://schemas.openxmlformats.org/drawingml/2006/wordprocessingDrawing" xmlns:w10="urn:schemas-microsoft-com:office:word" xmlns:w="http://schemas.openxmlformats.org/wordprocessingml/2006/main" xmlns:w14="http://schemas.microsoft.com/office/word/2010/wordml" xmlns:w15="http://schemas.microsoft.com/office/word/2012/wordml" xmlns:w16se="http://schemas.microsoft.com/office/word/2015/wordml/symex" xmlns:wpg="http://schemas.microsoft.com/office/word/2010/wordprocessingGroup" xmlns:wpi="http://schemas.microsoft.com/office/word/2010/wordprocessingInk" xmlns:wne="http://schemas.microsoft.com/office/word/2006/wordml" xmlns:wps="http://schemas.microsoft.com/office/word/2010/wordprocessingShape" mc:Ignorable="w14 w15 w16se wp14">
+<w:document xmlns:wpc="http://schemas.microsoft.com/office/word/2010/wordprocessingCanvas" xmlns:mo="http://schemas.microsoft.com/office/mac/office/2008/main" xmlns:mc="http://schemas.openxmlformats.org/markup-compatibility/2006" xmlns:mv="urn:schemas-microsoft-com:mac:vml" xmlns:o="urn:schemas-microsoft-com:office:office" xmlns:r="http://schemas.openxmlformats.org/officeDocument/2006/relationships" xmlns:m="http://schemas.openxmlformats.org/officeDocument/2006/math" xmlns:v="urn:schemas-microsoft-com:vml" xmlns:wp14="http://schemas.microsoft.com/office/word/2010/wordprocessingDrawing" xmlns:wp="http://schemas.openxmlformats.org/drawingml/2006/wordprocessingDrawing" xmlns:w10="urn:schemas-microsoft-com:office:word" xmlns:w="http://schemas.openxmlformats.org/wordprocessingml/2006/main" xmlns:w14="http://schemas.microsoft.com/office/word/2010/wordml" xmlns:wpg="http://schemas.microsoft.com/office/word/2010/wordprocessingGroup" xmlns:wpi="http://schemas.microsoft.com/office/word/2010/wordprocessingInk" xmlns:wne="http://schemas.microsoft.com/office/word/2006/wordml" xmlns:wps="http://schemas.microsoft.com/office/word/2010/wordprocessingShape" mc:Ignorable="w14 wp14">
   <w:body>
     <w:p>
       <w:pPr>
@@ -9,11 +9,19 @@
           <w:b/>
         </w:rPr>
       </w:pPr>
+      <w:proofErr w:type="spellStart"/>
       <w:r>
         <w:rPr>
           <w:b/>
         </w:rPr>
-        <w:t>Phylogenomic analysis of an unusual biogeographic disjunction</w:t>
+        <w:t>Phylogenomic</w:t>
+      </w:r>
+      <w:proofErr w:type="spellEnd"/>
+      <w:r>
+        <w:rPr>
+          <w:b/>
+        </w:rPr>
+        <w:t xml:space="preserve"> analysis of an unusual biogeographic disjunction</w:t>
       </w:r>
       <w:r>
         <w:rPr>
@@ -24,23 +32,74 @@
     </w:p>
     <w:p>
       <w:r>
-        <w:t>Corrinne E Grover, Mark A Arick I</w:t>
-      </w:r>
-      <w:r>
-        <w:t>I, Justin Conover, Adam Thrash</w:t>
+        <w:t>Corrinne</w:t>
+      </w:r>
+      <w:r>
+        <w:t xml:space="preserve"> E Grover, Mark A </w:t>
+      </w:r>
+      <w:proofErr w:type="spellStart"/>
+      <w:r>
+        <w:t>Arick</w:t>
+      </w:r>
+      <w:proofErr w:type="spellEnd"/>
+      <w:r>
+        <w:t xml:space="preserve"> I</w:t>
+      </w:r>
+      <w:r>
+        <w:t xml:space="preserve">I, Justin </w:t>
+      </w:r>
+      <w:r>
+        <w:t xml:space="preserve">L. </w:t>
+      </w:r>
+      <w:r>
+        <w:t>Conover, Adam Thrash</w:t>
       </w:r>
       <w:r>
         <w:t xml:space="preserve">, </w:t>
       </w:r>
-      <w:r>
-        <w:t xml:space="preserve">Guanjing Hu, </w:t>
-      </w:r>
-      <w:r>
-        <w:t>William S Sanders, Rubab Naqvi, Muhammad Farooq,</w:t>
-      </w:r>
-      <w:r>
-        <w:t xml:space="preserve"> Xiaochong</w:t>
-      </w:r>
+      <w:proofErr w:type="spellStart"/>
+      <w:r>
+        <w:t>Guanjing</w:t>
+      </w:r>
+      <w:proofErr w:type="spellEnd"/>
+      <w:r>
+        <w:t xml:space="preserve"> Hu, </w:t>
+      </w:r>
+      <w:r>
+        <w:t xml:space="preserve">William S Sanders, </w:t>
+      </w:r>
+      <w:proofErr w:type="spellStart"/>
+      <w:r>
+        <w:t>Rubab</w:t>
+      </w:r>
+      <w:proofErr w:type="spellEnd"/>
+      <w:r>
+        <w:t xml:space="preserve"> </w:t>
+      </w:r>
+      <w:proofErr w:type="spellStart"/>
+      <w:r>
+        <w:t>Naqvi</w:t>
+      </w:r>
+      <w:proofErr w:type="spellEnd"/>
+      <w:r>
+        <w:t xml:space="preserve">, Muhammad </w:t>
+      </w:r>
+      <w:proofErr w:type="spellStart"/>
+      <w:r>
+        <w:t>Farooq</w:t>
+      </w:r>
+      <w:proofErr w:type="spellEnd"/>
+      <w:r>
+        <w:t>,</w:t>
+      </w:r>
+      <w:r>
+        <w:t xml:space="preserve"> </w:t>
+      </w:r>
+      <w:proofErr w:type="spellStart"/>
+      <w:r>
+        <w:t>Xiaochong</w:t>
+      </w:r>
+      <w:proofErr w:type="spellEnd"/>
       <w:r>
         <w:t xml:space="preserve"> </w:t>
       </w:r>
@@ -54,13 +113,53 @@
         <w:t xml:space="preserve">Lei Gong, </w:t>
       </w:r>
       <w:r>
-        <w:t>Joann Mudge, Thiru Ramaraj, Joshua A Udall, Dani</w:t>
-      </w:r>
-      <w:r>
-        <w:t xml:space="preserve">el G Peterson, Jodi Scheffler, </w:t>
-      </w:r>
-      <w:r>
-        <w:t xml:space="preserve">Brian Scheffler, </w:t>
+        <w:t xml:space="preserve">Joann </w:t>
+      </w:r>
+      <w:proofErr w:type="spellStart"/>
+      <w:r>
+        <w:t>Mudge</w:t>
+      </w:r>
+      <w:proofErr w:type="spellEnd"/>
+      <w:r>
+        <w:t xml:space="preserve">, </w:t>
+      </w:r>
+      <w:proofErr w:type="spellStart"/>
+      <w:r>
+        <w:t>Thiru</w:t>
+      </w:r>
+      <w:proofErr w:type="spellEnd"/>
+      <w:r>
+        <w:t xml:space="preserve"> </w:t>
+      </w:r>
+      <w:proofErr w:type="spellStart"/>
+      <w:r>
+        <w:t>Ramaraj</w:t>
+      </w:r>
+      <w:proofErr w:type="spellEnd"/>
+      <w:r>
+        <w:t>, Joshua A Udall, Dani</w:t>
+      </w:r>
+      <w:r>
+        <w:t xml:space="preserve">el G Peterson, Jodi </w:t>
+      </w:r>
+      <w:proofErr w:type="spellStart"/>
+      <w:r>
+        <w:t>Scheffler</w:t>
+      </w:r>
+      <w:proofErr w:type="spellEnd"/>
+      <w:r>
+        <w:t xml:space="preserve">, </w:t>
+      </w:r>
+      <w:r>
+        <w:t xml:space="preserve">Brian </w:t>
+      </w:r>
+      <w:proofErr w:type="spellStart"/>
+      <w:r>
+        <w:t>Scheffler</w:t>
+      </w:r>
+      <w:proofErr w:type="spellEnd"/>
+      <w:r>
+        <w:t xml:space="preserve">, </w:t>
       </w:r>
       <w:r>
         <w:t xml:space="preserve">and </w:t>
@@ -68,6 +167,8 @@
       <w:r>
         <w:t>Jonathan F Wendel</w:t>
       </w:r>
+      <w:bookmarkStart w:id="0" w:name="_GoBack"/>
+      <w:bookmarkEnd w:id="0"/>
     </w:p>
     <w:p>
       <w:r>
@@ -124,7 +225,15 @@
         <w:t xml:space="preserve">evolutionary </w:t>
       </w:r>
       <w:r>
-        <w:t xml:space="preserve">phenomena that characterizes </w:t>
+        <w:t xml:space="preserve">phenomena that </w:t>
+      </w:r>
+      <w:proofErr w:type="gramStart"/>
+      <w:r>
+        <w:t>characterizes</w:t>
+      </w:r>
+      <w:proofErr w:type="gramEnd"/>
+      <w:r>
+        <w:t xml:space="preserve"> </w:t>
       </w:r>
       <w:r>
         <w:t>the cotton tribe</w:t>
@@ -232,7 +341,15 @@
         <w:t xml:space="preserve">tribe </w:t>
       </w:r>
       <w:r>
-        <w:t>{Dejoode, 1992 #1;Fryxell, 1979 #11;Stephens, 1958 #12;Stephens, 1966 #13;Wendel, 1989 #14;Wendel, 1992 #15;Wendel, 1990 #16;Wendel, 1990 #17;Wendel, 2003 #18;Seelanan, 1997 #19}</w:t>
+        <w:t>{</w:t>
+      </w:r>
+      <w:proofErr w:type="spellStart"/>
+      <w:r>
+        <w:t>Dejoode</w:t>
+      </w:r>
+      <w:proofErr w:type="spellEnd"/>
+      <w:r>
+        <w:t>, 1992 #1;Fryxell, 1979 #11;Stephens, 1958 #12;Stephens, 1966 #13;Wendel, 1989 #14;Wendel, 1992 #15;Wendel, 1990 #16;Wendel, 1990 #17;Wendel, 2003 #18;Seelanan, 1997 #19}</w:t>
       </w:r>
       <w:r>
         <w:t>.</w:t>
@@ -349,7 +466,15 @@
         <w:t xml:space="preserve"> </w:t>
       </w:r>
       <w:r>
-        <w:t>{Seelanan, 1997 #19;Cronn, 2002 #26}</w:t>
+        <w:t>{</w:t>
+      </w:r>
+      <w:proofErr w:type="spellStart"/>
+      <w:r>
+        <w:t>Seelanan</w:t>
+      </w:r>
+      <w:proofErr w:type="spellEnd"/>
+      <w:r>
+        <w:t>, 1997 #19;Cronn, 2002 #26}</w:t>
       </w:r>
       <w:r>
         <w:t>.</w:t>
@@ -435,18 +560,42 @@
         <w:rPr>
           <w:i/>
         </w:rPr>
-        <w:t>K. lanceolata</w:t>
-      </w:r>
-      <w:r>
-        <w:t xml:space="preserve"> Lewton)</w:t>
-      </w:r>
-      <w:r>
-        <w:t>{Morden, 2017 #125}{Bates, 1990 #20;Sherwood, 2014 #21}</w:t>
-      </w:r>
+        <w:t xml:space="preserve">K. </w:t>
+      </w:r>
+      <w:proofErr w:type="spellStart"/>
+      <w:r>
+        <w:rPr>
+          <w:i/>
+        </w:rPr>
+        <w:t>lanceolata</w:t>
+      </w:r>
+      <w:proofErr w:type="spellEnd"/>
+      <w:r>
+        <w:t xml:space="preserve"> </w:t>
+      </w:r>
+      <w:proofErr w:type="spellStart"/>
+      <w:r>
+        <w:t>Lewton</w:t>
+      </w:r>
+      <w:proofErr w:type="spellEnd"/>
       <w:r>
         <w:t>)</w:t>
       </w:r>
       <w:r>
+        <w:t>{</w:t>
+      </w:r>
+      <w:proofErr w:type="spellStart"/>
+      <w:r>
+        <w:t>Morden</w:t>
+      </w:r>
+      <w:proofErr w:type="spellEnd"/>
+      <w:r>
+        <w:t>, 2017 #125}{Bates, 1990 #20;Sherwood, 2014 #21}</w:t>
+      </w:r>
+      <w:r>
+        <w:t>)</w:t>
+      </w:r>
+      <w:r>
         <w:t>.</w:t>
       </w:r>
       <w:r>
@@ -459,13 +608,37 @@
         <w:rPr>
           <w:i/>
         </w:rPr>
-        <w:t>K. kauaiensis</w:t>
-      </w:r>
-      <w:r>
-        <w:t xml:space="preserve"> </w:t>
-      </w:r>
-      <w:r>
-        <w:t xml:space="preserve">(Rock) Degener &amp; Duvel </w:t>
+        <w:t xml:space="preserve">K. </w:t>
+      </w:r>
+      <w:proofErr w:type="spellStart"/>
+      <w:r>
+        <w:rPr>
+          <w:i/>
+        </w:rPr>
+        <w:t>kauaiensis</w:t>
+      </w:r>
+      <w:proofErr w:type="spellEnd"/>
+      <w:r>
+        <w:t xml:space="preserve"> </w:t>
+      </w:r>
+      <w:r>
+        <w:t xml:space="preserve">(Rock) </w:t>
+      </w:r>
+      <w:proofErr w:type="spellStart"/>
+      <w:r>
+        <w:t>Degener</w:t>
+      </w:r>
+      <w:proofErr w:type="spellEnd"/>
+      <w:r>
+        <w:t xml:space="preserve"> &amp; </w:t>
+      </w:r>
+      <w:proofErr w:type="spellStart"/>
+      <w:r>
+        <w:t>Duvel</w:t>
+      </w:r>
+      <w:proofErr w:type="spellEnd"/>
+      <w:r>
+        <w:t xml:space="preserve"> </w:t>
       </w:r>
       <w:r>
         <w:t>and</w:t>
@@ -477,8 +650,13 @@
         <w:t xml:space="preserve"> K. drynarioides</w:t>
       </w:r>
       <w:r>
-        <w:t xml:space="preserve"> (Seem.) Lewton</w:t>
-      </w:r>
+        <w:t xml:space="preserve"> (Seem.) </w:t>
+      </w:r>
+      <w:proofErr w:type="spellStart"/>
+      <w:r>
+        <w:t>Lewton</w:t>
+      </w:r>
+      <w:proofErr w:type="spellEnd"/>
       <w:r>
         <w:t xml:space="preserve">, </w:t>
       </w:r>
@@ -498,11 +676,24 @@
         <w:rPr>
           <w:i/>
         </w:rPr>
-        <w:t>K. cookei</w:t>
-      </w:r>
-      <w:r>
-        <w:t xml:space="preserve"> Degener</w:t>
-      </w:r>
+        <w:t xml:space="preserve">K. </w:t>
+      </w:r>
+      <w:proofErr w:type="spellStart"/>
+      <w:r>
+        <w:rPr>
+          <w:i/>
+        </w:rPr>
+        <w:t>cookei</w:t>
+      </w:r>
+      <w:proofErr w:type="spellEnd"/>
+      <w:r>
+        <w:t xml:space="preserve"> </w:t>
+      </w:r>
+      <w:proofErr w:type="spellStart"/>
+      <w:r>
+        <w:t>Degener</w:t>
+      </w:r>
+      <w:proofErr w:type="spellEnd"/>
       <w:r>
         <w:t>, exists only as a maintained graft</w:t>
       </w:r>
@@ -537,7 +728,15 @@
         <w:t>{Sherwood, 2014 #21}</w:t>
       </w:r>
       <w:r>
-        <w:t xml:space="preserve">{Morden, 2017 #125}. A remarkable amount of diversity within and among species has been detected, particularly given the demographic history of </w:t>
+        <w:t>{</w:t>
+      </w:r>
+      <w:proofErr w:type="spellStart"/>
+      <w:r>
+        <w:t>Morden</w:t>
+      </w:r>
+      <w:proofErr w:type="spellEnd"/>
+      <w:r>
+        <w:t xml:space="preserve">, 2017 #125}. A remarkable amount of diversity within and among species has been detected, particularly given the demographic history of </w:t>
       </w:r>
       <w:r>
         <w:rPr>
@@ -546,7 +745,15 @@
         <w:t>Kokia</w:t>
       </w:r>
       <w:r>
-        <w:t>, which includes the original genetic bottleneck associated with dispersal to the Hawaiian Islands, subsequent inter-island dispersals, and the subsequent bottlenecks due to habitat loss and the introduction of competitive and/or damaging alien species {Morden, 2017 #125}</w:t>
+        <w:t>, which includes the original genetic bottleneck associated with dispersal to the Hawaiian Islands, subsequent inter-island dispersals, and the subsequent bottlenecks due to habitat loss and the introduction of competitive and/or damaging alien species {</w:t>
+      </w:r>
+      <w:proofErr w:type="spellStart"/>
+      <w:r>
+        <w:t>Morden</w:t>
+      </w:r>
+      <w:proofErr w:type="spellEnd"/>
+      <w:r>
+        <w:t>, 2017 #125}</w:t>
       </w:r>
       <w:r>
         <w:t>{Sherwood, 2014 #21}</w:t>
@@ -638,8 +845,16 @@
         <w:rPr>
           <w:i/>
         </w:rPr>
-        <w:t>G. brevilanatum</w:t>
-      </w:r>
+        <w:t xml:space="preserve">G. </w:t>
+      </w:r>
+      <w:proofErr w:type="spellStart"/>
+      <w:r>
+        <w:rPr>
+          <w:i/>
+        </w:rPr>
+        <w:t>brevilanatum</w:t>
+      </w:r>
+      <w:proofErr w:type="spellEnd"/>
       <w:r>
         <w:t xml:space="preserve"> Hoch. (East Africa and Madagascar, </w:t>
       </w:r>
@@ -758,8 +973,16 @@
         <w:rPr>
           <w:i/>
         </w:rPr>
-        <w:t>G. brevilanatum</w:t>
-      </w:r>
+        <w:t xml:space="preserve">G. </w:t>
+      </w:r>
+      <w:proofErr w:type="spellStart"/>
+      <w:r>
+        <w:rPr>
+          <w:i/>
+        </w:rPr>
+        <w:t>brevilanatum</w:t>
+      </w:r>
+      <w:proofErr w:type="spellEnd"/>
       <w:r>
         <w:t xml:space="preserve"> </w:t>
       </w:r>
@@ -859,7 +1082,15 @@
         <w:t xml:space="preserve">, for assessments of current status and diversity </w:t>
       </w:r>
       <w:r>
-        <w:t>{Morden, 2017 #125}</w:t>
+        <w:t>{</w:t>
+      </w:r>
+      <w:proofErr w:type="spellStart"/>
+      <w:r>
+        <w:t>Morden</w:t>
+      </w:r>
+      <w:proofErr w:type="spellEnd"/>
+      <w:r>
+        <w:t>, 2017 #125}</w:t>
       </w:r>
       <w:r>
         <w:t xml:space="preserve">. </w:t>
@@ -919,14 +1150,30 @@
         <w:t xml:space="preserve">i.e., approximately 2% versus 3.6% </w:t>
       </w:r>
       <w:r>
-        <w:t xml:space="preserve">{Cronn, </w:t>
+        <w:t>{</w:t>
+      </w:r>
+      <w:proofErr w:type="spellStart"/>
+      <w:r>
+        <w:t>Cronn</w:t>
+      </w:r>
+      <w:proofErr w:type="spellEnd"/>
+      <w:r>
+        <w:t xml:space="preserve">, </w:t>
       </w:r>
       <w:r>
         <w:lastRenderedPageBreak/>
         <w:t>2002 #26}</w:t>
       </w:r>
       <w:r>
-        <w:t xml:space="preserve">{Flagel, 2012 #128}, although these estimates for </w:t>
+        <w:t>{</w:t>
+      </w:r>
+      <w:proofErr w:type="spellStart"/>
+      <w:r>
+        <w:t>Flagel</w:t>
+      </w:r>
+      <w:proofErr w:type="spellEnd"/>
+      <w:r>
+        <w:t xml:space="preserve">, 2012 #128}, although these estimates for </w:t>
       </w:r>
       <w:r>
         <w:rPr>
@@ -977,10 +1224,7 @@
         <w:t>. W</w:t>
       </w:r>
       <w:r>
-        <w:t xml:space="preserve">ith the </w:t>
-      </w:r>
-      <w:r>
-        <w:t>recent exception of stud</w:t>
+        <w:t>ith the recent exception of stud</w:t>
       </w:r>
       <w:r>
         <w:t>ies</w:t>
@@ -1078,10 +1322,7 @@
         <w:t>,</w:t>
       </w:r>
       <w:r>
-        <w:t xml:space="preserve"> combined with their sister-</w:t>
-      </w:r>
-      <w:r>
-        <w:t>gen</w:t>
+        <w:t xml:space="preserve"> combined with their sister-gen</w:t>
       </w:r>
       <w:r>
         <w:t>u</w:t>
@@ -1122,28 +1363,28 @@
       <w:r>
         <w:t xml:space="preserve"> </w:t>
       </w:r>
-      <w:commentRangeStart w:id="0"/>
+      <w:commentRangeStart w:id="1"/>
       <w:r>
         <w:t>4-6</w:t>
       </w:r>
-      <w:commentRangeEnd w:id="0"/>
+      <w:commentRangeEnd w:id="1"/>
       <w:r>
         <w:rPr>
           <w:rStyle w:val="CommentReference"/>
         </w:rPr>
-        <w:commentReference w:id="0"/>
-      </w:r>
-      <w:r>
-        <w:t xml:space="preserve"> </w:t>
-      </w:r>
-      <w:r>
-        <w:t xml:space="preserve"> </w:t>
-      </w:r>
-      <w:commentRangeStart w:id="1"/>
+        <w:commentReference w:id="1"/>
+      </w:r>
+      <w:r>
+        <w:t xml:space="preserve"> </w:t>
+      </w:r>
+      <w:r>
+        <w:t xml:space="preserve"> </w:t>
+      </w:r>
+      <w:commentRangeStart w:id="2"/>
       <w:r>
         <w:t xml:space="preserve"> mya</w:t>
       </w:r>
-      <w:commentRangeEnd w:id="1"/>
+      <w:commentRangeEnd w:id="2"/>
       <w:r>
         <w:t xml:space="preserve"> </w:t>
       </w:r>
@@ -1154,7 +1395,7 @@
         <w:rPr>
           <w:rStyle w:val="CommentReference"/>
         </w:rPr>
-        <w:commentReference w:id="1"/>
+        <w:commentReference w:id="2"/>
       </w:r>
       <w:r>
         <w:t xml:space="preserve">, </w:t>
@@ -1193,7 +1434,15 @@
         <w:t xml:space="preserve">Gossypioides </w:t>
       </w:r>
       <w:r>
-        <w:t>{Seelanan, 1997 #19}</w:t>
+        <w:t>{</w:t>
+      </w:r>
+      <w:proofErr w:type="spellStart"/>
+      <w:r>
+        <w:t>Seelanan</w:t>
+      </w:r>
+      <w:proofErr w:type="spellEnd"/>
+      <w:r>
+        <w:t>, 1997 #19}</w:t>
       </w:r>
       <w:r>
         <w:t>.</w:t>
@@ -1272,9 +1521,11 @@
       <w:r>
         <w:t>(</w:t>
       </w:r>
+      <w:proofErr w:type="spellStart"/>
       <w:r>
         <w:t>Ramaraj</w:t>
       </w:r>
+      <w:proofErr w:type="spellEnd"/>
       <w:r>
         <w:t xml:space="preserve"> et al.</w:t>
       </w:r>
@@ -1357,14 +1608,13 @@
     </w:p>
     <w:p>
       <w:r>
-        <w:t xml:space="preserve">DNA was extracted from mature leaves using the Qiagen Plant DNeasy kit (Qiagen). Total genomic DNA </w:t>
-      </w:r>
-      <w:r>
-        <w:t xml:space="preserve">was independently sheared via </w:t>
-      </w:r>
+        <w:t xml:space="preserve">DNA was extracted from mature leaves using the Qiagen Plant DNeasy kit (Qiagen). Total genomic DNA was independently sheared via </w:t>
+      </w:r>
+      <w:proofErr w:type="spellStart"/>
       <w:r>
         <w:t>Covaris</w:t>
       </w:r>
+      <w:proofErr w:type="spellEnd"/>
       <w:r>
         <w:t xml:space="preserve"> into two average sizes, i.e., 350bp and 550bp, for Illumina library construction. A single, independent </w:t>
       </w:r>
@@ -1372,7 +1622,23 @@
         <w:t>library</w:t>
       </w:r>
       <w:r>
-        <w:t xml:space="preserve"> was constructed from each fragment pool using the Illumina PCR-free library construction kit (Illumina). The 350 bp library was sequenced on a single lane of Illumina HiSeq2000 and the larger, 550bp library was sequenced on two MiSeq flowcells (both at IGBB, Mississippi State University). </w:t>
+        <w:t xml:space="preserve"> was constructed from each fragment pool using the Illumina PCR-free library construction kit (Illumina). The 350 bp library was sequenced on a single lane of Illumina HiSeq2000 and the larger, 550bp library was sequenced on two </w:t>
+      </w:r>
+      <w:proofErr w:type="spellStart"/>
+      <w:r>
+        <w:t>MiSeq</w:t>
+      </w:r>
+      <w:proofErr w:type="spellEnd"/>
+      <w:r>
+        <w:t xml:space="preserve"> </w:t>
+      </w:r>
+      <w:proofErr w:type="spellStart"/>
+      <w:r>
+        <w:t>flowcells</w:t>
+      </w:r>
+      <w:proofErr w:type="spellEnd"/>
+      <w:r>
+        <w:t xml:space="preserve"> (both at IGBB, Mississippi State University). </w:t>
       </w:r>
     </w:p>
     <w:p>
@@ -1383,7 +1649,15 @@
         <w:t xml:space="preserve">reads </w:t>
       </w:r>
       <w:r>
-        <w:t>were trimmed and filtered with Trimmomatic v0.32</w:t>
+        <w:t xml:space="preserve">were trimmed and filtered with </w:t>
+      </w:r>
+      <w:proofErr w:type="spellStart"/>
+      <w:r>
+        <w:t>Trimmomatic</w:t>
+      </w:r>
+      <w:proofErr w:type="spellEnd"/>
+      <w:r>
+        <w:t xml:space="preserve"> v0.32</w:t>
       </w:r>
       <w:r>
         <w:t xml:space="preserve"> </w:t>
@@ -1392,10 +1666,7 @@
         <w:t>{Bolger, 2014 #35}</w:t>
       </w:r>
       <w:r>
-        <w:t xml:space="preserve"> with the following </w:t>
-      </w:r>
-      <w:r>
-        <w:t>options: (1) sequence adapter removal, (2) removal of leading and/or trailing bases when the quality score (Q) &lt;28, (3) removal of bases after average Q &lt;28 (8 nt window) or single base quality &lt;10, and (4) removal of reads &lt;85 nt.</w:t>
+        <w:t xml:space="preserve"> with the following options: (1) sequence adapter removal, (2) removal of leading and/or trailing bases when the quality score (Q) &lt;28, (3) removal of bases after average Q &lt;28 (8 nt window) or single base quality &lt;10, and (4) removal of reads &lt;85 nt.</w:t>
       </w:r>
     </w:p>
     <w:p>
@@ -1409,10 +1680,39 @@
         <w:t xml:space="preserve">for both species </w:t>
       </w:r>
       <w:r>
-        <w:t xml:space="preserve">using the Concert Plant RNA Reagent (Invitrogen) according to the manufacturer’s instructions. Illumina libraries were generated for each RNA using the TruSeq RNA Sample Preparation Kit (Illumina) in preparation for paired-end, 150 nt sequencing. Sequencing was completed on the Illumina HiSeqX Ten at </w:t>
-      </w:r>
-      <w:r>
-        <w:t>BerryGenomics (Beijing)</w:t>
+        <w:t xml:space="preserve">using the Concert Plant RNA Reagent (Invitrogen) according to the manufacturer’s instructions. Illumina libraries were generated for each RNA using the </w:t>
+      </w:r>
+      <w:proofErr w:type="spellStart"/>
+      <w:r>
+        <w:t>TruSeq</w:t>
+      </w:r>
+      <w:proofErr w:type="spellEnd"/>
+      <w:r>
+        <w:t xml:space="preserve"> RNA Sample Preparation Kit (Illumina) in preparation for paired-end, 150 </w:t>
+      </w:r>
+      <w:proofErr w:type="gramStart"/>
+      <w:r>
+        <w:t>nt</w:t>
+      </w:r>
+      <w:proofErr w:type="gramEnd"/>
+      <w:r>
+        <w:t xml:space="preserve"> sequencing. Sequencing was completed on the Illumina </w:t>
+      </w:r>
+      <w:proofErr w:type="spellStart"/>
+      <w:r>
+        <w:t>HiSeqX</w:t>
+      </w:r>
+      <w:proofErr w:type="spellEnd"/>
+      <w:r>
+        <w:t xml:space="preserve"> Ten at </w:t>
+      </w:r>
+      <w:proofErr w:type="spellStart"/>
+      <w:r>
+        <w:t>BerryGenomics</w:t>
+      </w:r>
+      <w:proofErr w:type="spellEnd"/>
+      <w:r>
+        <w:t xml:space="preserve"> (Beijing)</w:t>
       </w:r>
       <w:r>
         <w:t xml:space="preserve">. </w:t>
@@ -1439,7 +1739,15 @@
         <w:t xml:space="preserve">jointly </w:t>
       </w:r>
       <w:r>
-        <w:t xml:space="preserve">assembled via ABySS v2.0.1 </w:t>
+        <w:t xml:space="preserve">assembled via </w:t>
+      </w:r>
+      <w:proofErr w:type="spellStart"/>
+      <w:r>
+        <w:t>ABySS</w:t>
+      </w:r>
+      <w:proofErr w:type="spellEnd"/>
+      <w:r>
+        <w:t xml:space="preserve"> v2.0.1 </w:t>
       </w:r>
       <w:r>
         <w:t>{Simpson, 2009 #103}</w:t>
@@ -1451,7 +1759,15 @@
         <w:t xml:space="preserve"> using every 5th kmer value from 65 through 200. The assembly with the highest E-size </w:t>
       </w:r>
       <w:r>
-        <w:t>{Salzberg, 2012 #104}</w:t>
+        <w:t>{</w:t>
+      </w:r>
+      <w:proofErr w:type="spellStart"/>
+      <w:r>
+        <w:t>Salzberg</w:t>
+      </w:r>
+      <w:proofErr w:type="spellEnd"/>
+      <w:r>
+        <w:t>, 2012 #104}</w:t>
       </w:r>
       <w:r>
         <w:t xml:space="preserve"> was retained for improvement and analysis. Each retained assembly was</w:t>
@@ -1460,21 +1776,39 @@
         <w:t xml:space="preserve"> </w:t>
       </w:r>
       <w:r>
-        <w:t xml:space="preserve">further scaffolded with ABySS using the MEGAHIT-derived transcripts. ABySS Sealer v2.0.1 \cite{Paulino2015} was used to </w:t>
-      </w:r>
-      <w:r>
-        <w:t xml:space="preserve">fill gaps in the scaffolded assembly using every 10th kmer starting at 100 and decreasing to 30. </w:t>
-      </w:r>
-      <w:commentRangeStart w:id="2"/>
-      <w:r>
-        <w:t xml:space="preserve">Pilon </w:t>
-      </w:r>
-      <w:commentRangeEnd w:id="2"/>
+        <w:t xml:space="preserve">further scaffolded with </w:t>
+      </w:r>
+      <w:proofErr w:type="spellStart"/>
+      <w:r>
+        <w:t>ABySS</w:t>
+      </w:r>
+      <w:proofErr w:type="spellEnd"/>
+      <w:r>
+        <w:t xml:space="preserve"> using the MEGAHIT-derived transcripts. </w:t>
+      </w:r>
+      <w:proofErr w:type="spellStart"/>
+      <w:r>
+        <w:t>ABySS</w:t>
+      </w:r>
+      <w:proofErr w:type="spellEnd"/>
+      <w:r>
+        <w:t xml:space="preserve"> Sealer v2.0.1 \cite{Paulino2015} was used to fill gaps in the scaffolded assembly using every 10th kmer starting at 100 and decreasing to 30. </w:t>
+      </w:r>
+      <w:commentRangeStart w:id="3"/>
+      <w:proofErr w:type="spellStart"/>
+      <w:r>
+        <w:t>Pilon</w:t>
+      </w:r>
+      <w:proofErr w:type="spellEnd"/>
+      <w:r>
+        <w:t xml:space="preserve"> </w:t>
+      </w:r>
+      <w:commentRangeEnd w:id="3"/>
       <w:r>
         <w:rPr>
           <w:rStyle w:val="CommentReference"/>
         </w:rPr>
-        <w:commentReference w:id="2"/>
+        <w:commentReference w:id="3"/>
       </w:r>
       <w:r>
         <w:t xml:space="preserve">v1.22 </w:t>
@@ -1489,7 +1823,15 @@
         <w:t xml:space="preserve">QUAST v4.5 </w:t>
       </w:r>
       <w:r>
-        <w:t>{Gurevich, 2013 #106}</w:t>
+        <w:t>{</w:t>
+      </w:r>
+      <w:proofErr w:type="spellStart"/>
+      <w:r>
+        <w:t>Gurevich</w:t>
+      </w:r>
+      <w:proofErr w:type="spellEnd"/>
+      <w:r>
+        <w:t>, 2013 #106}</w:t>
       </w:r>
       <w:r>
         <w:t xml:space="preserve"> was used to generate the final assembly statistics.</w:t>
@@ -1523,7 +1865,15 @@
         <w:t xml:space="preserve"> </w:t>
       </w:r>
       <w:r>
-        <w:t xml:space="preserve">annotation of the genome was completed in two rounds, using only contigs &gt;1 kb </w:t>
+        <w:t xml:space="preserve">annotation of the genome was completed in two rounds, using only contigs &gt;1 </w:t>
+      </w:r>
+      <w:proofErr w:type="gramStart"/>
+      <w:r>
+        <w:t>kb</w:t>
+      </w:r>
+      <w:proofErr w:type="gramEnd"/>
+      <w:r>
+        <w:t xml:space="preserve"> </w:t>
       </w:r>
       <w:r>
         <w:t xml:space="preserve">in size </w:t>
@@ -1553,13 +1903,26 @@
         <w:t>de novo</w:t>
       </w:r>
       <w:r>
-        <w:t xml:space="preserve"> </w:t>
-      </w:r>
-      <w:r>
-        <w:t xml:space="preserve">annotations were derived from Genemark (v4.3.3) </w:t>
-      </w:r>
-      <w:r>
-        <w:t>{Lomsadze, 2005 #102}</w:t>
+        <w:t xml:space="preserve"> annotations were derived from </w:t>
+      </w:r>
+      <w:proofErr w:type="spellStart"/>
+      <w:r>
+        <w:t>Genemark</w:t>
+      </w:r>
+      <w:proofErr w:type="spellEnd"/>
+      <w:r>
+        <w:t xml:space="preserve"> (v4.3.3) </w:t>
+      </w:r>
+      <w:r>
+        <w:t>{</w:t>
+      </w:r>
+      <w:proofErr w:type="spellStart"/>
+      <w:r>
+        <w:t>Lomsadze</w:t>
+      </w:r>
+      <w:proofErr w:type="spellEnd"/>
+      <w:r>
+        <w:t>, 2005 #102}</w:t>
       </w:r>
       <w:r>
         <w:t xml:space="preserve"> </w:t>
@@ -1568,7 +1931,15 @@
         <w:t xml:space="preserve">and retained for MAKER training. At the same time, BUSCO (v2) BUSCO (v2) </w:t>
       </w:r>
       <w:r>
-        <w:t>{Simão, 2015 #96}</w:t>
+        <w:t>{</w:t>
+      </w:r>
+      <w:proofErr w:type="spellStart"/>
+      <w:r>
+        <w:t>Simão</w:t>
+      </w:r>
+      <w:proofErr w:type="spellEnd"/>
+      <w:r>
+        <w:t>, 2015 #96}</w:t>
       </w:r>
       <w:r>
         <w:t xml:space="preserve"> </w:t>
@@ -1580,7 +1951,15 @@
         <w:t xml:space="preserve"> </w:t>
       </w:r>
       <w:r>
-        <w:t>{Korf, 2004 #97}</w:t>
+        <w:t>{</w:t>
+      </w:r>
+      <w:proofErr w:type="spellStart"/>
+      <w:r>
+        <w:t>Korf</w:t>
+      </w:r>
+      <w:proofErr w:type="spellEnd"/>
+      <w:r>
+        <w:t>, 2004 #97}</w:t>
       </w:r>
       <w:r>
         <w:t>. Finally, Trinity (v2.2.0)</w:t>
@@ -1589,25 +1968,65 @@
         <w:t xml:space="preserve"> </w:t>
       </w:r>
       <w:r>
-        <w:t>{Grabherr, 2011 #99}</w:t>
-      </w:r>
-      <w:r>
-        <w:t xml:space="preserve"> was used to create an RNASeq-assembly to pass to MAKER as EST evidence. The first pass of MAKER was run using the combination of: (1) the output from Genemark, (2) the BUSCO-generated Snap model, (3) the BUSCO-trained Augustus </w:t>
-      </w:r>
-      <w:r>
-        <w:t>{Stanke, 2008 #100}</w:t>
-      </w:r>
-      <w:r>
-        <w:t xml:space="preserve"> </w:t>
-      </w:r>
-      <w:r>
-        <w:t>model, (4) the Trinity RNASeq-assembly as ESTs, and (5) the UniProt protein database</w:t>
-      </w:r>
-      <w:r>
-        <w:t xml:space="preserve"> </w:t>
-      </w:r>
-      <w:r>
-        <w:t>{The UniProt Consortium, 2017 #101}</w:t>
+        <w:t>{</w:t>
+      </w:r>
+      <w:proofErr w:type="spellStart"/>
+      <w:r>
+        <w:t>Grabherr</w:t>
+      </w:r>
+      <w:proofErr w:type="spellEnd"/>
+      <w:r>
+        <w:t>, 2011 #99}</w:t>
+      </w:r>
+      <w:r>
+        <w:t xml:space="preserve"> was used to create an RNASeq-assembly to pass to MAKER as EST evidence. The first pass of MAKER was run using the combination of: (1) the output from </w:t>
+      </w:r>
+      <w:proofErr w:type="spellStart"/>
+      <w:r>
+        <w:t>Genemark</w:t>
+      </w:r>
+      <w:proofErr w:type="spellEnd"/>
+      <w:r>
+        <w:t xml:space="preserve">, (2) the BUSCO-generated Snap model, (3) the BUSCO-trained Augustus </w:t>
+      </w:r>
+      <w:r>
+        <w:t>{</w:t>
+      </w:r>
+      <w:proofErr w:type="spellStart"/>
+      <w:r>
+        <w:t>Stanke</w:t>
+      </w:r>
+      <w:proofErr w:type="spellEnd"/>
+      <w:r>
+        <w:t>, 2008 #100}</w:t>
+      </w:r>
+      <w:r>
+        <w:t xml:space="preserve"> </w:t>
+      </w:r>
+      <w:r>
+        <w:t xml:space="preserve">model, (4) the Trinity RNASeq-assembly as ESTs, and (5) the </w:t>
+      </w:r>
+      <w:proofErr w:type="spellStart"/>
+      <w:r>
+        <w:t>UniProt</w:t>
+      </w:r>
+      <w:proofErr w:type="spellEnd"/>
+      <w:r>
+        <w:t xml:space="preserve"> protein database</w:t>
+      </w:r>
+      <w:r>
+        <w:t xml:space="preserve"> </w:t>
+      </w:r>
+      <w:r>
+        <w:t xml:space="preserve">{The </w:t>
+      </w:r>
+      <w:proofErr w:type="spellStart"/>
+      <w:r>
+        <w:t>UniProt</w:t>
+      </w:r>
+      <w:proofErr w:type="spellEnd"/>
+      <w:r>
+        <w:t xml:space="preserve"> Consortium, 2017 #101}</w:t>
       </w:r>
       <w:r>
         <w:t>.</w:t>
@@ -1730,7 +2149,15 @@
         <w:t xml:space="preserve"> </w:t>
       </w:r>
       <w:r>
-        <w:t>{Emms, 2015 #33}</w:t>
+        <w:t>{</w:t>
+      </w:r>
+      <w:proofErr w:type="spellStart"/>
+      <w:r>
+        <w:t>Emms</w:t>
+      </w:r>
+      <w:proofErr w:type="spellEnd"/>
+      <w:r>
+        <w:t>, 2015 #33}</w:t>
       </w:r>
       <w:r>
         <w:t>,</w:t>
@@ -1775,7 +2202,17 @@
         <w:t xml:space="preserve"> were used for the inflation </w:t>
       </w:r>
       <w:r>
-        <w:t xml:space="preserve">parameter (1.5) in the Markov clustering, and the “–og” flag was used to prevent downstream analyses after the </w:t>
+        <w:t>parameter (1.5) in the Markov clustering, and the “–</w:t>
+      </w:r>
+      <w:proofErr w:type="spellStart"/>
+      <w:proofErr w:type="gramStart"/>
+      <w:r>
+        <w:t>og</w:t>
+      </w:r>
+      <w:proofErr w:type="spellEnd"/>
+      <w:proofErr w:type="gramEnd"/>
+      <w:r>
+        <w:t xml:space="preserve">” flag was used to prevent downstream analyses after the </w:t>
       </w:r>
       <w:r>
         <w:t xml:space="preserve">orthologous </w:t>
@@ -1811,10 +2248,7 @@
         <w:t>contained ambiguous nucleotide bases (</w:t>
       </w:r>
       <w:r>
-        <w:t xml:space="preserve">indicating </w:t>
-      </w:r>
-      <w:r>
-        <w:t>poor sequence coverage</w:t>
+        <w:t>indicating poor sequence coverage</w:t>
       </w:r>
       <w:r>
         <w:t xml:space="preserve">). </w:t>
@@ -2141,16 +2575,16 @@
       <w:r>
         <w:t xml:space="preserve"> the </w:t>
       </w:r>
-      <w:commentRangeStart w:id="3"/>
+      <w:commentRangeStart w:id="4"/>
       <w:r>
         <w:t>upper-limit average</w:t>
       </w:r>
-      <w:commentRangeEnd w:id="3"/>
+      <w:commentRangeEnd w:id="4"/>
       <w:r>
         <w:rPr>
           <w:rStyle w:val="CommentReference"/>
         </w:rPr>
-        <w:commentReference w:id="3"/>
+        <w:commentReference w:id="4"/>
       </w:r>
       <w:r>
         <w:t xml:space="preserve"> </w:t>
@@ -2192,11 +2626,19 @@
       <w:r>
         <w:t xml:space="preserve">Distributions of all pairwise </w:t>
       </w:r>
-      <w:r>
-        <w:rPr>
-          <w:i/>
-        </w:rPr>
-        <w:t xml:space="preserve">dN, dS, </w:t>
+      <w:proofErr w:type="gramStart"/>
+      <w:r>
+        <w:rPr>
+          <w:i/>
+        </w:rPr>
+        <w:t>dN</w:t>
+      </w:r>
+      <w:proofErr w:type="gramEnd"/>
+      <w:r>
+        <w:rPr>
+          <w:i/>
+        </w:rPr>
+        <w:t xml:space="preserve">, dS, </w:t>
       </w:r>
       <w:r>
         <w:t>and</w:t>
@@ -2237,7 +2679,7 @@
       <w:r>
         <w:t xml:space="preserve"> </w:t>
       </w:r>
-      <w:commentRangeStart w:id="4"/>
+      <w:commentRangeStart w:id="5"/>
       <w:r>
         <w:t>T</w:t>
       </w:r>
@@ -2263,7 +2705,15 @@
         <w:t>dS</w:t>
       </w:r>
       <w:r>
-        <w:t xml:space="preserve">/(2r) where r is the absolute rate of synonymous substitutions of Adh genes in </w:t>
+        <w:t xml:space="preserve">/(2r) where r is the absolute rate of synonymous substitutions of </w:t>
+      </w:r>
+      <w:proofErr w:type="spellStart"/>
+      <w:r>
+        <w:t>Adh</w:t>
+      </w:r>
+      <w:proofErr w:type="spellEnd"/>
+      <w:r>
+        <w:t xml:space="preserve"> genes in </w:t>
       </w:r>
       <w:r>
         <w:t xml:space="preserve">either </w:t>
@@ -2317,7 +2767,15 @@
         <w:t xml:space="preserve">) </w:t>
       </w:r>
       <w:r>
-        <w:t>{Cronn, 2002 #26;Morton, 1996 #32}</w:t>
+        <w:t>{</w:t>
+      </w:r>
+      <w:proofErr w:type="spellStart"/>
+      <w:r>
+        <w:t>Cronn</w:t>
+      </w:r>
+      <w:proofErr w:type="spellEnd"/>
+      <w:r>
+        <w:t>, 2002 #26;Morton, 1996 #32}</w:t>
       </w:r>
       <w:r>
         <w:t xml:space="preserve"> </w:t>
@@ -2376,12 +2834,12 @@
       <w:r>
         <w:t xml:space="preserve">. </w:t>
       </w:r>
-      <w:commentRangeEnd w:id="4"/>
+      <w:commentRangeEnd w:id="5"/>
       <w:r>
         <w:rPr>
           <w:rStyle w:val="CommentReference"/>
         </w:rPr>
-        <w:commentReference w:id="4"/>
+        <w:commentReference w:id="5"/>
       </w:r>
     </w:p>
     <w:p>
@@ -2589,10 +3047,7 @@
         <w:t xml:space="preserve">size </w:t>
       </w:r>
       <w:r>
-        <w:t xml:space="preserve">was not </w:t>
-      </w:r>
-      <w:r>
-        <w:t>set, most</w:t>
+        <w:t>was not set, most</w:t>
       </w:r>
       <w:r>
         <w:t xml:space="preserve"> orthologous groups did not </w:t>
@@ -2619,7 +3074,15 @@
         <w:t>completed by searching fo</w:t>
       </w:r>
       <w:r>
-        <w:t>r the “missing” genes via gmap {Wu, 2005 #131}</w:t>
+        <w:t xml:space="preserve">r the “missing” genes via </w:t>
+      </w:r>
+      <w:proofErr w:type="spellStart"/>
+      <w:r>
+        <w:t>gmap</w:t>
+      </w:r>
+      <w:proofErr w:type="spellEnd"/>
+      <w:r>
+        <w:t xml:space="preserve"> {Wu, 2005 #131}</w:t>
       </w:r>
       <w:r>
         <w:t xml:space="preserve"> of</w:t>
@@ -2634,10 +3097,7 @@
         <w:t xml:space="preserve">sequence </w:t>
       </w:r>
       <w:r>
-        <w:t xml:space="preserve">to a </w:t>
-      </w:r>
-      <w:r>
-        <w:t>masked genome, where all annotated genes are masked.</w:t>
+        <w:t>to a masked genome, where all annotated genes are masked.</w:t>
       </w:r>
     </w:p>
     <w:p>
@@ -2664,11 +3124,19 @@
       <w:r>
         <w:t xml:space="preserve">All reads from one of the paired-end files (i.e., R1) were filtered for quality and trimmed to a standard 95nt using </w:t>
       </w:r>
+      <w:proofErr w:type="spellStart"/>
       <w:r>
         <w:rPr>
           <w:shd w:val="clear" w:color="auto" w:fill="FFFFFF"/>
         </w:rPr>
-        <w:t xml:space="preserve">Trimmomatic version 0.33 </w:t>
+        <w:t>Trimmomatic</w:t>
+      </w:r>
+      <w:proofErr w:type="spellEnd"/>
+      <w:r>
+        <w:rPr>
+          <w:shd w:val="clear" w:color="auto" w:fill="FFFFFF"/>
+        </w:rPr>
+        <w:t xml:space="preserve"> version 0.33 </w:t>
       </w:r>
       <w:r>
         <w:rPr>
@@ -2706,13 +3174,29 @@
         <w:t>{Hendrix, 2005 #36;Wendel, 2002 #37}</w:t>
       </w:r>
       <w:r>
-        <w:t xml:space="preserve"> and combined as input into the RepeatExplorer pipeline</w:t>
-      </w:r>
-      <w:r>
-        <w:t xml:space="preserve"> </w:t>
-      </w:r>
-      <w:r>
-        <w:t>{Novák, 2013 #38;Novák, 2010 #39}</w:t>
+        <w:t xml:space="preserve"> and combined as input into the </w:t>
+      </w:r>
+      <w:proofErr w:type="spellStart"/>
+      <w:r>
+        <w:t>RepeatExplorer</w:t>
+      </w:r>
+      <w:proofErr w:type="spellEnd"/>
+      <w:r>
+        <w:t xml:space="preserve"> pipeline</w:t>
+      </w:r>
+      <w:r>
+        <w:t xml:space="preserve"> </w:t>
+      </w:r>
+      <w:r>
+        <w:t>{</w:t>
+      </w:r>
+      <w:proofErr w:type="spellStart"/>
+      <w:r>
+        <w:t>Novák</w:t>
+      </w:r>
+      <w:proofErr w:type="spellEnd"/>
+      <w:r>
+        <w:t>, 2013 #38;Novák, 2010 #39}</w:t>
       </w:r>
       <w:r>
         <w:t>, which is designed to cluster reads based on similarity and identify putative repetitive sequences using low-coverage, small read sequencing.</w:t>
@@ -2733,10 +3217,34 @@
         <w:t xml:space="preserve">2,013,469 reads) were annotated </w:t>
       </w:r>
       <w:r>
-        <w:t xml:space="preserve">by the RepeatExplorer implementation of RepeatMasker </w:t>
-      </w:r>
-      <w:r>
-        <w:t>{Smit, 2013-2015 #40}</w:t>
+        <w:t xml:space="preserve">by the </w:t>
+      </w:r>
+      <w:proofErr w:type="spellStart"/>
+      <w:r>
+        <w:t>RepeatExplorer</w:t>
+      </w:r>
+      <w:proofErr w:type="spellEnd"/>
+      <w:r>
+        <w:t xml:space="preserve"> implementation of </w:t>
+      </w:r>
+      <w:proofErr w:type="spellStart"/>
+      <w:r>
+        <w:t>RepeatMasker</w:t>
+      </w:r>
+      <w:proofErr w:type="spellEnd"/>
+      <w:r>
+        <w:t xml:space="preserve"> </w:t>
+      </w:r>
+      <w:r>
+        <w:t>{</w:t>
+      </w:r>
+      <w:proofErr w:type="spellStart"/>
+      <w:r>
+        <w:t>Smit</w:t>
+      </w:r>
+      <w:proofErr w:type="spellEnd"/>
+      <w:r>
+        <w:t>, 2013-2015 #40}</w:t>
       </w:r>
       <w:r>
         <w:t xml:space="preserve"> </w:t>
@@ -2745,10 +3253,26 @@
         <w:t xml:space="preserve">using </w:t>
       </w:r>
       <w:r>
-        <w:t xml:space="preserve">a custom library derived from a combination of Repbase version WHATEVER </w:t>
-      </w:r>
-      <w:r>
-        <w:t>{Bao, 2015 #41}</w:t>
+        <w:t xml:space="preserve">a custom library derived from a combination of </w:t>
+      </w:r>
+      <w:proofErr w:type="spellStart"/>
+      <w:r>
+        <w:t>Repbase</w:t>
+      </w:r>
+      <w:proofErr w:type="spellEnd"/>
+      <w:r>
+        <w:t xml:space="preserve"> version WHATEVER </w:t>
+      </w:r>
+      <w:r>
+        <w:t>{</w:t>
+      </w:r>
+      <w:proofErr w:type="spellStart"/>
+      <w:r>
+        <w:t>Bao</w:t>
+      </w:r>
+      <w:proofErr w:type="spellEnd"/>
+      <w:r>
+        <w:t>, 2015 #41}</w:t>
       </w:r>
       <w:r>
         <w:t xml:space="preserve"> and previously annotated cotton repeats </w:t>
@@ -2815,7 +3339,15 @@
         <w:t xml:space="preserve">. </w:t>
       </w:r>
       <w:r>
-        <w:t xml:space="preserve">Raw counts were also log-transformed and visualized via PCoA. </w:t>
+        <w:t xml:space="preserve">Raw counts were also log-transformed and visualized via </w:t>
+      </w:r>
+      <w:proofErr w:type="spellStart"/>
+      <w:r>
+        <w:t>PCoA</w:t>
+      </w:r>
+      <w:proofErr w:type="spellEnd"/>
+      <w:r>
+        <w:t xml:space="preserve">. </w:t>
       </w:r>
       <w:r>
         <w:t>All analys</w:t>
@@ -2872,12 +3404,14 @@
       <w:r>
         <w:t xml:space="preserve">Relative cluster age was approximated using the among-read divergence profile of each cluster, as previously used for </w:t>
       </w:r>
+      <w:proofErr w:type="spellStart"/>
       <w:r>
         <w:rPr>
           <w:i/>
         </w:rPr>
         <w:t>Fritillaria</w:t>
       </w:r>
+      <w:proofErr w:type="spellEnd"/>
       <w:r>
         <w:t xml:space="preserve"> </w:t>
       </w:r>
@@ -2891,25 +3425,65 @@
         <w:t xml:space="preserve"> </w:t>
       </w:r>
       <w:r>
-        <w:t>{Ferreira de Carvalho, 2016 #67}</w:t>
-      </w:r>
-      <w:r>
-        <w:t xml:space="preserve">. Briefly, an all-versus-all BLASTn </w:t>
-      </w:r>
-      <w:r>
-        <w:t>{Boratyn, 2013 #69}</w:t>
-      </w:r>
-      <w:r>
-        <w:t xml:space="preserve"> </w:t>
-      </w:r>
-      <w:r>
-        <w:t>{Altschul, 1990 #70}</w:t>
-      </w:r>
-      <w:r>
-        <w:t xml:space="preserve"> </w:t>
-      </w:r>
-      <w:r>
-        <w:t xml:space="preserve">was conducted on a cluster-by-cluster basis using the same BLAST parameters implemented in RepeatExplorer. A histogram of pairwise percent identity was generated for each cluster </w:t>
+        <w:t xml:space="preserve">{Ferreira de </w:t>
+      </w:r>
+      <w:proofErr w:type="spellStart"/>
+      <w:r>
+        <w:t>Carvalho</w:t>
+      </w:r>
+      <w:proofErr w:type="spellEnd"/>
+      <w:r>
+        <w:t>, 2016 #67}</w:t>
+      </w:r>
+      <w:r>
+        <w:t xml:space="preserve">. Briefly, an all-versus-all </w:t>
+      </w:r>
+      <w:proofErr w:type="spellStart"/>
+      <w:r>
+        <w:t>BLASTn</w:t>
+      </w:r>
+      <w:proofErr w:type="spellEnd"/>
+      <w:r>
+        <w:t xml:space="preserve"> </w:t>
+      </w:r>
+      <w:r>
+        <w:t>{</w:t>
+      </w:r>
+      <w:proofErr w:type="spellStart"/>
+      <w:r>
+        <w:t>Boratyn</w:t>
+      </w:r>
+      <w:proofErr w:type="spellEnd"/>
+      <w:r>
+        <w:t>, 2013 #69}</w:t>
+      </w:r>
+      <w:r>
+        <w:t xml:space="preserve"> </w:t>
+      </w:r>
+      <w:r>
+        <w:t>{</w:t>
+      </w:r>
+      <w:proofErr w:type="spellStart"/>
+      <w:r>
+        <w:t>Altschul</w:t>
+      </w:r>
+      <w:proofErr w:type="spellEnd"/>
+      <w:r>
+        <w:t>, 1990 #70}</w:t>
+      </w:r>
+      <w:r>
+        <w:t xml:space="preserve"> </w:t>
+      </w:r>
+      <w:r>
+        <w:t xml:space="preserve">was conducted on a cluster-by-cluster basis using the same BLAST parameters implemented in </w:t>
+      </w:r>
+      <w:proofErr w:type="spellStart"/>
+      <w:r>
+        <w:t>RepeatExplorer</w:t>
+      </w:r>
+      <w:proofErr w:type="spellEnd"/>
+      <w:r>
+        <w:t xml:space="preserve">. A histogram of pairwise percent identity was generated for each cluster </w:t>
       </w:r>
       <w:r>
         <w:t xml:space="preserve">and the trend (i.e., biased toward high-identity, “young” or lower-identity, “older” element reads) was described for each via regression models </w:t>
@@ -2927,8 +3501,13 @@
         <w:t>linear (</w:t>
       </w:r>
       <w:r>
-        <w:t>Y = a + bX</w:t>
-      </w:r>
+        <w:t>Y = a + </w:t>
+      </w:r>
+      <w:proofErr w:type="spellStart"/>
+      <w:r>
+        <w:t>bX</w:t>
+      </w:r>
+      <w:proofErr w:type="spellEnd"/>
       <w:r>
         <w:t>) or quadratic</w:t>
       </w:r>
@@ -2939,7 +3518,15 @@
         <w:t>(</w:t>
       </w:r>
       <w:r>
-        <w:t>Y = a + bX + cX</w:t>
+        <w:t>Y = a + </w:t>
+      </w:r>
+      <w:proofErr w:type="spellStart"/>
+      <w:r>
+        <w:t>bX</w:t>
+      </w:r>
+      <w:proofErr w:type="spellEnd"/>
+      <w:r>
+        <w:t> + cX</w:t>
       </w:r>
       <w:r>
         <w:rPr>
@@ -3011,7 +3598,15 @@
         <w:t xml:space="preserve">As with </w:t>
       </w:r>
       <w:r>
-        <w:t>Ferreira de Carvalho (2016)</w:t>
+        <w:t xml:space="preserve">Ferreira de </w:t>
+      </w:r>
+      <w:proofErr w:type="spellStart"/>
+      <w:r>
+        <w:t>Carvalho</w:t>
+      </w:r>
+      <w:proofErr w:type="spellEnd"/>
+      <w:r>
+        <w:t xml:space="preserve"> (2016)</w:t>
       </w:r>
       <w:r>
         <w:t>, t</w:t>
@@ -3078,8 +3673,13 @@
         <w:t xml:space="preserve">visualized </w:t>
       </w:r>
       <w:r>
-        <w:t>via ggplot</w:t>
-      </w:r>
+        <w:t xml:space="preserve">via </w:t>
+      </w:r>
+      <w:proofErr w:type="spellStart"/>
+      <w:r>
+        <w:t>ggplot</w:t>
+      </w:r>
+      <w:proofErr w:type="spellEnd"/>
       <w:r>
         <w:t xml:space="preserve"> </w:t>
       </w:r>
@@ -3167,8 +3767,13 @@
       <w:r>
         <w:t xml:space="preserve"> all p-values were subject to </w:t>
       </w:r>
-      <w:r>
-        <w:t>Benjamini-Hochberg</w:t>
+      <w:proofErr w:type="spellStart"/>
+      <w:r>
+        <w:t>Benjamini</w:t>
+      </w:r>
+      <w:proofErr w:type="spellEnd"/>
+      <w:r>
+        <w:t>-Hochberg</w:t>
       </w:r>
       <w:r>
         <w:t xml:space="preserve"> correction</w:t>
@@ -3180,7 +3785,15 @@
         <w:t xml:space="preserve"> </w:t>
       </w:r>
       <w:r>
-        <w:t>{Benjamini, 2001 #73}</w:t>
+        <w:t>{</w:t>
+      </w:r>
+      <w:proofErr w:type="spellStart"/>
+      <w:r>
+        <w:t>Benjamini</w:t>
+      </w:r>
+      <w:proofErr w:type="spellEnd"/>
+      <w:r>
+        <w:t>, 2001 #73}</w:t>
       </w:r>
       <w:r>
         <w:t>.</w:t>
@@ -3238,7 +3851,15 @@
         <w:t xml:space="preserve"> genome and using GATK (v 3.6) </w:t>
       </w:r>
       <w:r>
-        <w:t>{McKenna, 2010 #122;DePristo, 2011 #123;Van der Auwera, 2002 #124}</w:t>
+        <w:t xml:space="preserve">{McKenna, 2010 #122;DePristo, 2011 #123;Van der </w:t>
+      </w:r>
+      <w:proofErr w:type="spellStart"/>
+      <w:r>
+        <w:t>Auwera</w:t>
+      </w:r>
+      <w:proofErr w:type="spellEnd"/>
+      <w:r>
+        <w:t>, 2002 #124}</w:t>
       </w:r>
       <w:r>
         <w:t xml:space="preserve"> to align and characterize indels. GATK indel calls were pruned to remove (1) positions with missing data in </w:t>
@@ -3331,10 +3952,7 @@
         <w:t>G. kirkii</w:t>
       </w:r>
       <w:r>
-        <w:t xml:space="preserve"> compared to the other two; and (4) deletions are </w:t>
-      </w:r>
-      <w:r>
-        <w:t xml:space="preserve">represented by shorter sequence in </w:t>
+        <w:t xml:space="preserve"> compared to the other two; and (4) deletions are represented by shorter sequence in </w:t>
       </w:r>
       <w:r>
         <w:rPr>
@@ -3409,8 +4027,13 @@
       </w:r>
     </w:p>
     <w:p>
-      <w:r>
-        <w:t xml:space="preserve">ABySS assembly of the </w:t>
+      <w:proofErr w:type="spellStart"/>
+      <w:r>
+        <w:t>ABySS</w:t>
+      </w:r>
+      <w:proofErr w:type="spellEnd"/>
+      <w:r>
+        <w:t xml:space="preserve"> assembly of the </w:t>
       </w:r>
       <w:r>
         <w:t>80</w:t>
@@ -3428,7 +4051,15 @@
         <w:t>500bp</w:t>
       </w:r>
       <w:r>
-        <w:t xml:space="preserve"> to 2.29Mb and comprising a total length of 520.9 Mb (Table</w:t>
+        <w:t xml:space="preserve"> to 2.29Mb and comprising a total length of </w:t>
+      </w:r>
+      <w:proofErr w:type="gramStart"/>
+      <w:r>
+        <w:t>520.9 Mb</w:t>
+      </w:r>
+      <w:proofErr w:type="gramEnd"/>
+      <w:r>
+        <w:t xml:space="preserve"> (Table</w:t>
       </w:r>
       <w:r>
         <w:t xml:space="preserve"> </w:t>
@@ -3479,8 +4110,13 @@
         <w:t xml:space="preserve"> with an </w:t>
       </w:r>
       <w:r>
-        <w:t>N50 of 176.7 kb</w:t>
-      </w:r>
+        <w:t xml:space="preserve">N50 of 176.7 </w:t>
+      </w:r>
+      <w:proofErr w:type="gramStart"/>
+      <w:r>
+        <w:t>kb</w:t>
+      </w:r>
+      <w:proofErr w:type="gramEnd"/>
       <w:r>
         <w:t xml:space="preserve">, indicates a relatively </w:t>
       </w:r>
@@ -3497,22 +4133,32 @@
         <w:t>A</w:t>
       </w:r>
       <w:r>
-        <w:t xml:space="preserve">s an additional measure of genic </w:t>
-      </w:r>
-      <w:r>
-        <w:t>completeness, we searched for 1,440</w:t>
-      </w:r>
-      <w:r>
-        <w:t xml:space="preserve"> </w:t>
-      </w:r>
-      <w:r>
-        <w:t>Benchmarking Universal Single-Copy Ortholog</w:t>
-      </w:r>
+        <w:t>s an additional measure of genic completeness, we searched for 1,440</w:t>
+      </w:r>
+      <w:r>
+        <w:t xml:space="preserve"> </w:t>
+      </w:r>
+      <w:r>
+        <w:t xml:space="preserve">Benchmarking Universal Single-Copy </w:t>
+      </w:r>
+      <w:proofErr w:type="spellStart"/>
+      <w:r>
+        <w:t>Ortholog</w:t>
+      </w:r>
+      <w:proofErr w:type="spellEnd"/>
       <w:r>
         <w:t xml:space="preserve"> (BUSCO) groups </w:t>
       </w:r>
       <w:r>
-        <w:t>{Simão, 2015 #96}</w:t>
+        <w:t>{</w:t>
+      </w:r>
+      <w:proofErr w:type="spellStart"/>
+      <w:r>
+        <w:t>Simão</w:t>
+      </w:r>
+      <w:proofErr w:type="spellEnd"/>
+      <w:r>
+        <w:t>, 2015 #96}</w:t>
       </w:r>
       <w:r>
         <w:t xml:space="preserve"> </w:t>
@@ -3628,10 +4274,23 @@
         <w:t>G. kirkii</w:t>
       </w:r>
       <w:r>
-        <w:t xml:space="preserve"> leaf RNA-seq (Ramaraj, </w:t>
-      </w:r>
-      <w:r>
-        <w:t xml:space="preserve">unpublished). The preliminary version of the </w:t>
+        <w:t xml:space="preserve"> leaf RNA-</w:t>
+      </w:r>
+      <w:proofErr w:type="spellStart"/>
+      <w:r>
+        <w:t>seq</w:t>
+      </w:r>
+      <w:proofErr w:type="spellEnd"/>
+      <w:r>
+        <w:t xml:space="preserve"> (</w:t>
+      </w:r>
+      <w:proofErr w:type="spellStart"/>
+      <w:r>
+        <w:t>Ramaraj</w:t>
+      </w:r>
+      <w:proofErr w:type="spellEnd"/>
+      <w:r>
+        <w:t xml:space="preserve">, unpublished). The preliminary version of the </w:t>
       </w:r>
       <w:r>
         <w:rPr>
@@ -3666,19 +4325,27 @@
       <w:r>
         <w:t xml:space="preserve">of </w:t>
       </w:r>
-      <w:commentRangeStart w:id="5"/>
+      <w:commentRangeStart w:id="6"/>
       <w:r>
         <w:t>616 kb</w:t>
       </w:r>
-      <w:commentRangeEnd w:id="5"/>
+      <w:commentRangeEnd w:id="6"/>
       <w:r>
         <w:rPr>
           <w:rStyle w:val="CommentReference"/>
         </w:rPr>
-        <w:commentReference w:id="5"/>
-      </w:r>
-      <w:r>
-        <w:t xml:space="preserve"> and a total contig length of ~530 Mb. BUSCO analysis recovered approximately the same number of complete and single-copy complete BUSCOs (1,349 and 1,213, respectively). </w:t>
+        <w:commentReference w:id="6"/>
+      </w:r>
+      <w:r>
+        <w:t xml:space="preserve"> and a total </w:t>
+      </w:r>
+      <w:proofErr w:type="spellStart"/>
+      <w:r>
+        <w:t>contig</w:t>
+      </w:r>
+      <w:proofErr w:type="spellEnd"/>
+      <w:r>
+        <w:t xml:space="preserve"> length of ~530 Mb. BUSCO analysis recovered approximately the same number of complete and single-copy complete BUSCOs (1,349 and 1,213, respectively). </w:t>
       </w:r>
       <w:r>
         <w:t>The</w:t>
@@ -3836,10 +4503,7 @@
         <w:t xml:space="preserve">G. raimondii </w:t>
       </w:r>
       <w:r>
-        <w:t xml:space="preserve">versus 5,188 </w:t>
-      </w:r>
-      <w:r>
-        <w:t xml:space="preserve">and 4,400 in </w:t>
+        <w:t xml:space="preserve">versus 5,188 and 4,400 in </w:t>
       </w:r>
       <w:r>
         <w:rPr>
@@ -3931,7 +4595,7 @@
       <w:r>
         <w:t xml:space="preserve"> </w:t>
       </w:r>
-      <w:commentRangeStart w:id="6"/>
+      <w:commentRangeStart w:id="7"/>
       <w:r>
         <w:t xml:space="preserve">dS </w:t>
       </w:r>
@@ -3944,12 +4608,12 @@
       <w:r>
         <w:t xml:space="preserve"> </w:t>
       </w:r>
-      <w:commentRangeEnd w:id="6"/>
+      <w:commentRangeEnd w:id="7"/>
       <w:r>
         <w:rPr>
           <w:rStyle w:val="CommentReference"/>
         </w:rPr>
-        <w:commentReference w:id="6"/>
+        <w:commentReference w:id="7"/>
       </w:r>
       <w:r>
         <w:t>(</w:t>
@@ -4040,7 +4704,15 @@
         <w:t>G. kirkii</w:t>
       </w:r>
       <w:r>
-        <w:t xml:space="preserve"> vs </w:t>
+        <w:t xml:space="preserve"> </w:t>
+      </w:r>
+      <w:proofErr w:type="spellStart"/>
+      <w:r>
+        <w:t>vs</w:t>
+      </w:r>
+      <w:proofErr w:type="spellEnd"/>
+      <w:r>
+        <w:t xml:space="preserve"> </w:t>
       </w:r>
       <w:r>
         <w:rPr>
@@ -4094,7 +4766,15 @@
         <w:t>G. raimondii</w:t>
       </w:r>
       <w:r>
-        <w:t xml:space="preserve"> vs </w:t>
+        <w:t xml:space="preserve"> </w:t>
+      </w:r>
+      <w:proofErr w:type="spellStart"/>
+      <w:r>
+        <w:t>vs</w:t>
+      </w:r>
+      <w:proofErr w:type="spellEnd"/>
+      <w:r>
+        <w:t xml:space="preserve"> </w:t>
       </w:r>
       <w:r>
         <w:rPr>
@@ -4117,7 +4797,7 @@
       <w:r>
         <w:t xml:space="preserve"> </w:t>
       </w:r>
-      <w:commentRangeStart w:id="7"/>
+      <w:commentRangeStart w:id="8"/>
       <w:r>
         <w:t>(</w:t>
       </w:r>
@@ -4142,12 +4822,12 @@
       <w:r>
         <w:t xml:space="preserve"> </w:t>
       </w:r>
-      <w:commentRangeEnd w:id="7"/>
+      <w:commentRangeEnd w:id="8"/>
       <w:r>
         <w:rPr>
           <w:rStyle w:val="CommentReference"/>
         </w:rPr>
-        <w:commentReference w:id="7"/>
+        <w:commentReference w:id="8"/>
       </w:r>
       <w:r>
         <w:t>substitutions x synonymous site</w:t>
@@ -4204,7 +4884,15 @@
         <w:t>median</w:t>
       </w:r>
       <w:r>
-        <w:t xml:space="preserve"> dN values </w:t>
+        <w:t xml:space="preserve"> </w:t>
+      </w:r>
+      <w:proofErr w:type="gramStart"/>
+      <w:r>
+        <w:t>dN</w:t>
+      </w:r>
+      <w:proofErr w:type="gramEnd"/>
+      <w:r>
+        <w:t xml:space="preserve"> values </w:t>
       </w:r>
       <w:r>
         <w:t xml:space="preserve">for each comparison showed a similar pattern, i.e., </w:t>
@@ -4222,7 +4910,15 @@
         <w:t>versus</w:t>
       </w:r>
       <w:r>
-        <w:t xml:space="preserve"> 0.0086 and 0.0095 substitutions x nonsynonymous site</w:t>
+        <w:t xml:space="preserve"> 0.0086 and 0.0095 substitutions x </w:t>
+      </w:r>
+      <w:proofErr w:type="spellStart"/>
+      <w:r>
+        <w:t>nonsynonymous</w:t>
+      </w:r>
+      <w:proofErr w:type="spellEnd"/>
+      <w:r>
+        <w:t xml:space="preserve"> site</w:t>
       </w:r>
       <w:r>
         <w:rPr>
@@ -4273,7 +4969,15 @@
         <w:t>G. raimondii</w:t>
       </w:r>
       <w:r>
-        <w:t xml:space="preserve"> vs </w:t>
+        <w:t xml:space="preserve"> </w:t>
+      </w:r>
+      <w:proofErr w:type="spellStart"/>
+      <w:r>
+        <w:t>vs</w:t>
+      </w:r>
+      <w:proofErr w:type="spellEnd"/>
+      <w:r>
+        <w:t xml:space="preserve"> </w:t>
       </w:r>
       <w:r>
         <w:rPr>
@@ -4358,13 +5062,14 @@
       <w:r>
         <w:t>evolutionary</w:t>
       </w:r>
-      <w:commentRangeStart w:id="8"/>
+      <w:commentRangeStart w:id="9"/>
       <w:r>
         <w:t xml:space="preserve"> rate</w:t>
       </w:r>
       <w:r>
         <w:t xml:space="preserve"> of </w:t>
       </w:r>
+      <w:proofErr w:type="spellStart"/>
       <w:r>
         <w:rPr>
           <w:i/>
@@ -4377,6 +5082,7 @@
         </w:rPr>
         <w:t>dhA</w:t>
       </w:r>
+      <w:proofErr w:type="spellEnd"/>
       <w:r>
         <w:t xml:space="preserve"> from </w:t>
       </w:r>
@@ -4398,12 +5104,12 @@
       <w:r>
         <w:t xml:space="preserve"> as upper- and lower-estimates, respective</w:t>
       </w:r>
-      <w:commentRangeEnd w:id="8"/>
+      <w:commentRangeEnd w:id="9"/>
       <w:r>
         <w:rPr>
           <w:rStyle w:val="CommentReference"/>
         </w:rPr>
-        <w:commentReference w:id="8"/>
+        <w:commentReference w:id="9"/>
       </w:r>
       <w:r>
         <w:t>ly</w:t>
@@ -4423,12 +5129,14 @@
       <w:r>
         <w:t xml:space="preserve"> and represent the highest and lowest published estimates of </w:t>
       </w:r>
+      <w:proofErr w:type="spellStart"/>
       <w:r>
         <w:rPr>
           <w:i/>
         </w:rPr>
         <w:t>adhA</w:t>
       </w:r>
+      <w:proofErr w:type="spellEnd"/>
       <w:r>
         <w:t xml:space="preserve"> evolution</w:t>
       </w:r>
@@ -4563,13 +5271,7 @@
         <w:rPr>
           <w:i/>
         </w:rPr>
-        <w:t xml:space="preserve"> </w:t>
-      </w:r>
-      <w:r>
-        <w:rPr>
-          <w:i/>
-        </w:rPr>
-        <w:t>Gossypioides</w:t>
+        <w:t xml:space="preserve"> Gossypioides</w:t>
       </w:r>
       <w:r>
         <w:t>/</w:t>
@@ -4652,10 +5354,7 @@
         <w:t xml:space="preserve"> 9,133 orthologous groups not classified as singleton groups</w:t>
       </w:r>
       <w:r>
-        <w:t xml:space="preserve"> were evaluated for evidence of CNV </w:t>
-      </w:r>
-      <w:r>
-        <w:t>(see methods)</w:t>
+        <w:t xml:space="preserve"> were evaluated for evidence of CNV (see methods)</w:t>
       </w:r>
       <w:r>
         <w:t xml:space="preserve">, </w:t>
@@ -4687,7 +5386,7 @@
       <w:r>
         <w:t xml:space="preserve"> </w:t>
       </w:r>
-      <w:commentRangeStart w:id="9"/>
+      <w:commentRangeStart w:id="10"/>
       <w:r>
         <w:t xml:space="preserve">CNV in </w:t>
       </w:r>
@@ -4727,12 +5426,12 @@
       <w:r>
         <w:t>.</w:t>
       </w:r>
-      <w:commentRangeEnd w:id="9"/>
+      <w:commentRangeEnd w:id="10"/>
       <w:r>
         <w:rPr>
           <w:rStyle w:val="CommentReference"/>
         </w:rPr>
-        <w:commentReference w:id="9"/>
+        <w:commentReference w:id="10"/>
       </w:r>
       <w:r>
         <w:t xml:space="preserve"> The remaining </w:t>
@@ -4875,7 +5574,15 @@
         <w:t xml:space="preserve">; </w:t>
       </w:r>
       <w:r>
-        <w:t xml:space="preserve">Table CNV_table). </w:t>
+        <w:t xml:space="preserve">Table </w:t>
+      </w:r>
+      <w:proofErr w:type="spellStart"/>
+      <w:r>
+        <w:t>CNV_table</w:t>
+      </w:r>
+      <w:proofErr w:type="spellEnd"/>
+      <w:r>
+        <w:t xml:space="preserve">). </w:t>
       </w:r>
       <w:r>
         <w:t>The</w:t>
@@ -4932,8 +5639,13 @@
         <w:t>14 and 225</w:t>
       </w:r>
       <w:r>
-        <w:t>; Table CNV_table</w:t>
-      </w:r>
+        <w:t xml:space="preserve">; Table </w:t>
+      </w:r>
+      <w:proofErr w:type="spellStart"/>
+      <w:r>
+        <w:t>CNV_table</w:t>
+      </w:r>
+      <w:proofErr w:type="spellEnd"/>
       <w:r>
         <w:t>); these</w:t>
       </w:r>
@@ -5028,7 +5740,15 @@
         <w:t>six</w:t>
       </w:r>
       <w:r>
-        <w:t xml:space="preserve"> copies per group (Table CNV_table). Interestingly, the number of genes gained in duplicate for </w:t>
+        <w:t xml:space="preserve"> copies per group (Table </w:t>
+      </w:r>
+      <w:proofErr w:type="spellStart"/>
+      <w:r>
+        <w:t>CNV_table</w:t>
+      </w:r>
+      <w:proofErr w:type="spellEnd"/>
+      <w:r>
+        <w:t xml:space="preserve">). Interestingly, the number of genes gained in duplicate for </w:t>
       </w:r>
       <w:r>
         <w:rPr>
@@ -5039,17 +5759,17 @@
       <w:r>
         <w:t xml:space="preserve"> (two genes gained in the same orthologous group) was almost twice </w:t>
       </w:r>
-      <w:del w:id="10" w:author="Wendel, Jonathan F [EEOBS]" w:date="2017-07-13T15:50:00Z">
+      <w:del w:id="11" w:author="Wendel, Jonathan F [EEOBS]" w:date="2017-07-13T15:50:00Z">
         <w:r>
           <w:delText xml:space="preserve">the amount of genes </w:delText>
         </w:r>
       </w:del>
-      <w:ins w:id="11" w:author="Wendel, Jonathan F [EEOBS]" w:date="2017-07-13T15:50:00Z">
+      <w:ins w:id="12" w:author="Wendel, Jonathan F [EEOBS]" w:date="2017-07-13T15:50:00Z">
         <w:r>
           <w:t xml:space="preserve">as high as those where only </w:t>
         </w:r>
       </w:ins>
-      <w:del w:id="12" w:author="Wendel, Jonathan F [EEOBS]" w:date="2017-07-13T15:50:00Z">
+      <w:del w:id="13" w:author="Wendel, Jonathan F [EEOBS]" w:date="2017-07-13T15:50:00Z">
         <w:r>
           <w:delText xml:space="preserve">gaining only </w:delText>
         </w:r>
@@ -5057,7 +5777,7 @@
       <w:r>
         <w:t>one copy</w:t>
       </w:r>
-      <w:ins w:id="13" w:author="Wendel, Jonathan F [EEOBS]" w:date="2017-07-13T15:50:00Z">
+      <w:ins w:id="14" w:author="Wendel, Jonathan F [EEOBS]" w:date="2017-07-13T15:50:00Z">
         <w:r>
           <w:t xml:space="preserve"> was gained</w:t>
         </w:r>
@@ -5065,22 +5785,30 @@
       <w:r>
         <w:t xml:space="preserve"> (</w:t>
       </w:r>
-      <w:commentRangeStart w:id="14"/>
+      <w:commentRangeStart w:id="15"/>
       <w:r>
         <w:t xml:space="preserve">represented by </w:t>
       </w:r>
       <w:r>
-        <w:t>200 vs 260</w:t>
+        <w:t xml:space="preserve">200 </w:t>
+      </w:r>
+      <w:proofErr w:type="spellStart"/>
+      <w:r>
+        <w:t>vs</w:t>
+      </w:r>
+      <w:proofErr w:type="spellEnd"/>
+      <w:r>
+        <w:t xml:space="preserve"> 260</w:t>
       </w:r>
       <w:r>
         <w:t xml:space="preserve"> groups</w:t>
       </w:r>
-      <w:commentRangeEnd w:id="14"/>
+      <w:commentRangeEnd w:id="15"/>
       <w:r>
         <w:rPr>
           <w:rStyle w:val="CommentReference"/>
         </w:rPr>
-        <w:commentReference w:id="14"/>
+        <w:commentReference w:id="15"/>
       </w:r>
       <w:r>
         <w:t>, respectively).</w:t>
@@ -5196,23 +5924,28 @@
       <w:r>
         <w:t xml:space="preserve"> (see methods), and in most cases, the predicted protein sequence was non-</w:t>
       </w:r>
-      <w:commentRangeStart w:id="15"/>
+      <w:commentRangeStart w:id="16"/>
       <w:r>
         <w:t>viable</w:t>
       </w:r>
-      <w:commentRangeEnd w:id="15"/>
+      <w:commentRangeEnd w:id="16"/>
       <w:r>
         <w:rPr>
           <w:rStyle w:val="CommentReference"/>
         </w:rPr>
-        <w:commentReference w:id="15"/>
+        <w:commentReference w:id="16"/>
       </w:r>
       <w:r>
         <w:t xml:space="preserve"> (</w:t>
       </w:r>
       <w:r>
-        <w:t>Table CNV_recovered</w:t>
-      </w:r>
+        <w:t xml:space="preserve">Table </w:t>
+      </w:r>
+      <w:proofErr w:type="spellStart"/>
+      <w:r>
+        <w:t>CNV_recovered</w:t>
+      </w:r>
+      <w:proofErr w:type="spellEnd"/>
       <w:r>
         <w:t xml:space="preserve">). </w:t>
       </w:r>
@@ -5400,17 +6133,14 @@
         <w:t>indicating</w:t>
       </w:r>
       <w:r>
-        <w:t xml:space="preserve"> either missed annotations or deleted genes whose basic sequence remains </w:t>
-      </w:r>
-      <w:r>
-        <w:t>detectable by the alignment methods used here (i.e., recent deletions).</w:t>
-      </w:r>
-      <w:ins w:id="16" w:author="Wendel, Jonathan F [EEOBS]" w:date="2017-07-13T15:52:00Z">
+        <w:t xml:space="preserve"> either missed annotations or deleted genes whose basic sequence remains detectable by the alignment methods used here (i.e., recent deletions).</w:t>
+      </w:r>
+      <w:ins w:id="17" w:author="Wendel, Jonathan F [EEOBS]" w:date="2017-07-13T15:52:00Z">
         <w:r>
           <w:t xml:space="preserve">  Thus, we conclude that </w:t>
         </w:r>
       </w:ins>
-      <w:ins w:id="17" w:author="Wendel, Jonathan F [EEOBS]" w:date="2017-07-13T15:53:00Z">
+      <w:ins w:id="18" w:author="Wendel, Jonathan F [EEOBS]" w:date="2017-07-13T15:53:00Z">
         <w:r>
           <w:t>…..</w:t>
         </w:r>
@@ -5478,16 +6208,21 @@
         <w:t xml:space="preserve"> have relatively compact genomes, multiple representatives of three cotton species previously used for repetitive analysis </w:t>
       </w:r>
       <w:r>
-        <w:t>{Renny-Byfield, 2016 #74}</w:t>
+        <w:t>{</w:t>
+      </w:r>
+      <w:proofErr w:type="spellStart"/>
+      <w:r>
+        <w:t>Renny-Byfield</w:t>
+      </w:r>
+      <w:proofErr w:type="spellEnd"/>
+      <w:r>
+        <w:t>, 2016 #74}</w:t>
       </w:r>
       <w:r>
         <w:t xml:space="preserve"> were included in the clustering to aid in the identification of repeat-derived sequences. Just over two million </w:t>
       </w:r>
       <w:r>
-        <w:t xml:space="preserve">reads derived </w:t>
-      </w:r>
-      <w:r>
-        <w:t>from</w:t>
+        <w:t>reads derived from</w:t>
       </w:r>
       <w:r>
         <w:t xml:space="preserve"> these five species</w:t>
@@ -5496,7 +6231,15 @@
         <w:t xml:space="preserve"> (comprising 1% genome size equivalents each)</w:t>
       </w:r>
       <w:r>
-        <w:t xml:space="preserve"> were co-clustered using the RepeatExplorer pipeline, producing a total </w:t>
+        <w:t xml:space="preserve"> were co-clustered using the </w:t>
+      </w:r>
+      <w:proofErr w:type="spellStart"/>
+      <w:r>
+        <w:t>RepeatExplorer</w:t>
+      </w:r>
+      <w:proofErr w:type="spellEnd"/>
+      <w:r>
+        <w:t xml:space="preserve"> pipeline, producing a total </w:t>
       </w:r>
       <w:r>
         <w:t xml:space="preserve">of </w:t>
@@ -5561,16 +6304,16 @@
       <w:r>
         <w:t xml:space="preserve"> increases (clusters are numbered from largest to smallest) </w:t>
       </w:r>
-      <w:commentRangeStart w:id="18"/>
+      <w:commentRangeStart w:id="19"/>
       <w:r>
         <w:t>to confirm</w:t>
       </w:r>
-      <w:commentRangeEnd w:id="18"/>
+      <w:commentRangeEnd w:id="19"/>
       <w:r>
         <w:rPr>
           <w:rStyle w:val="CommentReference"/>
         </w:rPr>
-        <w:commentReference w:id="18"/>
+        <w:commentReference w:id="19"/>
       </w:r>
       <w:r>
         <w:t xml:space="preserve"> that this represents a reasonable partitioning of the data set (cotton_cutoff.png).</w:t>
@@ -5614,7 +6357,15 @@
         <w:t xml:space="preserve"> show an approximately 1 Mb difference in clustered repeats</w:t>
       </w:r>
       <w:r>
-        <w:t xml:space="preserve"> (109.4 Mb vs 110.3 Mb</w:t>
+        <w:t xml:space="preserve"> (109.4 Mb </w:t>
+      </w:r>
+      <w:proofErr w:type="spellStart"/>
+      <w:r>
+        <w:t>vs</w:t>
+      </w:r>
+      <w:proofErr w:type="spellEnd"/>
+      <w:r>
+        <w:t xml:space="preserve"> 110.3 Mb</w:t>
       </w:r>
       <w:r>
         <w:t>, respectively</w:t>
@@ -5628,7 +6379,7 @@
       <w:r>
         <w:t xml:space="preserve">difference is not </w:t>
       </w:r>
-      <w:commentRangeStart w:id="19"/>
+      <w:commentRangeStart w:id="20"/>
       <w:r>
         <w:t>statistical</w:t>
       </w:r>
@@ -5638,12 +6389,12 @@
       <w:r>
         <w:t xml:space="preserve"> </w:t>
       </w:r>
-      <w:commentRangeEnd w:id="19"/>
+      <w:commentRangeEnd w:id="20"/>
       <w:r>
         <w:rPr>
           <w:rStyle w:val="CommentReference"/>
         </w:rPr>
-        <w:commentReference w:id="19"/>
+        <w:commentReference w:id="20"/>
       </w:r>
       <w:r>
         <w:t>significant</w:t>
@@ -5663,8 +6414,13 @@
       <w:r>
         <w:t xml:space="preserve">being an </w:t>
       </w:r>
-      <w:r>
-        <w:t xml:space="preserve">intergeneric </w:t>
+      <w:proofErr w:type="spellStart"/>
+      <w:r>
+        <w:t>intergeneric</w:t>
+      </w:r>
+      <w:proofErr w:type="spellEnd"/>
+      <w:r>
+        <w:t xml:space="preserve"> </w:t>
       </w:r>
       <w:r>
         <w:t>comparison</w:t>
@@ -5673,7 +6429,15 @@
         <w:t xml:space="preserve">. </w:t>
       </w:r>
       <w:r>
-        <w:t xml:space="preserve">Interspecies (intragenus) repetitive profiles for </w:t>
+        <w:t>Interspecies (</w:t>
+      </w:r>
+      <w:proofErr w:type="spellStart"/>
+      <w:r>
+        <w:t>intragenus</w:t>
+      </w:r>
+      <w:proofErr w:type="spellEnd"/>
+      <w:r>
+        <w:t xml:space="preserve">) repetitive profiles for </w:t>
       </w:r>
       <w:r>
         <w:rPr>
@@ -5786,7 +6550,15 @@
         <w:t>2</w:t>
       </w:r>
       <w:r>
-        <w:t xml:space="preserve"> test of independence for each cluster and applied a Benjamini-Hochberg correction for multiple testing. At p&lt;0.05, </w:t>
+        <w:t xml:space="preserve"> test of independence for each cluster and applied a </w:t>
+      </w:r>
+      <w:proofErr w:type="spellStart"/>
+      <w:r>
+        <w:t>Benjamini</w:t>
+      </w:r>
+      <w:proofErr w:type="spellEnd"/>
+      <w:r>
+        <w:t xml:space="preserve">-Hochberg correction for multiple testing. At p&lt;0.05, </w:t>
       </w:r>
       <w:r>
         <w:t>55</w:t>
@@ -5918,22 +6690,24 @@
         <w:t xml:space="preserve">either proliferation or </w:t>
       </w:r>
       <w:r>
-        <w:t xml:space="preserve">decay/removal, we gauged the relative age of each cluster based of the method of Ferreira de Carvalho </w:t>
+        <w:t xml:space="preserve">decay/removal, we gauged the relative age of each cluster based of the method of Ferreira de </w:t>
+      </w:r>
+      <w:proofErr w:type="spellStart"/>
+      <w:r>
+        <w:t>Carvalho</w:t>
+      </w:r>
+      <w:proofErr w:type="spellEnd"/>
+      <w:r>
+        <w:t xml:space="preserve"> </w:t>
       </w:r>
       <w:r>
         <w:t xml:space="preserve">et al. </w:t>
       </w:r>
       <w:r>
-        <w:t xml:space="preserve">(2016). This analysis attempts to characterize the age of each cluster based </w:t>
-      </w:r>
-      <w:r>
-        <w:t xml:space="preserve">on the distinctiveness of the reads which comprise the cluster; that is, younger clusters will have reads that are </w:t>
-      </w:r>
-      <w:r>
-        <w:t xml:space="preserve">skewed toward </w:t>
-      </w:r>
-      <w:r>
-        <w:t xml:space="preserve">high </w:t>
+        <w:t xml:space="preserve">(2016). This analysis attempts to characterize the age of each cluster based on the distinctiveness of the reads which comprise the cluster; that is, younger clusters will have reads that are </w:t>
+      </w:r>
+      <w:r>
+        <w:t xml:space="preserve">skewed toward high </w:t>
       </w:r>
       <w:r>
         <w:t>similar</w:t>
@@ -5942,28 +6716,19 @@
         <w:t>ity</w:t>
       </w:r>
       <w:r>
-        <w:t xml:space="preserve">, </w:t>
-      </w:r>
-      <w:r>
-        <w:t xml:space="preserve">whereas </w:t>
+        <w:t xml:space="preserve">, whereas </w:t>
       </w:r>
       <w:r>
         <w:t xml:space="preserve">reads comprising </w:t>
       </w:r>
       <w:r>
-        <w:t>older cluster</w:t>
-      </w:r>
-      <w:r>
-        <w:t xml:space="preserve">s will have </w:t>
+        <w:t xml:space="preserve">older clusters will have </w:t>
       </w:r>
       <w:r>
         <w:t>more inter-read</w:t>
       </w:r>
       <w:r>
-        <w:t xml:space="preserve"> differences</w:t>
-      </w:r>
-      <w:r>
-        <w:t>. While an imperfect measure, this characterization permits a generalized perspective on the repeats identified here.</w:t>
+        <w:t xml:space="preserve"> differences. While an imperfect measure, this characterization permits a generalized perspective on the repeats identified here.</w:t>
       </w:r>
       <w:r>
         <w:t xml:space="preserve"> </w:t>
@@ -5995,8 +6760,8 @@
       <w:r>
         <w:t xml:space="preserve"> displayed a pattern suggestive of older elements (</w:t>
       </w:r>
-      <w:commentRangeStart w:id="20"/>
       <w:commentRangeStart w:id="21"/>
+      <w:commentRangeStart w:id="22"/>
       <w:r>
         <w:t>202</w:t>
       </w:r>
@@ -6006,19 +6771,19 @@
       <w:r>
         <w:t xml:space="preserve"> versus 72 “young”</w:t>
       </w:r>
-      <w:commentRangeEnd w:id="20"/>
+      <w:commentRangeEnd w:id="21"/>
       <w:r>
         <w:rPr>
           <w:rStyle w:val="CommentReference"/>
         </w:rPr>
-        <w:commentReference w:id="20"/>
-      </w:r>
-      <w:commentRangeEnd w:id="21"/>
+        <w:commentReference w:id="21"/>
+      </w:r>
+      <w:commentRangeEnd w:id="22"/>
       <w:r>
         <w:rPr>
           <w:rStyle w:val="CommentReference"/>
         </w:rPr>
-        <w:commentReference w:id="21"/>
+        <w:commentReference w:id="22"/>
       </w:r>
       <w:r>
         <w:t xml:space="preserve">); however, </w:t>
@@ -6036,10 +6801,7 @@
         <w:t xml:space="preserve"> differentially abundant clusters, </w:t>
       </w:r>
       <w:r>
-        <w:t xml:space="preserve">nearly </w:t>
-      </w:r>
-      <w:r>
-        <w:t>half (25)</w:t>
+        <w:t>nearly half (25)</w:t>
       </w:r>
       <w:r>
         <w:t xml:space="preserve"> were categorized as “</w:t>
@@ -6107,13 +6869,34 @@
         <w:t>{Hawkins, 2006 #65}</w:t>
       </w:r>
       <w:r>
-        <w:t>{Schnable, 2009 #134}{Baucom, 2009 #135}{Tian, 2009 #136}{Paterson, 2009 #137</w:t>
-      </w:r>
-      <w:r>
-        <w:t xml:space="preserve">). Overall, gypsy elements </w:t>
-      </w:r>
-      <w:r>
-        <w:t xml:space="preserve">comprise </w:t>
+        <w:t>{</w:t>
+      </w:r>
+      <w:proofErr w:type="spellStart"/>
+      <w:r>
+        <w:t>Schnable</w:t>
+      </w:r>
+      <w:proofErr w:type="spellEnd"/>
+      <w:r>
+        <w:t>, 2009 #134}{</w:t>
+      </w:r>
+      <w:proofErr w:type="spellStart"/>
+      <w:r>
+        <w:t>Baucom</w:t>
+      </w:r>
+      <w:proofErr w:type="spellEnd"/>
+      <w:r>
+        <w:t>, 2009 #135}{</w:t>
+      </w:r>
+      <w:proofErr w:type="spellStart"/>
+      <w:r>
+        <w:t>Tian</w:t>
+      </w:r>
+      <w:proofErr w:type="spellEnd"/>
+      <w:r>
+        <w:t>, 2009 #136}{Paterson, 2009 #137</w:t>
+      </w:r>
+      <w:r>
+        <w:t xml:space="preserve">). Overall, gypsy elements comprise </w:t>
       </w:r>
       <w:r>
         <w:t>77.6</w:t>
@@ -6185,7 +6968,11 @@
         <w:t xml:space="preserve">in </w:t>
       </w:r>
       <w:r>
-        <w:t>similar amounts in each genome</w:t>
+        <w:t xml:space="preserve">similar </w:t>
+      </w:r>
+      <w:r>
+        <w:lastRenderedPageBreak/>
+        <w:t>amounts in each genome</w:t>
       </w:r>
       <w:r>
         <w:t xml:space="preserve"> (Table Abundance)</w:t>
@@ -6215,14 +7002,7 @@
         <w:t>kirkii</w:t>
       </w:r>
       <w:r>
-        <w:t xml:space="preserve"> had </w:t>
-      </w:r>
-      <w:r>
-        <w:t xml:space="preserve">lower absolute abundance of most </w:t>
-      </w:r>
-      <w:r>
-        <w:lastRenderedPageBreak/>
-        <w:t xml:space="preserve">repeat types </w:t>
+        <w:t xml:space="preserve"> had lower absolute abundance of most repeat types </w:t>
       </w:r>
       <w:r>
         <w:rPr>
@@ -6281,10 +7061,7 @@
         <w:t xml:space="preserve"> category</w:t>
       </w:r>
       <w:r>
-        <w:t xml:space="preserve">, in which these two species had comparable or slightly greater </w:t>
-      </w:r>
-      <w:r>
-        <w:t>occupation as the cotton species, which possess 2-3x larger genomes</w:t>
+        <w:t>, in which these two species had comparable or slightly greater occupation as the cotton species, which possess 2-3x larger genomes</w:t>
       </w:r>
       <w:r>
         <w:t xml:space="preserve"> (Figure </w:t>
@@ -6299,32 +7076,29 @@
         <w:t xml:space="preserve">. </w:t>
       </w:r>
       <w:r>
-        <w:t xml:space="preserve">This </w:t>
-      </w:r>
-      <w:r>
-        <w:t xml:space="preserve">difference is due to the </w:t>
-      </w:r>
-      <w:commentRangeStart w:id="22"/>
+        <w:t xml:space="preserve">This difference is due to the </w:t>
+      </w:r>
       <w:commentRangeStart w:id="23"/>
+      <w:commentRangeStart w:id="24"/>
       <w:r>
         <w:t>sole</w:t>
       </w:r>
       <w:r>
         <w:t xml:space="preserve"> retroposon cluster</w:t>
       </w:r>
-      <w:commentRangeEnd w:id="22"/>
+      <w:commentRangeEnd w:id="23"/>
       <w:r>
         <w:rPr>
           <w:rStyle w:val="CommentReference"/>
         </w:rPr>
-        <w:commentReference w:id="22"/>
-      </w:r>
-      <w:commentRangeEnd w:id="23"/>
+        <w:commentReference w:id="23"/>
+      </w:r>
+      <w:commentRangeEnd w:id="24"/>
       <w:r>
         <w:rPr>
           <w:rStyle w:val="CommentReference"/>
         </w:rPr>
-        <w:commentReference w:id="23"/>
+        <w:commentReference w:id="24"/>
       </w:r>
       <w:r>
         <w:t xml:space="preserve"> </w:t>
@@ -6371,21 +7145,21 @@
       <w:r>
         <w:t xml:space="preserve">in </w:t>
       </w:r>
-      <w:commentRangeStart w:id="24"/>
-      <w:ins w:id="25" w:author="Wendel, Jonathan F [EEOBS]" w:date="2017-07-13T16:06:00Z">
+      <w:commentRangeStart w:id="25"/>
+      <w:ins w:id="26" w:author="Wendel, Jonathan F [EEOBS]" w:date="2017-07-13T16:06:00Z">
         <w:r>
           <w:rPr>
             <w:rStyle w:val="CommentReference"/>
           </w:rPr>
-          <w:commentReference w:id="26"/>
+          <w:commentReference w:id="27"/>
         </w:r>
       </w:ins>
-      <w:commentRangeEnd w:id="24"/>
+      <w:commentRangeEnd w:id="25"/>
       <w:r>
         <w:rPr>
           <w:rStyle w:val="CommentReference"/>
         </w:rPr>
-        <w:commentReference w:id="24"/>
+        <w:commentReference w:id="25"/>
       </w:r>
       <w:r>
         <w:t xml:space="preserve">these </w:t>
@@ -6393,16 +7167,16 @@
       <w:r>
         <w:t xml:space="preserve">both species. Furthermore, the cluster shows differential abundance between the two species, suggesting that either the proliferation began prior to species divergence and continued with varying success afterwards, </w:t>
       </w:r>
-      <w:commentRangeStart w:id="27"/>
+      <w:commentRangeStart w:id="28"/>
       <w:r>
         <w:t>or the two lineages experienced similar releases from repression for this element, although again to varying degrees</w:t>
       </w:r>
-      <w:commentRangeEnd w:id="27"/>
+      <w:commentRangeEnd w:id="28"/>
       <w:r>
         <w:rPr>
           <w:rStyle w:val="CommentReference"/>
         </w:rPr>
-        <w:commentReference w:id="27"/>
+        <w:commentReference w:id="28"/>
       </w:r>
       <w:r>
         <w:t>. The other differentially abundant clusters were largely annotated as putative gypsy elements (</w:t>
@@ -6434,7 +7208,13 @@
         <w:t>G. kirkii</w:t>
       </w:r>
       <w:r>
-        <w:t xml:space="preserve">, as well as three cotton representatives as outgroup species (i.e, </w:t>
+        <w:t>, as well as three cotton representatives as outgroup species (i.e</w:t>
+      </w:r>
+      <w:r>
+        <w:t>.</w:t>
+      </w:r>
+      <w:r>
+        <w:t xml:space="preserve">, </w:t>
       </w:r>
       <w:r>
         <w:rPr>
@@ -6769,10 +7549,7 @@
         <w:t>,</w:t>
       </w:r>
       <w:r>
-        <w:t xml:space="preserve"> </w:t>
-      </w:r>
-      <w:r>
-        <w:t xml:space="preserve">130,177 </w:t>
+        <w:t xml:space="preserve"> 130,177 </w:t>
       </w:r>
       <w:r>
         <w:t xml:space="preserve">were </w:t>
@@ -6925,10 +7702,7 @@
         <w:t>.</w:t>
       </w:r>
       <w:r>
-        <w:t xml:space="preserve"> </w:t>
-      </w:r>
-      <w:r>
-        <w:t xml:space="preserve">The </w:t>
+        <w:t xml:space="preserve"> The </w:t>
       </w:r>
       <w:r>
         <w:t>overall</w:t>
@@ -6936,7 +7710,7 @@
       <w:r>
         <w:t xml:space="preserve"> consequence of these differences in indel evolution resulted in a net gain of </w:t>
       </w:r>
-      <w:commentRangeStart w:id="28"/>
+      <w:commentRangeStart w:id="29"/>
       <w:r>
         <w:t>68.6</w:t>
       </w:r>
@@ -6970,7 +7744,7 @@
       <w:r>
         <w:t>kb</w:t>
       </w:r>
-      <w:commentRangeEnd w:id="28"/>
+      <w:commentRangeEnd w:id="29"/>
       <w:r>
         <w:t xml:space="preserve"> (0.03% of genome size)</w:t>
       </w:r>
@@ -6978,7 +7752,7 @@
         <w:rPr>
           <w:rStyle w:val="CommentReference"/>
         </w:rPr>
-        <w:commentReference w:id="28"/>
+        <w:commentReference w:id="29"/>
       </w:r>
       <w:r>
         <w:t xml:space="preserve">. </w:t>
@@ -6989,27 +7763,27 @@
       <w:r>
         <w:t xml:space="preserve"> </w:t>
       </w:r>
-      <w:commentRangeStart w:id="29"/>
       <w:commentRangeStart w:id="30"/>
+      <w:commentRangeStart w:id="31"/>
       <w:r>
         <w:t>(Figure_circos.png)</w:t>
       </w:r>
       <w:r>
         <w:t>.</w:t>
       </w:r>
-      <w:commentRangeEnd w:id="29"/>
+      <w:commentRangeEnd w:id="30"/>
       <w:r>
         <w:rPr>
           <w:rStyle w:val="CommentReference"/>
         </w:rPr>
-        <w:commentReference w:id="29"/>
-      </w:r>
-      <w:commentRangeEnd w:id="30"/>
+        <w:commentReference w:id="30"/>
+      </w:r>
+      <w:commentRangeEnd w:id="31"/>
       <w:r>
         <w:rPr>
           <w:rStyle w:val="CommentReference"/>
         </w:rPr>
-        <w:commentReference w:id="30"/>
+        <w:commentReference w:id="31"/>
       </w:r>
     </w:p>
     <w:p/>
@@ -7019,20 +7793,19 @@
           <w:b/>
         </w:rPr>
       </w:pPr>
-      <w:commentRangeStart w:id="31"/>
+      <w:commentRangeStart w:id="32"/>
       <w:r>
         <w:rPr>
           <w:b/>
         </w:rPr>
-        <w:lastRenderedPageBreak/>
         <w:t>Discussion</w:t>
       </w:r>
-      <w:commentRangeEnd w:id="31"/>
+      <w:commentRangeEnd w:id="32"/>
       <w:r>
         <w:rPr>
           <w:rStyle w:val="CommentReference"/>
         </w:rPr>
-        <w:commentReference w:id="31"/>
+        <w:commentReference w:id="32"/>
       </w:r>
     </w:p>
     <w:p>
@@ -7603,7 +8376,13 @@
         <w:t>well before the emergence of the Hawaiian Islands</w:t>
       </w:r>
       <w:r>
-        <w:t xml:space="preserve"> (ca 3 MYA)</w:t>
+        <w:t xml:space="preserve"> (ca</w:t>
+      </w:r>
+      <w:r>
+        <w:t>.</w:t>
+      </w:r>
+      <w:r>
+        <w:t xml:space="preserve"> 3 MYA)</w:t>
       </w:r>
       <w:r>
         <w:t>. Because a signature trait of the Gossypieae tribe is multiple trans-oceanic dispersals, it is not unreasonable to surmise that</w:t>
@@ -7704,17 +8483,17 @@
         <w:t xml:space="preserve"> </w:t>
       </w:r>
       <w:r>
-        <w:t>that would result in the dual pressures of founder-effect and genetic drift</w:t>
+        <w:t xml:space="preserve">that would result in the </w:t>
+      </w:r>
+      <w:r>
+        <w:lastRenderedPageBreak/>
+        <w:t>dual pressures of founder-effect and genetic drift</w:t>
       </w:r>
       <w:r>
         <w:t xml:space="preserve"> (perhaps in multiple rounds)</w:t>
       </w:r>
       <w:r>
-        <w:t xml:space="preserve">, the rate of molecular </w:t>
-      </w:r>
-      <w:r>
-        <w:lastRenderedPageBreak/>
-        <w:t xml:space="preserve">evolution in these sister genera is surprisingly similar. It bears noting that the demographic history of </w:t>
+        <w:t xml:space="preserve">, the rate of molecular evolution in these sister genera is surprisingly similar. It bears noting that the demographic history of </w:t>
       </w:r>
       <w:r>
         <w:rPr>
@@ -7792,7 +8571,15 @@
         <w:t xml:space="preserve">due to reduced efficiency of purifying selection in populations subject to strong genetic drift </w:t>
       </w:r>
       <w:r>
-        <w:t>{Lefébure, 2017 #75;Lynch, 2003 #76;Yi, 2005 #77;Lynch, 2011 #94;Lynch, 2011 #95}</w:t>
+        <w:t>{</w:t>
+      </w:r>
+      <w:proofErr w:type="spellStart"/>
+      <w:r>
+        <w:t>Lefébure</w:t>
+      </w:r>
+      <w:proofErr w:type="spellEnd"/>
+      <w:r>
+        <w:t>, 2017 #75;Lynch, 2003 #76;Yi, 2005 #77;Lynch, 2011 #94;Lynch, 2011 #95}</w:t>
       </w:r>
       <w:r>
         <w:t xml:space="preserve">. </w:t>
@@ -7888,7 +8675,15 @@
         <w:t>Kokia</w:t>
       </w:r>
       <w:r>
-        <w:t xml:space="preserve"> (minimally), the invariant nature of both their genome size and composition is perhaps surprising. Both species have an estimated genome size of 590 Mb </w:t>
+        <w:t xml:space="preserve"> (minimally), the invariant nature of both their genome size and composition is perhaps surprising. Both species have an estimated genome size of 590 </w:t>
+      </w:r>
+      <w:proofErr w:type="gramStart"/>
+      <w:r>
+        <w:t>Mb</w:t>
+      </w:r>
+      <w:proofErr w:type="gramEnd"/>
+      <w:r>
+        <w:t xml:space="preserve"> </w:t>
       </w:r>
       <w:r>
         <w:t>{Wendel, 2002 #37}</w:t>
@@ -7909,7 +8704,15 @@
         <w:t xml:space="preserve"> clusters </w:t>
       </w:r>
       <w:r>
-        <w:t>(55), neither contingency analysis nor Procrustes ANOVA can corroborate this distinctiveness.</w:t>
+        <w:t xml:space="preserve">(55), neither contingency analysis nor </w:t>
+      </w:r>
+      <w:proofErr w:type="spellStart"/>
+      <w:r>
+        <w:t>Procrustes</w:t>
+      </w:r>
+      <w:proofErr w:type="spellEnd"/>
+      <w:r>
+        <w:t xml:space="preserve"> ANOVA can corroborate this distinctiveness.</w:t>
       </w:r>
       <w:r>
         <w:t xml:space="preserve"> </w:t>
@@ -8015,7 +8818,15 @@
         <w:t xml:space="preserve">f TEs under stress conditions </w:t>
       </w:r>
       <w:r>
-        <w:t>{Grandbastien, 2004 #108;Kalendar, 2000 #114;Parisod, 2010 #119;Liu, 2003 #120}</w:t>
+        <w:t>{</w:t>
+      </w:r>
+      <w:proofErr w:type="spellStart"/>
+      <w:r>
+        <w:t>Grandbastien</w:t>
+      </w:r>
+      <w:proofErr w:type="spellEnd"/>
+      <w:r>
+        <w:t>, 2004 #108;Kalendar, 2000 #114;Parisod, 2010 #119;Liu, 2003 #120}</w:t>
       </w:r>
       <w:r>
         <w:t xml:space="preserve">. </w:t>
@@ -8247,7 +9058,11 @@
         <w:t>G. kirkii</w:t>
       </w:r>
       <w:r>
-        <w:t xml:space="preserve"> (159,222 versus 113,241, respectively).</w:t>
+        <w:t xml:space="preserve"> (159,222 </w:t>
+      </w:r>
+      <w:r>
+        <w:lastRenderedPageBreak/>
+        <w:t>versus 113,241, respectively).</w:t>
       </w:r>
       <w:r>
         <w:t xml:space="preserve"> These small biases lead to overall gain in sequence for </w:t>
@@ -8259,11 +9074,7 @@
         <w:t xml:space="preserve">K. drynarioides </w:t>
       </w:r>
       <w:r>
-        <w:t xml:space="preserve">and </w:t>
-      </w:r>
-      <w:r>
-        <w:lastRenderedPageBreak/>
-        <w:t xml:space="preserve">loss for </w:t>
+        <w:t xml:space="preserve">and loss for </w:t>
       </w:r>
       <w:r>
         <w:rPr>
@@ -8341,8 +9152,6 @@
         <w:adjustRightInd w:val="0"/>
         <w:spacing w:after="0" w:line="240" w:lineRule="auto"/>
       </w:pPr>
-      <w:bookmarkStart w:id="32" w:name="_GoBack"/>
-      <w:bookmarkEnd w:id="32"/>
     </w:p>
     <w:sectPr>
       <w:pgSz w:w="12240" w:h="15840"/>
@@ -8355,8 +9164,8 @@
 </file>
 
 <file path=word/comments.xml><?xml version="1.0" encoding="utf-8"?>
-<w:comments xmlns:wpc="http://schemas.microsoft.com/office/word/2010/wordprocessingCanvas" xmlns:cx="http://schemas.microsoft.com/office/drawing/2014/chartex" xmlns:cx1="http://schemas.microsoft.com/office/drawing/2015/9/8/chartex" xmlns:mc="http://schemas.openxmlformats.org/markup-compatibility/2006" xmlns:o="urn:schemas-microsoft-com:office:office" xmlns:r="http://schemas.openxmlformats.org/officeDocument/2006/relationships" xmlns:m="http://schemas.openxmlformats.org/officeDocument/2006/math" xmlns:v="urn:schemas-microsoft-com:vml" xmlns:wp14="http://schemas.microsoft.com/office/word/2010/wordprocessingDrawing" xmlns:wp="http://schemas.openxmlformats.org/drawingml/2006/wordprocessingDrawing" xmlns:w10="urn:schemas-microsoft-com:office:word" xmlns:w="http://schemas.openxmlformats.org/wordprocessingml/2006/main" xmlns:w14="http://schemas.microsoft.com/office/word/2010/wordml" xmlns:w15="http://schemas.microsoft.com/office/word/2012/wordml" xmlns:w16se="http://schemas.microsoft.com/office/word/2015/wordml/symex" xmlns:wpg="http://schemas.microsoft.com/office/word/2010/wordprocessingGroup" xmlns:wpi="http://schemas.microsoft.com/office/word/2010/wordprocessingInk" xmlns:wne="http://schemas.microsoft.com/office/word/2006/wordml" xmlns:wps="http://schemas.microsoft.com/office/word/2010/wordprocessingShape" mc:Ignorable="w14 w15 w16se wp14">
-  <w:comment w:id="0" w:author="Grover, Corrinne E [EEOBS]" w:date="2017-07-14T10:42:00Z" w:initials="GCE[">
+<w:comments xmlns:wpc="http://schemas.microsoft.com/office/word/2010/wordprocessingCanvas" xmlns:mo="http://schemas.microsoft.com/office/mac/office/2008/main" xmlns:mc="http://schemas.openxmlformats.org/markup-compatibility/2006" xmlns:mv="urn:schemas-microsoft-com:mac:vml" xmlns:o="urn:schemas-microsoft-com:office:office" xmlns:r="http://schemas.openxmlformats.org/officeDocument/2006/relationships" xmlns:m="http://schemas.openxmlformats.org/officeDocument/2006/math" xmlns:v="urn:schemas-microsoft-com:vml" xmlns:wp14="http://schemas.microsoft.com/office/word/2010/wordprocessingDrawing" xmlns:wp="http://schemas.openxmlformats.org/drawingml/2006/wordprocessingDrawing" xmlns:w10="urn:schemas-microsoft-com:office:word" xmlns:w="http://schemas.openxmlformats.org/wordprocessingml/2006/main" xmlns:w14="http://schemas.microsoft.com/office/word/2010/wordml" xmlns:wpg="http://schemas.microsoft.com/office/word/2010/wordprocessingGroup" xmlns:wpi="http://schemas.microsoft.com/office/word/2010/wordprocessingInk" xmlns:wne="http://schemas.microsoft.com/office/word/2006/wordml" xmlns:wps="http://schemas.microsoft.com/office/word/2010/wordprocessingShape" mc:Ignorable="w14 wp14">
+  <w:comment w:id="1" w:author="Grover, Corrinne E [EEOBS]" w:date="2017-07-14T10:42:00Z" w:initials="GCE[">
     <w:p>
       <w:pPr>
         <w:pStyle w:val="CommentText"/>
@@ -8381,7 +9190,23 @@
         <w:pStyle w:val="CommentText"/>
       </w:pPr>
       <w:r>
-        <w:t>It seems accepted that the Hawaiian archipelago is about 4-6myo; however, they are a part of the Hawaiian-Emperor seamount chain, which has experienced island birth and death and is composed of volcanoes ca 80 myo. Not part of the Hawaiian archipelago, but part of the broader Hawaiian islands (Northwestern HI, the Leeward Isles) is another part of the seamount chain that is 7-27myo and has a few surviving atolls.</w:t>
+        <w:t xml:space="preserve">It seems accepted that the Hawaiian archipelago is about 4-6myo; however, they are a part of the Hawaiian-Emperor seamount chain, which has experienced island birth and death and is composed of volcanoes </w:t>
+      </w:r>
+      <w:proofErr w:type="spellStart"/>
+      <w:r>
+        <w:t>ca</w:t>
+      </w:r>
+      <w:proofErr w:type="spellEnd"/>
+      <w:r>
+        <w:t xml:space="preserve"> 80 </w:t>
+      </w:r>
+      <w:proofErr w:type="spellStart"/>
+      <w:r>
+        <w:t>myo</w:t>
+      </w:r>
+      <w:proofErr w:type="spellEnd"/>
+      <w:r>
+        <w:t>. Not part of the Hawaiian archipelago, but part of the broader Hawaiian islands (Northwestern HI, the Leeward Isles) is another part of the seamount chain that is 7-27myo and has a few surviving atolls.</w:t>
       </w:r>
     </w:p>
     <w:p>
@@ -8426,7 +9251,7 @@
       </w:r>
     </w:p>
   </w:comment>
-  <w:comment w:id="1" w:author="Wendel, Jonathan F [EEOBS]" w:date="2017-07-13T10:48:00Z" w:initials="WJF[">
+  <w:comment w:id="2" w:author="Wendel, Jonathan F [EEOBS]" w:date="2017-07-13T10:48:00Z" w:initials="WJF[">
     <w:p>
       <w:pPr>
         <w:pStyle w:val="CommentText"/>
@@ -8438,11 +9263,19 @@
         <w:annotationRef/>
       </w:r>
       <w:r>
-        <w:t>Need to investigate and give current estimates.  I recall that the older islands, now submerged, may be older than this, and that even Niihau and Kuaai are more than 3.4…  there is a big literature on this, but let’s find a good, recent, authoritative review.</w:t>
+        <w:t xml:space="preserve">Need to investigate and give current estimates.  I recall that the older islands, now submerged, may be older than this, and that even Niihau and </w:t>
+      </w:r>
+      <w:proofErr w:type="spellStart"/>
+      <w:r>
+        <w:t>Kuaai</w:t>
+      </w:r>
+      <w:proofErr w:type="spellEnd"/>
+      <w:r>
+        <w:t xml:space="preserve"> are more than 3.4…  there is a big literature on this, but let’s find a good, recent, authoritative review.</w:t>
       </w:r>
     </w:p>
   </w:comment>
-  <w:comment w:id="2" w:author="Grover, Corrinne E [EEOBS]" w:date="2017-05-02T09:46:00Z" w:initials="GCE[">
+  <w:comment w:id="3" w:author="Grover, Corrinne E [EEOBS]" w:date="2017-05-02T09:46:00Z" w:initials="GCE[">
     <w:p>
       <w:pPr>
         <w:pStyle w:val="CommentText"/>
@@ -8454,11 +9287,16 @@
         <w:annotationRef/>
       </w:r>
       <w:r>
-        <w:t>Let’s get this all into github</w:t>
-      </w:r>
+        <w:t xml:space="preserve">Let’s get this all into </w:t>
+      </w:r>
+      <w:proofErr w:type="spellStart"/>
+      <w:r>
+        <w:t>github</w:t>
+      </w:r>
+      <w:proofErr w:type="spellEnd"/>
     </w:p>
   </w:comment>
-  <w:comment w:id="3" w:author="Jonathan Wendel" w:date="2017-07-13T14:28:00Z" w:initials="jfw">
+  <w:comment w:id="4" w:author="Jonathan Wendel" w:date="2017-07-13T14:28:00Z" w:initials="jfw">
     <w:p>
       <w:pPr>
         <w:pStyle w:val="CommentText"/>
@@ -8474,7 +9312,7 @@
       </w:r>
     </w:p>
   </w:comment>
-  <w:comment w:id="4" w:author="Jonathan Wendel" w:date="2017-07-13T14:29:00Z" w:initials="jfw">
+  <w:comment w:id="5" w:author="Jonathan Wendel" w:date="2017-07-13T14:29:00Z" w:initials="jfw">
     <w:p>
       <w:pPr>
         <w:pStyle w:val="CommentText"/>
@@ -8490,7 +9328,7 @@
       </w:r>
     </w:p>
   </w:comment>
-  <w:comment w:id="5" w:author="Wendel, Jonathan F [EEOBS]" w:date="2017-07-13T15:40:00Z" w:initials="WJF[">
+  <w:comment w:id="6" w:author="Wendel, Jonathan F [EEOBS]" w:date="2017-07-13T15:40:00Z" w:initials="WJF[">
     <w:p>
       <w:pPr>
         <w:pStyle w:val="CommentText"/>
@@ -8506,7 +9344,7 @@
       </w:r>
     </w:p>
   </w:comment>
-  <w:comment w:id="6" w:author="Wendel, Jonathan F [EEOBS]" w:date="2017-07-13T15:42:00Z" w:initials="WJF[">
+  <w:comment w:id="7" w:author="Wendel, Jonathan F [EEOBS]" w:date="2017-07-13T15:42:00Z" w:initials="WJF[">
     <w:p>
       <w:pPr>
         <w:pStyle w:val="CommentText"/>
@@ -8522,7 +9360,7 @@
       </w:r>
     </w:p>
   </w:comment>
-  <w:comment w:id="7" w:author="Wendel, Jonathan F [EEOBS]" w:date="2017-07-13T15:43:00Z" w:initials="WJF[">
+  <w:comment w:id="8" w:author="Wendel, Jonathan F [EEOBS]" w:date="2017-07-13T15:43:00Z" w:initials="WJF[">
     <w:p>
       <w:pPr>
         <w:pStyle w:val="CommentText"/>
@@ -8534,11 +9372,27 @@
         <w:annotationRef/>
       </w:r>
       <w:r>
-        <w:t>Very cool, consistent with the idea that the generic divergence is young, as reported earlier.  BUT, how inflated is this number by the loose standard of &gt;0.6?  What about if 0.1?  I recommend you use the mean + 2 std dev as the upper bound for a conservative estimate of which genes to include, rather than something arbitrary like 0.6 or 0.1</w:t>
+        <w:t xml:space="preserve">Very cool, consistent with the idea that the generic divergence is young, as reported earlier.  BUT, how inflated is this number by the loose standard of &gt;0.6?  What about if 0.1?  I recommend you use the mean + 2 </w:t>
+      </w:r>
+      <w:proofErr w:type="spellStart"/>
+      <w:r>
+        <w:t>std</w:t>
+      </w:r>
+      <w:proofErr w:type="spellEnd"/>
+      <w:r>
+        <w:t xml:space="preserve"> </w:t>
+      </w:r>
+      <w:proofErr w:type="spellStart"/>
+      <w:r>
+        <w:t>dev</w:t>
+      </w:r>
+      <w:proofErr w:type="spellEnd"/>
+      <w:r>
+        <w:t xml:space="preserve"> as the upper bound for a conservative estimate of which genes to include, rather than something arbitrary like 0.6 or 0.1</w:t>
       </w:r>
     </w:p>
   </w:comment>
-  <w:comment w:id="8" w:author="Wendel, Jonathan F [EEOBS]" w:date="2017-07-13T15:45:00Z" w:initials="WJF[">
+  <w:comment w:id="9" w:author="Wendel, Jonathan F [EEOBS]" w:date="2017-07-13T15:45:00Z" w:initials="WJF[">
     <w:p>
       <w:pPr>
         <w:pStyle w:val="CommentText"/>
@@ -8554,7 +9408,7 @@
       </w:r>
     </w:p>
   </w:comment>
-  <w:comment w:id="9" w:author="Wendel, Jonathan F [EEOBS]" w:date="2017-07-13T15:48:00Z" w:initials="WJF[">
+  <w:comment w:id="10" w:author="Wendel, Jonathan F [EEOBS]" w:date="2017-07-13T15:48:00Z" w:initials="WJF[">
     <w:p>
       <w:pPr>
         <w:pStyle w:val="CommentText"/>
@@ -8566,14 +9420,11 @@
         <w:annotationRef/>
       </w:r>
       <w:r>
-        <w:t>Huh?  This is CNV between taxa.  So do you mean higher copy number vs. lower copy number with these values?</w:t>
-      </w:r>
-      <w:r>
-        <w:t xml:space="preserve">  Or do you mean relative to Gossypium plus the other taxon?  </w:t>
+        <w:t xml:space="preserve">Huh?  This is CNV between taxa.  So do you mean higher copy number vs. lower copy number with these values?  Or do you mean relative to Gossypium plus the other taxon?  </w:t>
       </w:r>
     </w:p>
   </w:comment>
-  <w:comment w:id="14" w:author="Wendel, Jonathan F [EEOBS]" w:date="2017-07-13T15:51:00Z" w:initials="WJF[">
+  <w:comment w:id="15" w:author="Wendel, Jonathan F [EEOBS]" w:date="2017-07-13T15:51:00Z" w:initials="WJF[">
     <w:p>
       <w:pPr>
         <w:pStyle w:val="CommentText"/>
@@ -8589,7 +9440,7 @@
       </w:r>
     </w:p>
   </w:comment>
-  <w:comment w:id="15" w:author="Grover, Corrinne E [EEOBS] [2]" w:date="2017-06-24T19:07:00Z" w:initials="GCE[">
+  <w:comment w:id="16" w:author="Grover, Corrinne E [EEOBS] [2]" w:date="2017-06-24T19:07:00Z" w:initials="GCE[">
     <w:p>
       <w:pPr>
         <w:pStyle w:val="CommentText"/>
@@ -8605,7 +9456,7 @@
       </w:r>
     </w:p>
   </w:comment>
-  <w:comment w:id="18" w:author="Wendel, Jonathan F [EEOBS]" w:date="2017-07-13T15:56:00Z" w:initials="WJF[">
+  <w:comment w:id="19" w:author="Wendel, Jonathan F [EEOBS]" w:date="2017-07-13T15:56:00Z" w:initials="WJF[">
     <w:p>
       <w:pPr>
         <w:pStyle w:val="CommentText"/>
@@ -8621,7 +9472,7 @@
       </w:r>
     </w:p>
   </w:comment>
-  <w:comment w:id="19" w:author="Wendel, Jonathan F [EEOBS]" w:date="2017-07-13T15:57:00Z" w:initials="WJF[">
+  <w:comment w:id="20" w:author="Wendel, Jonathan F [EEOBS]" w:date="2017-07-13T15:57:00Z" w:initials="WJF[">
     <w:p>
       <w:pPr>
         <w:pStyle w:val="CommentText"/>
@@ -8637,7 +9488,7 @@
       </w:r>
     </w:p>
   </w:comment>
-  <w:comment w:id="20" w:author="Wendel, Jonathan F [EEOBS]" w:date="2017-07-13T16:01:00Z" w:initials="WJF[">
+  <w:comment w:id="21" w:author="Wendel, Jonathan F [EEOBS]" w:date="2017-07-13T16:01:00Z" w:initials="WJF[">
     <w:p>
       <w:pPr>
         <w:pStyle w:val="CommentText"/>
@@ -8661,7 +9512,7 @@
       </w:r>
     </w:p>
   </w:comment>
-  <w:comment w:id="21" w:author="Grover, Corrinne E [EEOBS]" w:date="2017-07-14T14:28:00Z" w:initials="GCE[">
+  <w:comment w:id="22" w:author="Grover, Corrinne E [EEOBS]" w:date="2017-07-14T14:28:00Z" w:initials="GCE[">
     <w:p>
       <w:pPr>
         <w:pStyle w:val="CommentText"/>
@@ -8673,14 +9524,19 @@
         <w:annotationRef/>
       </w:r>
       <w:r>
-        <w:t>We outlined it in the methods. Did I send the figure? It shows a pattern of repeat similarity that is describable by regression analysis.</w:t>
-      </w:r>
-      <w:r>
-        <w:t xml:space="preserve"> Basically, younger reads are those where there is a skew toward high identitiy, whereas older reads are skewed toward less identity.</w:t>
+        <w:t xml:space="preserve">We outlined it in the methods. Did I send the figure? It shows a pattern of repeat similarity that is describable by regression analysis. Basically, younger reads are those where there is a skew toward high </w:t>
+      </w:r>
+      <w:proofErr w:type="spellStart"/>
+      <w:r>
+        <w:t>identitiy</w:t>
+      </w:r>
+      <w:proofErr w:type="spellEnd"/>
+      <w:r>
+        <w:t>, whereas older reads are skewed toward less identity.</w:t>
       </w:r>
     </w:p>
   </w:comment>
-  <w:comment w:id="22" w:author="Wendel, Jonathan F [EEOBS]" w:date="2017-07-13T16:05:00Z" w:initials="WJF[">
+  <w:comment w:id="23" w:author="Wendel, Jonathan F [EEOBS]" w:date="2017-07-13T16:05:00Z" w:initials="WJF[">
     <w:p>
       <w:pPr>
         <w:pStyle w:val="CommentText"/>
@@ -8696,7 +9552,7 @@
       </w:r>
     </w:p>
   </w:comment>
-  <w:comment w:id="23" w:author="Grover, Corrinne E [EEOBS]" w:date="2017-07-14T15:57:00Z" w:initials="GCE[">
+  <w:comment w:id="24" w:author="Grover, Corrinne E [EEOBS]" w:date="2017-07-14T15:57:00Z" w:initials="GCE[">
     <w:p>
       <w:pPr>
         <w:pStyle w:val="CommentText"/>
@@ -8712,7 +9568,7 @@
       </w:r>
     </w:p>
   </w:comment>
-  <w:comment w:id="26" w:author="Wendel, Jonathan F [EEOBS]" w:date="2017-07-13T16:06:00Z" w:initials="WJF[">
+  <w:comment w:id="27" w:author="Wendel, Jonathan F [EEOBS]" w:date="2017-07-13T16:06:00Z" w:initials="WJF[">
     <w:p>
       <w:pPr>
         <w:pStyle w:val="CommentText"/>
@@ -8728,7 +9584,7 @@
       </w:r>
     </w:p>
   </w:comment>
-  <w:comment w:id="24" w:author="Grover, Corrinne E [EEOBS]" w:date="2017-07-14T15:55:00Z" w:initials="GCE[">
+  <w:comment w:id="25" w:author="Grover, Corrinne E [EEOBS]" w:date="2017-07-14T15:55:00Z" w:initials="GCE[">
     <w:p>
       <w:pPr>
         <w:pStyle w:val="CommentText"/>
@@ -8744,7 +9600,7 @@
       </w:r>
     </w:p>
   </w:comment>
-  <w:comment w:id="27" w:author="Wendel, Jonathan F [EEOBS]" w:date="2017-07-13T16:07:00Z" w:initials="WJF[">
+  <w:comment w:id="28" w:author="Wendel, Jonathan F [EEOBS]" w:date="2017-07-13T16:07:00Z" w:initials="WJF[">
     <w:p>
       <w:pPr>
         <w:pStyle w:val="CommentText"/>
@@ -8760,7 +9616,7 @@
       </w:r>
     </w:p>
   </w:comment>
-  <w:comment w:id="28" w:author="Wendel, Jonathan F [EEOBS]" w:date="2017-07-13T16:14:00Z" w:initials="WJF[">
+  <w:comment w:id="29" w:author="Wendel, Jonathan F [EEOBS]" w:date="2017-07-13T16:14:00Z" w:initials="WJF[">
     <w:p>
       <w:pPr>
         <w:pStyle w:val="CommentText"/>
@@ -8796,25 +9652,55 @@
         </w:rPr>
       </w:pPr>
       <w:r>
-        <w:t>First, in both lineages, there are more deletions than insertions.  This might help explain the genome downsizing we talked about in “feast and famine”, 2002</w:t>
-      </w:r>
-      <w:r>
-        <w:t xml:space="preserve"> (</w:t>
-      </w:r>
-      <w:r>
-        <w:t>Wendel, Jonathan F., et al. "Feast and famine in plant genomes." Genetica 115.1 (2002): 37-47.</w:t>
-      </w:r>
-      <w:r>
-        <w:t>)</w:t>
-      </w:r>
-      <w:r>
-        <w:t xml:space="preserve">, relative to Gossypium, but to make this point clear, we would need the net for each genome relative to Gossypium, not to each other!  </w:t>
+        <w:t>First, in both lineages, there are more deletions than insertions.  This might help explain the genome downsizing we talked about in “feast and famine”, 2002 (</w:t>
+      </w:r>
+      <w:r>
+        <w:t xml:space="preserve">Wendel, Jonathan F., et al. "Feast and famine in plant genomes." </w:t>
+      </w:r>
+      <w:proofErr w:type="spellStart"/>
+      <w:r>
+        <w:t>Genetica</w:t>
+      </w:r>
+      <w:proofErr w:type="spellEnd"/>
+      <w:r>
+        <w:t xml:space="preserve"> 115.1 (2002): 37-47.</w:t>
+      </w:r>
+      <w:r>
+        <w:t xml:space="preserve">), relative to Gossypium, but to make this point clear, we would need the net for each genome relative to Gossypium, not to each other!  </w:t>
       </w:r>
       <w:r>
         <w:rPr>
           <w:color w:val="00B050"/>
         </w:rPr>
-        <w:t xml:space="preserve">Unless I am misunderstanding, it is the same number. Because the requirement of Gr=Kd or Gr= Gk, then the overall number reported here is, essentially, relative to both. The problem is how to determine the gain/loss in the lineage leading up to their split. </w:t>
+        <w:t>Unless I am misunderstanding, it is the same number. Because the requirement of Gr=</w:t>
+      </w:r>
+      <w:proofErr w:type="spellStart"/>
+      <w:r>
+        <w:rPr>
+          <w:color w:val="00B050"/>
+        </w:rPr>
+        <w:t>Kd</w:t>
+      </w:r>
+      <w:proofErr w:type="spellEnd"/>
+      <w:r>
+        <w:rPr>
+          <w:color w:val="00B050"/>
+        </w:rPr>
+        <w:t xml:space="preserve"> or Gr= </w:t>
+      </w:r>
+      <w:proofErr w:type="spellStart"/>
+      <w:r>
+        <w:rPr>
+          <w:color w:val="00B050"/>
+        </w:rPr>
+        <w:t>Gk</w:t>
+      </w:r>
+      <w:proofErr w:type="spellEnd"/>
+      <w:r>
+        <w:rPr>
+          <w:color w:val="00B050"/>
+        </w:rPr>
+        <w:t xml:space="preserve">, then the overall number reported here is, essentially, relative to both. The problem is how to determine the gain/loss in the lineage leading up to their split. </w:t>
       </w:r>
       <w:r>
         <w:t xml:space="preserve">How many more nucleotides are lost in each genome relative to gained?  Notice that this is only about half of the time that the two lineages have been evolving separately, so </w:t>
@@ -8826,28 +9712,13 @@
         <w:t>it is possible</w:t>
       </w:r>
       <w:r>
-        <w:t>, without a further distant outgroup, to estimate the amount of total shrinkage by doubling the average of these two lineage-specific numbers, since their divergence is about half of the total time since divergence from Gossypium.  Nice idea for the discussion, I think.</w:t>
-      </w:r>
-      <w:r>
-        <w:t xml:space="preserve"> </w:t>
+        <w:t xml:space="preserve">, without a further distant outgroup, to estimate the amount of total shrinkage by doubling the average of these two lineage-specific numbers, since their divergence is about half of the total time since divergence from Gossypium.  Nice idea for the discussion, I think. </w:t>
       </w:r>
       <w:r>
         <w:rPr>
           <w:color w:val="00B050"/>
         </w:rPr>
-        <w:t xml:space="preserve">Okay, I think I understand. Take the overall amount of deleted sequence from each, make an average. Do the same for the overall inserted sequence. </w:t>
-      </w:r>
-      <w:r>
-        <w:rPr>
-          <w:color w:val="00B050"/>
-        </w:rPr>
-        <w:t xml:space="preserve">These are nearly identical (see below). </w:t>
-      </w:r>
-      <w:r>
-        <w:rPr>
-          <w:color w:val="00B050"/>
-        </w:rPr>
-        <w:t>A caveat, though, would be that this is reflective of small gains and losses, not TE gains or larger losses</w:t>
+        <w:t>Okay, I think I understand. Take the overall amount of deleted sequence from each, make an average. Do the same for the overall inserted sequence. These are nearly identical (see below). A caveat, though, would be that this is reflective of small gains and losses, not TE gains or larger losses</w:t>
       </w:r>
     </w:p>
     <w:p>
@@ -8869,7 +9740,21 @@
         <w:rPr>
           <w:color w:val="00B050"/>
         </w:rPr>
-        <w:t>The average loss between Kd-Gk=641,133</w:t>
+        <w:t xml:space="preserve">The average loss between </w:t>
+      </w:r>
+      <w:proofErr w:type="spellStart"/>
+      <w:r>
+        <w:rPr>
+          <w:color w:val="00B050"/>
+        </w:rPr>
+        <w:t>Kd-Gk</w:t>
+      </w:r>
+      <w:proofErr w:type="spellEnd"/>
+      <w:r>
+        <w:rPr>
+          <w:color w:val="00B050"/>
+        </w:rPr>
+        <w:t>=641,133</w:t>
       </w:r>
     </w:p>
     <w:p>
@@ -8883,13 +9768,21 @@
         <w:rPr>
           <w:color w:val="00B050"/>
         </w:rPr>
-        <w:t>The average gain between Kd-Gk=</w:t>
-      </w:r>
+        <w:t xml:space="preserve">The average gain between </w:t>
+      </w:r>
+      <w:proofErr w:type="spellStart"/>
       <w:r>
         <w:rPr>
           <w:color w:val="00B050"/>
         </w:rPr>
-        <w:t>631,817</w:t>
+        <w:t>Kd-Gk</w:t>
+      </w:r>
+      <w:proofErr w:type="spellEnd"/>
+      <w:r>
+        <w:rPr>
+          <w:color w:val="00B050"/>
+        </w:rPr>
+        <w:t>=631,817</w:t>
       </w:r>
     </w:p>
     <w:p>
@@ -8918,16 +9811,27 @@
         </w:rPr>
       </w:pPr>
       <w:r>
-        <w:t>Third, perhaps this part of the results would benefit from a reminder about the assembly quality and how unassembled portions, or different quality between the two assemblies, might affect these interpretations.</w:t>
-      </w:r>
-      <w:r>
-        <w:t xml:space="preserve"> </w:t>
+        <w:t xml:space="preserve">Third, perhaps this part of the results would benefit from a reminder about the assembly quality and how unassembled portions, or different quality between the two assemblies, might affect these interpretations. </w:t>
       </w:r>
       <w:r>
         <w:rPr>
           <w:color w:val="00B050"/>
         </w:rPr>
-        <w:t>The indel portion was completed not with assemblies, but with gatk.</w:t>
+        <w:t xml:space="preserve">The indel portion was completed not with assemblies, but with </w:t>
+      </w:r>
+      <w:proofErr w:type="spellStart"/>
+      <w:r>
+        <w:rPr>
+          <w:color w:val="00B050"/>
+        </w:rPr>
+        <w:t>gatk</w:t>
+      </w:r>
+      <w:proofErr w:type="spellEnd"/>
+      <w:r>
+        <w:rPr>
+          <w:color w:val="00B050"/>
+        </w:rPr>
+        <w:t>.</w:t>
       </w:r>
     </w:p>
     <w:p>
@@ -8936,7 +9840,7 @@
       </w:pPr>
     </w:p>
   </w:comment>
-  <w:comment w:id="29" w:author="Wendel, Jonathan F [EEOBS]" w:date="2017-07-13T16:23:00Z" w:initials="WJF[">
+  <w:comment w:id="30" w:author="Wendel, Jonathan F [EEOBS]" w:date="2017-07-13T16:23:00Z" w:initials="WJF[">
     <w:p>
       <w:pPr>
         <w:pStyle w:val="CommentText"/>
@@ -8948,11 +9852,35 @@
         <w:annotationRef/>
       </w:r>
       <w:r>
-        <w:t>I have this expectation, sort of, that the results should start with a pretty picture, that is, of both alignments drawn next to the reference genome.  This allows a reader to visualize the portions of the genomes in Gk and Kd that are alignable and “the same” as in Gossypium, and the parts that are novel in either lineage.  I expect relatively even coverage in genic regions but not so elsewhere.  Anyway, this seems natural to me, and perhaps expected.  I also think that it will be informative.  Start the results with this???</w:t>
+        <w:t xml:space="preserve">I have this expectation, sort of, that the results should start with a pretty picture, that is, of both alignments drawn next to the reference genome.  This allows a reader to visualize the portions of the genomes in </w:t>
+      </w:r>
+      <w:proofErr w:type="spellStart"/>
+      <w:r>
+        <w:t>Gk</w:t>
+      </w:r>
+      <w:proofErr w:type="spellEnd"/>
+      <w:r>
+        <w:t xml:space="preserve"> and </w:t>
+      </w:r>
+      <w:proofErr w:type="spellStart"/>
+      <w:r>
+        <w:t>Kd</w:t>
+      </w:r>
+      <w:proofErr w:type="spellEnd"/>
+      <w:r>
+        <w:t xml:space="preserve"> that are </w:t>
+      </w:r>
+      <w:proofErr w:type="spellStart"/>
+      <w:r>
+        <w:t>alignable</w:t>
+      </w:r>
+      <w:proofErr w:type="spellEnd"/>
+      <w:r>
+        <w:t xml:space="preserve"> and “the same” as in Gossypium, and the parts that are novel in either lineage.  I expect relatively even coverage in genic regions but not so elsewhere.  Anyway, this seems natural to me, and perhaps expected.  I also think that it will be informative.  Start the results with this???</w:t>
       </w:r>
     </w:p>
   </w:comment>
-  <w:comment w:id="30" w:author="Grover, Corrinne E [EEOBS]" w:date="2017-07-14T15:53:00Z" w:initials="GCE[">
+  <w:comment w:id="31" w:author="Grover, Corrinne E [EEOBS]" w:date="2017-07-14T15:53:00Z" w:initials="GCE[">
     <w:p>
       <w:pPr>
         <w:pStyle w:val="CommentText"/>
@@ -8968,7 +9896,7 @@
       </w:r>
     </w:p>
   </w:comment>
-  <w:comment w:id="31" w:author="Wendel, Jonathan F [EEOBS]" w:date="2017-07-13T16:25:00Z" w:initials="WJF[">
+  <w:comment w:id="32" w:author="Wendel, Jonathan F [EEOBS]" w:date="2017-07-13T16:25:00Z" w:initials="WJF[">
     <w:p>
       <w:pPr>
         <w:pStyle w:val="CommentText"/>
@@ -9018,7 +9946,7 @@
 </file>
 
 <file path=word/endnotes.xml><?xml version="1.0" encoding="utf-8"?>
-<w:endnotes xmlns:wpc="http://schemas.microsoft.com/office/word/2010/wordprocessingCanvas" xmlns:cx="http://schemas.microsoft.com/office/drawing/2014/chartex" xmlns:cx1="http://schemas.microsoft.com/office/drawing/2015/9/8/chartex" xmlns:mc="http://schemas.openxmlformats.org/markup-compatibility/2006" xmlns:o="urn:schemas-microsoft-com:office:office" xmlns:r="http://schemas.openxmlformats.org/officeDocument/2006/relationships" xmlns:m="http://schemas.openxmlformats.org/officeDocument/2006/math" xmlns:v="urn:schemas-microsoft-com:vml" xmlns:wp14="http://schemas.microsoft.com/office/word/2010/wordprocessingDrawing" xmlns:wp="http://schemas.openxmlformats.org/drawingml/2006/wordprocessingDrawing" xmlns:w10="urn:schemas-microsoft-com:office:word" xmlns:w="http://schemas.openxmlformats.org/wordprocessingml/2006/main" xmlns:w14="http://schemas.microsoft.com/office/word/2010/wordml" xmlns:w15="http://schemas.microsoft.com/office/word/2012/wordml" xmlns:w16se="http://schemas.microsoft.com/office/word/2015/wordml/symex" xmlns:wpg="http://schemas.microsoft.com/office/word/2010/wordprocessingGroup" xmlns:wpi="http://schemas.microsoft.com/office/word/2010/wordprocessingInk" xmlns:wne="http://schemas.microsoft.com/office/word/2006/wordml" xmlns:wps="http://schemas.microsoft.com/office/word/2010/wordprocessingShape" mc:Ignorable="w14 w15 w16se wp14">
+<w:endnotes xmlns:wpc="http://schemas.microsoft.com/office/word/2010/wordprocessingCanvas" xmlns:mo="http://schemas.microsoft.com/office/mac/office/2008/main" xmlns:mc="http://schemas.openxmlformats.org/markup-compatibility/2006" xmlns:mv="urn:schemas-microsoft-com:mac:vml" xmlns:o="urn:schemas-microsoft-com:office:office" xmlns:r="http://schemas.openxmlformats.org/officeDocument/2006/relationships" xmlns:m="http://schemas.openxmlformats.org/officeDocument/2006/math" xmlns:v="urn:schemas-microsoft-com:vml" xmlns:wp14="http://schemas.microsoft.com/office/word/2010/wordprocessingDrawing" xmlns:wp="http://schemas.openxmlformats.org/drawingml/2006/wordprocessingDrawing" xmlns:w10="urn:schemas-microsoft-com:office:word" xmlns:w="http://schemas.openxmlformats.org/wordprocessingml/2006/main" xmlns:w14="http://schemas.microsoft.com/office/word/2010/wordml" xmlns:wpg="http://schemas.microsoft.com/office/word/2010/wordprocessingGroup" xmlns:wpi="http://schemas.microsoft.com/office/word/2010/wordprocessingInk" xmlns:wne="http://schemas.microsoft.com/office/word/2006/wordml" xmlns:wps="http://schemas.microsoft.com/office/word/2010/wordprocessingShape" mc:Ignorable="w14 wp14">
   <w:endnote w:type="separator" w:id="-1">
     <w:p>
       <w:pPr>
@@ -9043,7 +9971,7 @@
 </file>
 
 <file path=word/footnotes.xml><?xml version="1.0" encoding="utf-8"?>
-<w:footnotes xmlns:wpc="http://schemas.microsoft.com/office/word/2010/wordprocessingCanvas" xmlns:cx="http://schemas.microsoft.com/office/drawing/2014/chartex" xmlns:cx1="http://schemas.microsoft.com/office/drawing/2015/9/8/chartex" xmlns:mc="http://schemas.openxmlformats.org/markup-compatibility/2006" xmlns:o="urn:schemas-microsoft-com:office:office" xmlns:r="http://schemas.openxmlformats.org/officeDocument/2006/relationships" xmlns:m="http://schemas.openxmlformats.org/officeDocument/2006/math" xmlns:v="urn:schemas-microsoft-com:vml" xmlns:wp14="http://schemas.microsoft.com/office/word/2010/wordprocessingDrawing" xmlns:wp="http://schemas.openxmlformats.org/drawingml/2006/wordprocessingDrawing" xmlns:w10="urn:schemas-microsoft-com:office:word" xmlns:w="http://schemas.openxmlformats.org/wordprocessingml/2006/main" xmlns:w14="http://schemas.microsoft.com/office/word/2010/wordml" xmlns:w15="http://schemas.microsoft.com/office/word/2012/wordml" xmlns:w16se="http://schemas.microsoft.com/office/word/2015/wordml/symex" xmlns:wpg="http://schemas.microsoft.com/office/word/2010/wordprocessingGroup" xmlns:wpi="http://schemas.microsoft.com/office/word/2010/wordprocessingInk" xmlns:wne="http://schemas.microsoft.com/office/word/2006/wordml" xmlns:wps="http://schemas.microsoft.com/office/word/2010/wordprocessingShape" mc:Ignorable="w14 w15 w16se wp14">
+<w:footnotes xmlns:wpc="http://schemas.microsoft.com/office/word/2010/wordprocessingCanvas" xmlns:mo="http://schemas.microsoft.com/office/mac/office/2008/main" xmlns:mc="http://schemas.openxmlformats.org/markup-compatibility/2006" xmlns:mv="urn:schemas-microsoft-com:mac:vml" xmlns:o="urn:schemas-microsoft-com:office:office" xmlns:r="http://schemas.openxmlformats.org/officeDocument/2006/relationships" xmlns:m="http://schemas.openxmlformats.org/officeDocument/2006/math" xmlns:v="urn:schemas-microsoft-com:vml" xmlns:wp14="http://schemas.microsoft.com/office/word/2010/wordprocessingDrawing" xmlns:wp="http://schemas.openxmlformats.org/drawingml/2006/wordprocessingDrawing" xmlns:w10="urn:schemas-microsoft-com:office:word" xmlns:w="http://schemas.openxmlformats.org/wordprocessingml/2006/main" xmlns:w14="http://schemas.microsoft.com/office/word/2010/wordml" xmlns:wpg="http://schemas.microsoft.com/office/word/2010/wordprocessingGroup" xmlns:wpi="http://schemas.microsoft.com/office/word/2010/wordprocessingInk" xmlns:wne="http://schemas.microsoft.com/office/word/2006/wordml" xmlns:wps="http://schemas.microsoft.com/office/word/2010/wordprocessingShape" mc:Ignorable="w14 wp14">
   <w:footnote w:type="separator" w:id="-1">
     <w:p>
       <w:pPr>
@@ -9068,8 +9996,8 @@
 </file>
 
 <file path=word/numbering.xml><?xml version="1.0" encoding="utf-8"?>
-<w:numbering xmlns:wpc="http://schemas.microsoft.com/office/word/2010/wordprocessingCanvas" xmlns:cx="http://schemas.microsoft.com/office/drawing/2014/chartex" xmlns:cx1="http://schemas.microsoft.com/office/drawing/2015/9/8/chartex" xmlns:mc="http://schemas.openxmlformats.org/markup-compatibility/2006" xmlns:o="urn:schemas-microsoft-com:office:office" xmlns:r="http://schemas.openxmlformats.org/officeDocument/2006/relationships" xmlns:m="http://schemas.openxmlformats.org/officeDocument/2006/math" xmlns:v="urn:schemas-microsoft-com:vml" xmlns:wp14="http://schemas.microsoft.com/office/word/2010/wordprocessingDrawing" xmlns:wp="http://schemas.openxmlformats.org/drawingml/2006/wordprocessingDrawing" xmlns:w10="urn:schemas-microsoft-com:office:word" xmlns:w="http://schemas.openxmlformats.org/wordprocessingml/2006/main" xmlns:w14="http://schemas.microsoft.com/office/word/2010/wordml" xmlns:w15="http://schemas.microsoft.com/office/word/2012/wordml" xmlns:w16se="http://schemas.microsoft.com/office/word/2015/wordml/symex" xmlns:wpg="http://schemas.microsoft.com/office/word/2010/wordprocessingGroup" xmlns:wpi="http://schemas.microsoft.com/office/word/2010/wordprocessingInk" xmlns:wne="http://schemas.microsoft.com/office/word/2006/wordml" xmlns:wps="http://schemas.microsoft.com/office/word/2010/wordprocessingShape" mc:Ignorable="w14 w15 w16se wp14">
-  <w:abstractNum w:abstractNumId="0" w15:restartNumberingAfterBreak="0">
+<w:numbering xmlns:wpc="http://schemas.microsoft.com/office/word/2010/wordprocessingCanvas" xmlns:mo="http://schemas.microsoft.com/office/mac/office/2008/main" xmlns:mc="http://schemas.openxmlformats.org/markup-compatibility/2006" xmlns:mv="urn:schemas-microsoft-com:mac:vml" xmlns:o="urn:schemas-microsoft-com:office:office" xmlns:r="http://schemas.openxmlformats.org/officeDocument/2006/relationships" xmlns:m="http://schemas.openxmlformats.org/officeDocument/2006/math" xmlns:v="urn:schemas-microsoft-com:vml" xmlns:wp14="http://schemas.microsoft.com/office/word/2010/wordprocessingDrawing" xmlns:wp="http://schemas.openxmlformats.org/drawingml/2006/wordprocessingDrawing" xmlns:w10="urn:schemas-microsoft-com:office:word" xmlns:w="http://schemas.openxmlformats.org/wordprocessingml/2006/main" xmlns:w14="http://schemas.microsoft.com/office/word/2010/wordml" xmlns:wpg="http://schemas.microsoft.com/office/word/2010/wordprocessingGroup" xmlns:wpi="http://schemas.microsoft.com/office/word/2010/wordprocessingInk" xmlns:wne="http://schemas.microsoft.com/office/word/2006/wordml" xmlns:wps="http://schemas.microsoft.com/office/word/2010/wordprocessingShape" mc:Ignorable="w14 wp14">
+  <w:abstractNum w:abstractNumId="0">
     <w:nsid w:val="0EEA4699"/>
     <w:multiLevelType w:val="hybridMultilevel"/>
     <w:tmpl w:val="B71C2AAC"/>
@@ -9158,7 +10086,7 @@
       </w:pPr>
     </w:lvl>
   </w:abstractNum>
-  <w:abstractNum w:abstractNumId="1" w15:restartNumberingAfterBreak="0">
+  <w:abstractNum w:abstractNumId="1">
     <w:nsid w:val="1E8179EF"/>
     <w:multiLevelType w:val="hybridMultilevel"/>
     <w:tmpl w:val="2C480ABA"/>
@@ -9271,7 +10199,7 @@
 </file>
 
 <file path=word/styles.xml><?xml version="1.0" encoding="utf-8"?>
-<w:styles xmlns:mc="http://schemas.openxmlformats.org/markup-compatibility/2006" xmlns:r="http://schemas.openxmlformats.org/officeDocument/2006/relationships" xmlns:w="http://schemas.openxmlformats.org/wordprocessingml/2006/main" xmlns:w14="http://schemas.microsoft.com/office/word/2010/wordml" xmlns:w15="http://schemas.microsoft.com/office/word/2012/wordml" xmlns:w16se="http://schemas.microsoft.com/office/word/2015/wordml/symex" mc:Ignorable="w14 w15 w16se">
+<w:styles xmlns:mc="http://schemas.openxmlformats.org/markup-compatibility/2006" xmlns:r="http://schemas.openxmlformats.org/officeDocument/2006/relationships" xmlns:w="http://schemas.openxmlformats.org/wordprocessingml/2006/main" xmlns:w14="http://schemas.microsoft.com/office/word/2010/wordml" mc:Ignorable="w14">
   <w:docDefaults>
     <w:rPrDefault>
       <w:rPr>
@@ -9287,378 +10215,733 @@
       </w:pPr>
     </w:pPrDefault>
   </w:docDefaults>
-  <w:latentStyles w:defLockedState="0" w:defUIPriority="99" w:defSemiHidden="0" w:defUnhideWhenUsed="0" w:defQFormat="0" w:count="371">
-    <w:lsdException w:name="Normal" w:uiPriority="0" w:qFormat="1"/>
-    <w:lsdException w:name="heading 1" w:uiPriority="9" w:qFormat="1"/>
-    <w:lsdException w:name="heading 2" w:semiHidden="1" w:uiPriority="9" w:unhideWhenUsed="1" w:qFormat="1"/>
-    <w:lsdException w:name="heading 3" w:semiHidden="1" w:uiPriority="9" w:unhideWhenUsed="1" w:qFormat="1"/>
-    <w:lsdException w:name="heading 4" w:semiHidden="1" w:uiPriority="9" w:unhideWhenUsed="1" w:qFormat="1"/>
-    <w:lsdException w:name="heading 5" w:semiHidden="1" w:uiPriority="9" w:unhideWhenUsed="1" w:qFormat="1"/>
-    <w:lsdException w:name="heading 6" w:semiHidden="1" w:uiPriority="9" w:unhideWhenUsed="1" w:qFormat="1"/>
-    <w:lsdException w:name="heading 7" w:semiHidden="1" w:uiPriority="9" w:unhideWhenUsed="1" w:qFormat="1"/>
-    <w:lsdException w:name="heading 8" w:semiHidden="1" w:uiPriority="9" w:unhideWhenUsed="1" w:qFormat="1"/>
-    <w:lsdException w:name="heading 9" w:semiHidden="1" w:uiPriority="9" w:unhideWhenUsed="1" w:qFormat="1"/>
-    <w:lsdException w:name="index 1" w:semiHidden="1" w:unhideWhenUsed="1"/>
-    <w:lsdException w:name="index 2" w:semiHidden="1" w:unhideWhenUsed="1"/>
-    <w:lsdException w:name="index 3" w:semiHidden="1" w:unhideWhenUsed="1"/>
-    <w:lsdException w:name="index 4" w:semiHidden="1" w:unhideWhenUsed="1"/>
-    <w:lsdException w:name="index 5" w:semiHidden="1" w:unhideWhenUsed="1"/>
-    <w:lsdException w:name="index 6" w:semiHidden="1" w:unhideWhenUsed="1"/>
-    <w:lsdException w:name="index 7" w:semiHidden="1" w:unhideWhenUsed="1"/>
-    <w:lsdException w:name="index 8" w:semiHidden="1" w:unhideWhenUsed="1"/>
-    <w:lsdException w:name="index 9" w:semiHidden="1" w:unhideWhenUsed="1"/>
-    <w:lsdException w:name="toc 1" w:semiHidden="1" w:uiPriority="39" w:unhideWhenUsed="1"/>
-    <w:lsdException w:name="toc 2" w:semiHidden="1" w:uiPriority="39" w:unhideWhenUsed="1"/>
-    <w:lsdException w:name="toc 3" w:semiHidden="1" w:uiPriority="39" w:unhideWhenUsed="1"/>
-    <w:lsdException w:name="toc 4" w:semiHidden="1" w:uiPriority="39" w:unhideWhenUsed="1"/>
-    <w:lsdException w:name="toc 5" w:semiHidden="1" w:uiPriority="39" w:unhideWhenUsed="1"/>
-    <w:lsdException w:name="toc 6" w:semiHidden="1" w:uiPriority="39" w:unhideWhenUsed="1"/>
-    <w:lsdException w:name="toc 7" w:semiHidden="1" w:uiPriority="39" w:unhideWhenUsed="1"/>
-    <w:lsdException w:name="toc 8" w:semiHidden="1" w:uiPriority="39" w:unhideWhenUsed="1"/>
-    <w:lsdException w:name="toc 9" w:semiHidden="1" w:uiPriority="39" w:unhideWhenUsed="1"/>
-    <w:lsdException w:name="Normal Indent" w:semiHidden="1" w:unhideWhenUsed="1"/>
-    <w:lsdException w:name="footnote text" w:semiHidden="1" w:unhideWhenUsed="1"/>
-    <w:lsdException w:name="annotation text" w:semiHidden="1" w:unhideWhenUsed="1"/>
-    <w:lsdException w:name="header" w:semiHidden="1" w:unhideWhenUsed="1"/>
-    <w:lsdException w:name="footer" w:semiHidden="1" w:unhideWhenUsed="1"/>
-    <w:lsdException w:name="index heading" w:semiHidden="1" w:unhideWhenUsed="1"/>
-    <w:lsdException w:name="caption" w:semiHidden="1" w:uiPriority="35" w:unhideWhenUsed="1" w:qFormat="1"/>
-    <w:lsdException w:name="table of figures" w:semiHidden="1" w:unhideWhenUsed="1"/>
-    <w:lsdException w:name="envelope address" w:semiHidden="1" w:unhideWhenUsed="1"/>
-    <w:lsdException w:name="envelope return" w:semiHidden="1" w:unhideWhenUsed="1"/>
-    <w:lsdException w:name="footnote reference" w:semiHidden="1" w:unhideWhenUsed="1"/>
-    <w:lsdException w:name="annotation reference" w:semiHidden="1" w:unhideWhenUsed="1"/>
-    <w:lsdException w:name="line number" w:semiHidden="1" w:unhideWhenUsed="1"/>
-    <w:lsdException w:name="page number" w:semiHidden="1" w:unhideWhenUsed="1"/>
-    <w:lsdException w:name="endnote reference" w:semiHidden="1" w:unhideWhenUsed="1"/>
-    <w:lsdException w:name="endnote text" w:semiHidden="1" w:unhideWhenUsed="1"/>
-    <w:lsdException w:name="table of authorities" w:semiHidden="1" w:unhideWhenUsed="1"/>
-    <w:lsdException w:name="macro" w:semiHidden="1" w:unhideWhenUsed="1"/>
-    <w:lsdException w:name="toa heading" w:semiHidden="1" w:unhideWhenUsed="1"/>
-    <w:lsdException w:name="List" w:semiHidden="1" w:unhideWhenUsed="1"/>
-    <w:lsdException w:name="List Bullet" w:semiHidden="1" w:unhideWhenUsed="1"/>
-    <w:lsdException w:name="List Number" w:semiHidden="1" w:unhideWhenUsed="1"/>
-    <w:lsdException w:name="List 2" w:semiHidden="1" w:unhideWhenUsed="1"/>
-    <w:lsdException w:name="List 3" w:semiHidden="1" w:unhideWhenUsed="1"/>
-    <w:lsdException w:name="List 4" w:semiHidden="1" w:unhideWhenUsed="1"/>
-    <w:lsdException w:name="List 5" w:semiHidden="1" w:unhideWhenUsed="1"/>
-    <w:lsdException w:name="List Bullet 2" w:semiHidden="1" w:unhideWhenUsed="1"/>
-    <w:lsdException w:name="List Bullet 3" w:semiHidden="1" w:unhideWhenUsed="1"/>
-    <w:lsdException w:name="List Bullet 4" w:semiHidden="1" w:unhideWhenUsed="1"/>
-    <w:lsdException w:name="List Bullet 5" w:semiHidden="1" w:unhideWhenUsed="1"/>
-    <w:lsdException w:name="List Number 2" w:semiHidden="1" w:unhideWhenUsed="1"/>
-    <w:lsdException w:name="List Number 3" w:semiHidden="1" w:unhideWhenUsed="1"/>
-    <w:lsdException w:name="List Number 4" w:semiHidden="1" w:unhideWhenUsed="1"/>
-    <w:lsdException w:name="List Number 5" w:semiHidden="1" w:unhideWhenUsed="1"/>
-    <w:lsdException w:name="Title" w:uiPriority="10" w:qFormat="1"/>
-    <w:lsdException w:name="Closing" w:semiHidden="1" w:unhideWhenUsed="1"/>
-    <w:lsdException w:name="Signature" w:semiHidden="1" w:unhideWhenUsed="1"/>
-    <w:lsdException w:name="Default Paragraph Font" w:semiHidden="1" w:uiPriority="1" w:unhideWhenUsed="1"/>
-    <w:lsdException w:name="Body Text" w:semiHidden="1" w:unhideWhenUsed="1"/>
-    <w:lsdException w:name="Body Text Indent" w:semiHidden="1" w:unhideWhenUsed="1"/>
-    <w:lsdException w:name="List Continue" w:semiHidden="1" w:unhideWhenUsed="1"/>
-    <w:lsdException w:name="List Continue 2" w:semiHidden="1" w:unhideWhenUsed="1"/>
-    <w:lsdException w:name="List Continue 3" w:semiHidden="1" w:unhideWhenUsed="1"/>
-    <w:lsdException w:name="List Continue 4" w:semiHidden="1" w:unhideWhenUsed="1"/>
-    <w:lsdException w:name="List Continue 5" w:semiHidden="1" w:unhideWhenUsed="1"/>
-    <w:lsdException w:name="Message Header" w:semiHidden="1" w:unhideWhenUsed="1"/>
-    <w:lsdException w:name="Subtitle" w:uiPriority="11" w:qFormat="1"/>
-    <w:lsdException w:name="Salutation" w:semiHidden="1" w:unhideWhenUsed="1"/>
-    <w:lsdException w:name="Date" w:semiHidden="1" w:unhideWhenUsed="1"/>
-    <w:lsdException w:name="Body Text First Indent" w:semiHidden="1" w:unhideWhenUsed="1"/>
-    <w:lsdException w:name="Body Text First Indent 2" w:semiHidden="1" w:unhideWhenUsed="1"/>
-    <w:lsdException w:name="Note Heading" w:semiHidden="1" w:unhideWhenUsed="1"/>
-    <w:lsdException w:name="Body Text 2" w:semiHidden="1" w:unhideWhenUsed="1"/>
-    <w:lsdException w:name="Body Text 3" w:semiHidden="1" w:unhideWhenUsed="1"/>
-    <w:lsdException w:name="Body Text Indent 2" w:semiHidden="1" w:unhideWhenUsed="1"/>
-    <w:lsdException w:name="Body Text Indent 3" w:semiHidden="1" w:unhideWhenUsed="1"/>
-    <w:lsdException w:name="Block Text" w:semiHidden="1" w:unhideWhenUsed="1"/>
-    <w:lsdException w:name="Hyperlink" w:semiHidden="1" w:unhideWhenUsed="1"/>
-    <w:lsdException w:name="FollowedHyperlink" w:semiHidden="1" w:unhideWhenUsed="1"/>
-    <w:lsdException w:name="Strong" w:uiPriority="22" w:qFormat="1"/>
-    <w:lsdException w:name="Emphasis" w:uiPriority="20" w:qFormat="1"/>
-    <w:lsdException w:name="Document Map" w:semiHidden="1" w:unhideWhenUsed="1"/>
-    <w:lsdException w:name="Plain Text" w:semiHidden="1" w:unhideWhenUsed="1"/>
-    <w:lsdException w:name="E-mail Signature" w:semiHidden="1" w:unhideWhenUsed="1"/>
-    <w:lsdException w:name="HTML Top of Form" w:semiHidden="1" w:unhideWhenUsed="1"/>
-    <w:lsdException w:name="HTML Bottom of Form" w:semiHidden="1" w:unhideWhenUsed="1"/>
-    <w:lsdException w:name="Normal (Web)" w:semiHidden="1" w:unhideWhenUsed="1"/>
-    <w:lsdException w:name="HTML Acronym" w:semiHidden="1" w:unhideWhenUsed="1"/>
-    <w:lsdException w:name="HTML Address" w:semiHidden="1" w:unhideWhenUsed="1"/>
-    <w:lsdException w:name="HTML Cite" w:semiHidden="1" w:unhideWhenUsed="1"/>
-    <w:lsdException w:name="HTML Code" w:semiHidden="1" w:unhideWhenUsed="1"/>
-    <w:lsdException w:name="HTML Definition" w:semiHidden="1" w:unhideWhenUsed="1"/>
-    <w:lsdException w:name="HTML Keyboard" w:semiHidden="1" w:unhideWhenUsed="1"/>
-    <w:lsdException w:name="HTML Preformatted" w:semiHidden="1" w:unhideWhenUsed="1"/>
-    <w:lsdException w:name="HTML Sample" w:semiHidden="1" w:unhideWhenUsed="1"/>
-    <w:lsdException w:name="HTML Typewriter" w:semiHidden="1" w:unhideWhenUsed="1"/>
-    <w:lsdException w:name="HTML Variable" w:semiHidden="1" w:unhideWhenUsed="1"/>
-    <w:lsdException w:name="Normal Table" w:semiHidden="1" w:unhideWhenUsed="1"/>
-    <w:lsdException w:name="annotation subject" w:semiHidden="1" w:unhideWhenUsed="1"/>
-    <w:lsdException w:name="No List" w:semiHidden="1" w:unhideWhenUsed="1"/>
-    <w:lsdException w:name="Outline List 1" w:semiHidden="1" w:unhideWhenUsed="1"/>
-    <w:lsdException w:name="Outline List 2" w:semiHidden="1" w:unhideWhenUsed="1"/>
-    <w:lsdException w:name="Outline List 3" w:semiHidden="1" w:unhideWhenUsed="1"/>
-    <w:lsdException w:name="Table Simple 1" w:semiHidden="1" w:unhideWhenUsed="1"/>
-    <w:lsdException w:name="Table Simple 2" w:semiHidden="1" w:unhideWhenUsed="1"/>
-    <w:lsdException w:name="Table Simple 3" w:semiHidden="1" w:unhideWhenUsed="1"/>
-    <w:lsdException w:name="Table Classic 1" w:semiHidden="1" w:unhideWhenUsed="1"/>
-    <w:lsdException w:name="Table Classic 2" w:semiHidden="1" w:unhideWhenUsed="1"/>
-    <w:lsdException w:name="Table Classic 3" w:semiHidden="1" w:unhideWhenUsed="1"/>
-    <w:lsdException w:name="Table Classic 4" w:semiHidden="1" w:unhideWhenUsed="1"/>
-    <w:lsdException w:name="Table Colorful 1" w:semiHidden="1" w:unhideWhenUsed="1"/>
-    <w:lsdException w:name="Table Colorful 2" w:semiHidden="1" w:unhideWhenUsed="1"/>
-    <w:lsdException w:name="Table Colorful 3" w:semiHidden="1" w:unhideWhenUsed="1"/>
-    <w:lsdException w:name="Table Columns 1" w:semiHidden="1" w:unhideWhenUsed="1"/>
-    <w:lsdException w:name="Table Columns 2" w:semiHidden="1" w:unhideWhenUsed="1"/>
-    <w:lsdException w:name="Table Columns 3" w:semiHidden="1" w:unhideWhenUsed="1"/>
-    <w:lsdException w:name="Table Columns 4" w:semiHidden="1" w:unhideWhenUsed="1"/>
-    <w:lsdException w:name="Table Columns 5" w:semiHidden="1" w:unhideWhenUsed="1"/>
-    <w:lsdException w:name="Table Grid 1" w:semiHidden="1" w:unhideWhenUsed="1"/>
-    <w:lsdException w:name="Table Grid 2" w:semiHidden="1" w:unhideWhenUsed="1"/>
-    <w:lsdException w:name="Table Grid 3" w:semiHidden="1" w:unhideWhenUsed="1"/>
-    <w:lsdException w:name="Table Grid 4" w:semiHidden="1" w:unhideWhenUsed="1"/>
-    <w:lsdException w:name="Table Grid 5" w:semiHidden="1" w:unhideWhenUsed="1"/>
-    <w:lsdException w:name="Table Grid 6" w:semiHidden="1" w:unhideWhenUsed="1"/>
-    <w:lsdException w:name="Table Grid 7" w:semiHidden="1" w:unhideWhenUsed="1"/>
-    <w:lsdException w:name="Table Grid 8" w:semiHidden="1" w:unhideWhenUsed="1"/>
-    <w:lsdException w:name="Table List 1" w:semiHidden="1" w:unhideWhenUsed="1"/>
-    <w:lsdException w:name="Table List 2" w:semiHidden="1" w:unhideWhenUsed="1"/>
-    <w:lsdException w:name="Table List 3" w:semiHidden="1" w:unhideWhenUsed="1"/>
-    <w:lsdException w:name="Table List 4" w:semiHidden="1" w:unhideWhenUsed="1"/>
-    <w:lsdException w:name="Table List 5" w:semiHidden="1" w:unhideWhenUsed="1"/>
-    <w:lsdException w:name="Table List 6" w:semiHidden="1" w:unhideWhenUsed="1"/>
-    <w:lsdException w:name="Table List 7" w:semiHidden="1" w:unhideWhenUsed="1"/>
-    <w:lsdException w:name="Table List 8" w:semiHidden="1" w:unhideWhenUsed="1"/>
-    <w:lsdException w:name="Table 3D effects 1" w:semiHidden="1" w:unhideWhenUsed="1"/>
-    <w:lsdException w:name="Table 3D effects 2" w:semiHidden="1" w:unhideWhenUsed="1"/>
-    <w:lsdException w:name="Table 3D effects 3" w:semiHidden="1" w:unhideWhenUsed="1"/>
-    <w:lsdException w:name="Table Contemporary" w:semiHidden="1" w:unhideWhenUsed="1"/>
-    <w:lsdException w:name="Table Elegant" w:semiHidden="1" w:unhideWhenUsed="1"/>
-    <w:lsdException w:name="Table Professional" w:semiHidden="1" w:unhideWhenUsed="1"/>
-    <w:lsdException w:name="Table Subtle 1" w:semiHidden="1" w:unhideWhenUsed="1"/>
-    <w:lsdException w:name="Table Subtle 2" w:semiHidden="1" w:unhideWhenUsed="1"/>
-    <w:lsdException w:name="Table Web 1" w:semiHidden="1" w:unhideWhenUsed="1"/>
-    <w:lsdException w:name="Table Web 2" w:semiHidden="1" w:unhideWhenUsed="1"/>
-    <w:lsdException w:name="Table Web 3" w:semiHidden="1" w:unhideWhenUsed="1"/>
-    <w:lsdException w:name="Balloon Text" w:semiHidden="1" w:unhideWhenUsed="1"/>
-    <w:lsdException w:name="Table Grid" w:uiPriority="39"/>
-    <w:lsdException w:name="Table Theme" w:semiHidden="1" w:unhideWhenUsed="1"/>
-    <w:lsdException w:name="Placeholder Text" w:semiHidden="1"/>
-    <w:lsdException w:name="No Spacing" w:uiPriority="1" w:qFormat="1"/>
-    <w:lsdException w:name="Light Shading" w:uiPriority="60"/>
-    <w:lsdException w:name="Light List" w:uiPriority="61"/>
-    <w:lsdException w:name="Light Grid" w:uiPriority="62"/>
-    <w:lsdException w:name="Medium Shading 1" w:uiPriority="63"/>
-    <w:lsdException w:name="Medium Shading 2" w:uiPriority="64"/>
-    <w:lsdException w:name="Medium List 1" w:uiPriority="65"/>
-    <w:lsdException w:name="Medium List 2" w:uiPriority="66"/>
-    <w:lsdException w:name="Medium Grid 1" w:uiPriority="67"/>
-    <w:lsdException w:name="Medium Grid 2" w:uiPriority="68"/>
-    <w:lsdException w:name="Medium Grid 3" w:uiPriority="69"/>
-    <w:lsdException w:name="Dark List" w:uiPriority="70"/>
-    <w:lsdException w:name="Colorful Shading" w:uiPriority="71"/>
-    <w:lsdException w:name="Colorful List" w:uiPriority="72"/>
-    <w:lsdException w:name="Colorful Grid" w:uiPriority="73"/>
-    <w:lsdException w:name="Light Shading Accent 1" w:uiPriority="60"/>
-    <w:lsdException w:name="Light List Accent 1" w:uiPriority="61"/>
-    <w:lsdException w:name="Light Grid Accent 1" w:uiPriority="62"/>
-    <w:lsdException w:name="Medium Shading 1 Accent 1" w:uiPriority="63"/>
-    <w:lsdException w:name="Medium Shading 2 Accent 1" w:uiPriority="64"/>
-    <w:lsdException w:name="Medium List 1 Accent 1" w:uiPriority="65"/>
-    <w:lsdException w:name="Revision" w:semiHidden="1"/>
-    <w:lsdException w:name="List Paragraph" w:uiPriority="34" w:qFormat="1"/>
-    <w:lsdException w:name="Quote" w:uiPriority="29" w:qFormat="1"/>
-    <w:lsdException w:name="Intense Quote" w:uiPriority="30" w:qFormat="1"/>
-    <w:lsdException w:name="Medium List 2 Accent 1" w:uiPriority="66"/>
-    <w:lsdException w:name="Medium Grid 1 Accent 1" w:uiPriority="67"/>
-    <w:lsdException w:name="Medium Grid 2 Accent 1" w:uiPriority="68"/>
-    <w:lsdException w:name="Medium Grid 3 Accent 1" w:uiPriority="69"/>
-    <w:lsdException w:name="Dark List Accent 1" w:uiPriority="70"/>
-    <w:lsdException w:name="Colorful Shading Accent 1" w:uiPriority="71"/>
-    <w:lsdException w:name="Colorful List Accent 1" w:uiPriority="72"/>
-    <w:lsdException w:name="Colorful Grid Accent 1" w:uiPriority="73"/>
-    <w:lsdException w:name="Light Shading Accent 2" w:uiPriority="60"/>
-    <w:lsdException w:name="Light List Accent 2" w:uiPriority="61"/>
-    <w:lsdException w:name="Light Grid Accent 2" w:uiPriority="62"/>
-    <w:lsdException w:name="Medium Shading 1 Accent 2" w:uiPriority="63"/>
-    <w:lsdException w:name="Medium Shading 2 Accent 2" w:uiPriority="64"/>
-    <w:lsdException w:name="Medium List 1 Accent 2" w:uiPriority="65"/>
-    <w:lsdException w:name="Medium List 2 Accent 2" w:uiPriority="66"/>
-    <w:lsdException w:name="Medium Grid 1 Accent 2" w:uiPriority="67"/>
-    <w:lsdException w:name="Medium Grid 2 Accent 2" w:uiPriority="68"/>
-    <w:lsdException w:name="Medium Grid 3 Accent 2" w:uiPriority="69"/>
-    <w:lsdException w:name="Dark List Accent 2" w:uiPriority="70"/>
-    <w:lsdException w:name="Colorful Shading Accent 2" w:uiPriority="71"/>
-    <w:lsdException w:name="Colorful List Accent 2" w:uiPriority="72"/>
-    <w:lsdException w:name="Colorful Grid Accent 2" w:uiPriority="73"/>
-    <w:lsdException w:name="Light Shading Accent 3" w:uiPriority="60"/>
-    <w:lsdException w:name="Light List Accent 3" w:uiPriority="61"/>
-    <w:lsdException w:name="Light Grid Accent 3" w:uiPriority="62"/>
-    <w:lsdException w:name="Medium Shading 1 Accent 3" w:uiPriority="63"/>
-    <w:lsdException w:name="Medium Shading 2 Accent 3" w:uiPriority="64"/>
-    <w:lsdException w:name="Medium List 1 Accent 3" w:uiPriority="65"/>
-    <w:lsdException w:name="Medium List 2 Accent 3" w:uiPriority="66"/>
-    <w:lsdException w:name="Medium Grid 1 Accent 3" w:uiPriority="67"/>
-    <w:lsdException w:name="Medium Grid 2 Accent 3" w:uiPriority="68"/>
-    <w:lsdException w:name="Medium Grid 3 Accent 3" w:uiPriority="69"/>
-    <w:lsdException w:name="Dark List Accent 3" w:uiPriority="70"/>
-    <w:lsdException w:name="Colorful Shading Accent 3" w:uiPriority="71"/>
-    <w:lsdException w:name="Colorful List Accent 3" w:uiPriority="72"/>
-    <w:lsdException w:name="Colorful Grid Accent 3" w:uiPriority="73"/>
-    <w:lsdException w:name="Light Shading Accent 4" w:uiPriority="60"/>
-    <w:lsdException w:name="Light List Accent 4" w:uiPriority="61"/>
-    <w:lsdException w:name="Light Grid Accent 4" w:uiPriority="62"/>
-    <w:lsdException w:name="Medium Shading 1 Accent 4" w:uiPriority="63"/>
-    <w:lsdException w:name="Medium Shading 2 Accent 4" w:uiPriority="64"/>
-    <w:lsdException w:name="Medium List 1 Accent 4" w:uiPriority="65"/>
-    <w:lsdException w:name="Medium List 2 Accent 4" w:uiPriority="66"/>
-    <w:lsdException w:name="Medium Grid 1 Accent 4" w:uiPriority="67"/>
-    <w:lsdException w:name="Medium Grid 2 Accent 4" w:uiPriority="68"/>
-    <w:lsdException w:name="Medium Grid 3 Accent 4" w:uiPriority="69"/>
-    <w:lsdException w:name="Dark List Accent 4" w:uiPriority="70"/>
-    <w:lsdException w:name="Colorful Shading Accent 4" w:uiPriority="71"/>
-    <w:lsdException w:name="Colorful List Accent 4" w:uiPriority="72"/>
-    <w:lsdException w:name="Colorful Grid Accent 4" w:uiPriority="73"/>
-    <w:lsdException w:name="Light Shading Accent 5" w:uiPriority="60"/>
-    <w:lsdException w:name="Light List Accent 5" w:uiPriority="61"/>
-    <w:lsdException w:name="Light Grid Accent 5" w:uiPriority="62"/>
-    <w:lsdException w:name="Medium Shading 1 Accent 5" w:uiPriority="63"/>
-    <w:lsdException w:name="Medium Shading 2 Accent 5" w:uiPriority="64"/>
-    <w:lsdException w:name="Medium List 1 Accent 5" w:uiPriority="65"/>
-    <w:lsdException w:name="Medium List 2 Accent 5" w:uiPriority="66"/>
-    <w:lsdException w:name="Medium Grid 1 Accent 5" w:uiPriority="67"/>
-    <w:lsdException w:name="Medium Grid 2 Accent 5" w:uiPriority="68"/>
-    <w:lsdException w:name="Medium Grid 3 Accent 5" w:uiPriority="69"/>
-    <w:lsdException w:name="Dark List Accent 5" w:uiPriority="70"/>
-    <w:lsdException w:name="Colorful Shading Accent 5" w:uiPriority="71"/>
-    <w:lsdException w:name="Colorful List Accent 5" w:uiPriority="72"/>
-    <w:lsdException w:name="Colorful Grid Accent 5" w:uiPriority="73"/>
-    <w:lsdException w:name="Light Shading Accent 6" w:uiPriority="60"/>
-    <w:lsdException w:name="Light List Accent 6" w:uiPriority="61"/>
-    <w:lsdException w:name="Light Grid Accent 6" w:uiPriority="62"/>
-    <w:lsdException w:name="Medium Shading 1 Accent 6" w:uiPriority="63"/>
-    <w:lsdException w:name="Medium Shading 2 Accent 6" w:uiPriority="64"/>
-    <w:lsdException w:name="Medium List 1 Accent 6" w:uiPriority="65"/>
-    <w:lsdException w:name="Medium List 2 Accent 6" w:uiPriority="66"/>
-    <w:lsdException w:name="Medium Grid 1 Accent 6" w:uiPriority="67"/>
-    <w:lsdException w:name="Medium Grid 2 Accent 6" w:uiPriority="68"/>
-    <w:lsdException w:name="Medium Grid 3 Accent 6" w:uiPriority="69"/>
-    <w:lsdException w:name="Dark List Accent 6" w:uiPriority="70"/>
-    <w:lsdException w:name="Colorful Shading Accent 6" w:uiPriority="71"/>
-    <w:lsdException w:name="Colorful List Accent 6" w:uiPriority="72"/>
-    <w:lsdException w:name="Colorful Grid Accent 6" w:uiPriority="73"/>
-    <w:lsdException w:name="Subtle Emphasis" w:uiPriority="19" w:qFormat="1"/>
-    <w:lsdException w:name="Intense Emphasis" w:uiPriority="21" w:qFormat="1"/>
-    <w:lsdException w:name="Subtle Reference" w:uiPriority="31" w:qFormat="1"/>
-    <w:lsdException w:name="Intense Reference" w:uiPriority="32" w:qFormat="1"/>
-    <w:lsdException w:name="Book Title" w:uiPriority="33" w:qFormat="1"/>
-    <w:lsdException w:name="Bibliography" w:semiHidden="1" w:uiPriority="37" w:unhideWhenUsed="1"/>
-    <w:lsdException w:name="TOC Heading" w:semiHidden="1" w:uiPriority="39" w:unhideWhenUsed="1" w:qFormat="1"/>
-    <w:lsdException w:name="Plain Table 1" w:uiPriority="41"/>
-    <w:lsdException w:name="Plain Table 2" w:uiPriority="42"/>
-    <w:lsdException w:name="Plain Table 3" w:uiPriority="43"/>
-    <w:lsdException w:name="Plain Table 4" w:uiPriority="44"/>
-    <w:lsdException w:name="Plain Table 5" w:uiPriority="45"/>
-    <w:lsdException w:name="Grid Table Light" w:uiPriority="40"/>
-    <w:lsdException w:name="Grid Table 1 Light" w:uiPriority="46"/>
-    <w:lsdException w:name="Grid Table 2" w:uiPriority="47"/>
-    <w:lsdException w:name="Grid Table 3" w:uiPriority="48"/>
-    <w:lsdException w:name="Grid Table 4" w:uiPriority="49"/>
-    <w:lsdException w:name="Grid Table 5 Dark" w:uiPriority="50"/>
-    <w:lsdException w:name="Grid Table 6 Colorful" w:uiPriority="51"/>
-    <w:lsdException w:name="Grid Table 7 Colorful" w:uiPriority="52"/>
-    <w:lsdException w:name="Grid Table 1 Light Accent 1" w:uiPriority="46"/>
-    <w:lsdException w:name="Grid Table 2 Accent 1" w:uiPriority="47"/>
-    <w:lsdException w:name="Grid Table 3 Accent 1" w:uiPriority="48"/>
-    <w:lsdException w:name="Grid Table 4 Accent 1" w:uiPriority="49"/>
-    <w:lsdException w:name="Grid Table 5 Dark Accent 1" w:uiPriority="50"/>
-    <w:lsdException w:name="Grid Table 6 Colorful Accent 1" w:uiPriority="51"/>
-    <w:lsdException w:name="Grid Table 7 Colorful Accent 1" w:uiPriority="52"/>
-    <w:lsdException w:name="Grid Table 1 Light Accent 2" w:uiPriority="46"/>
-    <w:lsdException w:name="Grid Table 2 Accent 2" w:uiPriority="47"/>
-    <w:lsdException w:name="Grid Table 3 Accent 2" w:uiPriority="48"/>
-    <w:lsdException w:name="Grid Table 4 Accent 2" w:uiPriority="49"/>
-    <w:lsdException w:name="Grid Table 5 Dark Accent 2" w:uiPriority="50"/>
-    <w:lsdException w:name="Grid Table 6 Colorful Accent 2" w:uiPriority="51"/>
-    <w:lsdException w:name="Grid Table 7 Colorful Accent 2" w:uiPriority="52"/>
-    <w:lsdException w:name="Grid Table 1 Light Accent 3" w:uiPriority="46"/>
-    <w:lsdException w:name="Grid Table 2 Accent 3" w:uiPriority="47"/>
-    <w:lsdException w:name="Grid Table 3 Accent 3" w:uiPriority="48"/>
-    <w:lsdException w:name="Grid Table 4 Accent 3" w:uiPriority="49"/>
-    <w:lsdException w:name="Grid Table 5 Dark Accent 3" w:uiPriority="50"/>
-    <w:lsdException w:name="Grid Table 6 Colorful Accent 3" w:uiPriority="51"/>
-    <w:lsdException w:name="Grid Table 7 Colorful Accent 3" w:uiPriority="52"/>
-    <w:lsdException w:name="Grid Table 1 Light Accent 4" w:uiPriority="46"/>
-    <w:lsdException w:name="Grid Table 2 Accent 4" w:uiPriority="47"/>
-    <w:lsdException w:name="Grid Table 3 Accent 4" w:uiPriority="48"/>
-    <w:lsdException w:name="Grid Table 4 Accent 4" w:uiPriority="49"/>
-    <w:lsdException w:name="Grid Table 5 Dark Accent 4" w:uiPriority="50"/>
-    <w:lsdException w:name="Grid Table 6 Colorful Accent 4" w:uiPriority="51"/>
-    <w:lsdException w:name="Grid Table 7 Colorful Accent 4" w:uiPriority="52"/>
-    <w:lsdException w:name="Grid Table 1 Light Accent 5" w:uiPriority="46"/>
-    <w:lsdException w:name="Grid Table 2 Accent 5" w:uiPriority="47"/>
-    <w:lsdException w:name="Grid Table 3 Accent 5" w:uiPriority="48"/>
-    <w:lsdException w:name="Grid Table 4 Accent 5" w:uiPriority="49"/>
-    <w:lsdException w:name="Grid Table 5 Dark Accent 5" w:uiPriority="50"/>
-    <w:lsdException w:name="Grid Table 6 Colorful Accent 5" w:uiPriority="51"/>
-    <w:lsdException w:name="Grid Table 7 Colorful Accent 5" w:uiPriority="52"/>
-    <w:lsdException w:name="Grid Table 1 Light Accent 6" w:uiPriority="46"/>
-    <w:lsdException w:name="Grid Table 2 Accent 6" w:uiPriority="47"/>
-    <w:lsdException w:name="Grid Table 3 Accent 6" w:uiPriority="48"/>
-    <w:lsdException w:name="Grid Table 4 Accent 6" w:uiPriority="49"/>
-    <w:lsdException w:name="Grid Table 5 Dark Accent 6" w:uiPriority="50"/>
-    <w:lsdException w:name="Grid Table 6 Colorful Accent 6" w:uiPriority="51"/>
-    <w:lsdException w:name="Grid Table 7 Colorful Accent 6" w:uiPriority="52"/>
-    <w:lsdException w:name="List Table 1 Light" w:uiPriority="46"/>
-    <w:lsdException w:name="List Table 2" w:uiPriority="47"/>
-    <w:lsdException w:name="List Table 3" w:uiPriority="48"/>
-    <w:lsdException w:name="List Table 4" w:uiPriority="49"/>
-    <w:lsdException w:name="List Table 5 Dark" w:uiPriority="50"/>
-    <w:lsdException w:name="List Table 6 Colorful" w:uiPriority="51"/>
-    <w:lsdException w:name="List Table 7 Colorful" w:uiPriority="52"/>
-    <w:lsdException w:name="List Table 1 Light Accent 1" w:uiPriority="46"/>
-    <w:lsdException w:name="List Table 2 Accent 1" w:uiPriority="47"/>
-    <w:lsdException w:name="List Table 3 Accent 1" w:uiPriority="48"/>
-    <w:lsdException w:name="List Table 4 Accent 1" w:uiPriority="49"/>
-    <w:lsdException w:name="List Table 5 Dark Accent 1" w:uiPriority="50"/>
-    <w:lsdException w:name="List Table 6 Colorful Accent 1" w:uiPriority="51"/>
-    <w:lsdException w:name="List Table 7 Colorful Accent 1" w:uiPriority="52"/>
-    <w:lsdException w:name="List Table 1 Light Accent 2" w:uiPriority="46"/>
-    <w:lsdException w:name="List Table 2 Accent 2" w:uiPriority="47"/>
-    <w:lsdException w:name="List Table 3 Accent 2" w:uiPriority="48"/>
-    <w:lsdException w:name="List Table 4 Accent 2" w:uiPriority="49"/>
-    <w:lsdException w:name="List Table 5 Dark Accent 2" w:uiPriority="50"/>
-    <w:lsdException w:name="List Table 6 Colorful Accent 2" w:uiPriority="51"/>
-    <w:lsdException w:name="List Table 7 Colorful Accent 2" w:uiPriority="52"/>
-    <w:lsdException w:name="List Table 1 Light Accent 3" w:uiPriority="46"/>
-    <w:lsdException w:name="List Table 2 Accent 3" w:uiPriority="47"/>
-    <w:lsdException w:name="List Table 3 Accent 3" w:uiPriority="48"/>
-    <w:lsdException w:name="List Table 4 Accent 3" w:uiPriority="49"/>
-    <w:lsdException w:name="List Table 5 Dark Accent 3" w:uiPriority="50"/>
-    <w:lsdException w:name="List Table 6 Colorful Accent 3" w:uiPriority="51"/>
-    <w:lsdException w:name="List Table 7 Colorful Accent 3" w:uiPriority="52"/>
-    <w:lsdException w:name="List Table 1 Light Accent 4" w:uiPriority="46"/>
-    <w:lsdException w:name="List Table 2 Accent 4" w:uiPriority="47"/>
-    <w:lsdException w:name="List Table 3 Accent 4" w:uiPriority="48"/>
-    <w:lsdException w:name="List Table 4 Accent 4" w:uiPriority="49"/>
-    <w:lsdException w:name="List Table 5 Dark Accent 4" w:uiPriority="50"/>
-    <w:lsdException w:name="List Table 6 Colorful Accent 4" w:uiPriority="51"/>
-    <w:lsdException w:name="List Table 7 Colorful Accent 4" w:uiPriority="52"/>
-    <w:lsdException w:name="List Table 1 Light Accent 5" w:uiPriority="46"/>
-    <w:lsdException w:name="List Table 2 Accent 5" w:uiPriority="47"/>
-    <w:lsdException w:name="List Table 3 Accent 5" w:uiPriority="48"/>
-    <w:lsdException w:name="List Table 4 Accent 5" w:uiPriority="49"/>
-    <w:lsdException w:name="List Table 5 Dark Accent 5" w:uiPriority="50"/>
-    <w:lsdException w:name="List Table 6 Colorful Accent 5" w:uiPriority="51"/>
-    <w:lsdException w:name="List Table 7 Colorful Accent 5" w:uiPriority="52"/>
-    <w:lsdException w:name="List Table 1 Light Accent 6" w:uiPriority="46"/>
-    <w:lsdException w:name="List Table 2 Accent 6" w:uiPriority="47"/>
-    <w:lsdException w:name="List Table 3 Accent 6" w:uiPriority="48"/>
-    <w:lsdException w:name="List Table 4 Accent 6" w:uiPriority="49"/>
-    <w:lsdException w:name="List Table 5 Dark Accent 6" w:uiPriority="50"/>
-    <w:lsdException w:name="List Table 6 Colorful Accent 6" w:uiPriority="51"/>
-    <w:lsdException w:name="List Table 7 Colorful Accent 6" w:uiPriority="52"/>
+  <w:latentStyles w:defLockedState="0" w:defUIPriority="99" w:defSemiHidden="1" w:defUnhideWhenUsed="1" w:defQFormat="0" w:count="276">
+    <w:lsdException w:name="Normal" w:semiHidden="0" w:uiPriority="0" w:unhideWhenUsed="0" w:qFormat="1"/>
+    <w:lsdException w:name="heading 1" w:semiHidden="0" w:uiPriority="9" w:unhideWhenUsed="0" w:qFormat="1"/>
+    <w:lsdException w:name="heading 2" w:uiPriority="9" w:qFormat="1"/>
+    <w:lsdException w:name="heading 3" w:uiPriority="9" w:qFormat="1"/>
+    <w:lsdException w:name="heading 4" w:uiPriority="9" w:qFormat="1"/>
+    <w:lsdException w:name="heading 5" w:uiPriority="9" w:qFormat="1"/>
+    <w:lsdException w:name="heading 6" w:uiPriority="9" w:qFormat="1"/>
+    <w:lsdException w:name="heading 7" w:uiPriority="9" w:qFormat="1"/>
+    <w:lsdException w:name="heading 8" w:uiPriority="9" w:qFormat="1"/>
+    <w:lsdException w:name="heading 9" w:uiPriority="9" w:qFormat="1"/>
+    <w:lsdException w:name="toc 1" w:uiPriority="39"/>
+    <w:lsdException w:name="toc 2" w:uiPriority="39"/>
+    <w:lsdException w:name="toc 3" w:uiPriority="39"/>
+    <w:lsdException w:name="toc 4" w:uiPriority="39"/>
+    <w:lsdException w:name="toc 5" w:uiPriority="39"/>
+    <w:lsdException w:name="toc 6" w:uiPriority="39"/>
+    <w:lsdException w:name="toc 7" w:uiPriority="39"/>
+    <w:lsdException w:name="toc 8" w:uiPriority="39"/>
+    <w:lsdException w:name="toc 9" w:uiPriority="39"/>
+    <w:lsdException w:name="caption" w:uiPriority="35" w:qFormat="1"/>
+    <w:lsdException w:name="Title" w:semiHidden="0" w:uiPriority="10" w:unhideWhenUsed="0" w:qFormat="1"/>
+    <w:lsdException w:name="Default Paragraph Font" w:uiPriority="1"/>
+    <w:lsdException w:name="Subtitle" w:semiHidden="0" w:uiPriority="11" w:unhideWhenUsed="0" w:qFormat="1"/>
+    <w:lsdException w:name="Strong" w:semiHidden="0" w:uiPriority="22" w:unhideWhenUsed="0" w:qFormat="1"/>
+    <w:lsdException w:name="Emphasis" w:semiHidden="0" w:uiPriority="20" w:unhideWhenUsed="0" w:qFormat="1"/>
+    <w:lsdException w:name="Table Grid" w:semiHidden="0" w:uiPriority="39" w:unhideWhenUsed="0"/>
+    <w:lsdException w:name="Note Level 1" w:semiHidden="0" w:unhideWhenUsed="0"/>
+    <w:lsdException w:name="Note Level 2" w:semiHidden="0" w:unhideWhenUsed="0"/>
+    <w:lsdException w:name="Note Level 3" w:semiHidden="0" w:unhideWhenUsed="0"/>
+    <w:lsdException w:name="Note Level 4" w:semiHidden="0" w:unhideWhenUsed="0"/>
+    <w:lsdException w:name="Note Level 5" w:semiHidden="0" w:unhideWhenUsed="0"/>
+    <w:lsdException w:name="Note Level 6" w:semiHidden="0" w:unhideWhenUsed="0"/>
+    <w:lsdException w:name="Note Level 7" w:semiHidden="0" w:unhideWhenUsed="0"/>
+    <w:lsdException w:name="Note Level 8" w:semiHidden="0" w:unhideWhenUsed="0"/>
+    <w:lsdException w:name="Note Level 9" w:semiHidden="0" w:unhideWhenUsed="0"/>
+    <w:lsdException w:name="Placeholder Text" w:unhideWhenUsed="0"/>
+    <w:lsdException w:name="No Spacing" w:semiHidden="0" w:uiPriority="1" w:unhideWhenUsed="0" w:qFormat="1"/>
+    <w:lsdException w:name="Light Shading" w:semiHidden="0" w:uiPriority="60" w:unhideWhenUsed="0"/>
+    <w:lsdException w:name="Light List" w:semiHidden="0" w:uiPriority="61" w:unhideWhenUsed="0"/>
+    <w:lsdException w:name="Light Grid" w:semiHidden="0" w:uiPriority="62" w:unhideWhenUsed="0"/>
+    <w:lsdException w:name="Medium Shading 1" w:semiHidden="0" w:uiPriority="63" w:unhideWhenUsed="0"/>
+    <w:lsdException w:name="Medium Shading 2" w:semiHidden="0" w:uiPriority="64" w:unhideWhenUsed="0"/>
+    <w:lsdException w:name="Medium List 1" w:semiHidden="0" w:uiPriority="65" w:unhideWhenUsed="0"/>
+    <w:lsdException w:name="Medium List 2" w:semiHidden="0" w:uiPriority="66" w:unhideWhenUsed="0"/>
+    <w:lsdException w:name="Medium Grid 1" w:semiHidden="0" w:uiPriority="67" w:unhideWhenUsed="0"/>
+    <w:lsdException w:name="Medium Grid 2" w:semiHidden="0" w:uiPriority="68" w:unhideWhenUsed="0"/>
+    <w:lsdException w:name="Medium Grid 3" w:semiHidden="0" w:uiPriority="69" w:unhideWhenUsed="0"/>
+    <w:lsdException w:name="Dark List" w:semiHidden="0" w:uiPriority="70" w:unhideWhenUsed="0"/>
+    <w:lsdException w:name="Colorful Shading" w:semiHidden="0" w:uiPriority="71" w:unhideWhenUsed="0"/>
+    <w:lsdException w:name="Colorful List" w:semiHidden="0" w:uiPriority="72" w:unhideWhenUsed="0"/>
+    <w:lsdException w:name="Colorful Grid" w:semiHidden="0" w:uiPriority="73" w:unhideWhenUsed="0"/>
+    <w:lsdException w:name="Light Shading Accent 1" w:semiHidden="0" w:uiPriority="60" w:unhideWhenUsed="0"/>
+    <w:lsdException w:name="Light List Accent 1" w:semiHidden="0" w:uiPriority="61" w:unhideWhenUsed="0"/>
+    <w:lsdException w:name="Light Grid Accent 1" w:semiHidden="0" w:uiPriority="62" w:unhideWhenUsed="0"/>
+    <w:lsdException w:name="Medium Shading 1 Accent 1" w:semiHidden="0" w:uiPriority="63" w:unhideWhenUsed="0"/>
+    <w:lsdException w:name="Medium Shading 2 Accent 1" w:semiHidden="0" w:uiPriority="64" w:unhideWhenUsed="0"/>
+    <w:lsdException w:name="Medium List 1 Accent 1" w:semiHidden="0" w:uiPriority="65" w:unhideWhenUsed="0"/>
+    <w:lsdException w:name="Revision" w:unhideWhenUsed="0"/>
+    <w:lsdException w:name="List Paragraph" w:semiHidden="0" w:uiPriority="34" w:unhideWhenUsed="0" w:qFormat="1"/>
+    <w:lsdException w:name="Quote" w:semiHidden="0" w:uiPriority="29" w:unhideWhenUsed="0" w:qFormat="1"/>
+    <w:lsdException w:name="Intense Quote" w:semiHidden="0" w:uiPriority="30" w:unhideWhenUsed="0" w:qFormat="1"/>
+    <w:lsdException w:name="Medium List 2 Accent 1" w:semiHidden="0" w:uiPriority="66" w:unhideWhenUsed="0"/>
+    <w:lsdException w:name="Medium Grid 1 Accent 1" w:semiHidden="0" w:uiPriority="67" w:unhideWhenUsed="0"/>
+    <w:lsdException w:name="Medium Grid 2 Accent 1" w:semiHidden="0" w:uiPriority="68" w:unhideWhenUsed="0"/>
+    <w:lsdException w:name="Medium Grid 3 Accent 1" w:semiHidden="0" w:uiPriority="69" w:unhideWhenUsed="0"/>
+    <w:lsdException w:name="Dark List Accent 1" w:semiHidden="0" w:uiPriority="70" w:unhideWhenUsed="0"/>
+    <w:lsdException w:name="Colorful Shading Accent 1" w:semiHidden="0" w:uiPriority="71" w:unhideWhenUsed="0"/>
+    <w:lsdException w:name="Colorful List Accent 1" w:semiHidden="0" w:uiPriority="72" w:unhideWhenUsed="0"/>
+    <w:lsdException w:name="Colorful Grid Accent 1" w:semiHidden="0" w:uiPriority="73" w:unhideWhenUsed="0"/>
+    <w:lsdException w:name="Light Shading Accent 2" w:semiHidden="0" w:uiPriority="60" w:unhideWhenUsed="0"/>
+    <w:lsdException w:name="Light List Accent 2" w:semiHidden="0" w:uiPriority="61" w:unhideWhenUsed="0"/>
+    <w:lsdException w:name="Light Grid Accent 2" w:semiHidden="0" w:uiPriority="62" w:unhideWhenUsed="0"/>
+    <w:lsdException w:name="Medium Shading 1 Accent 2" w:semiHidden="0" w:uiPriority="63" w:unhideWhenUsed="0"/>
+    <w:lsdException w:name="Medium Shading 2 Accent 2" w:semiHidden="0" w:uiPriority="64" w:unhideWhenUsed="0"/>
+    <w:lsdException w:name="Medium List 1 Accent 2" w:semiHidden="0" w:uiPriority="65" w:unhideWhenUsed="0"/>
+    <w:lsdException w:name="Medium List 2 Accent 2" w:semiHidden="0" w:uiPriority="66" w:unhideWhenUsed="0"/>
+    <w:lsdException w:name="Medium Grid 1 Accent 2" w:semiHidden="0" w:uiPriority="67" w:unhideWhenUsed="0"/>
+    <w:lsdException w:name="Medium Grid 2 Accent 2" w:semiHidden="0" w:uiPriority="68" w:unhideWhenUsed="0"/>
+    <w:lsdException w:name="Medium Grid 3 Accent 2" w:semiHidden="0" w:uiPriority="69" w:unhideWhenUsed="0"/>
+    <w:lsdException w:name="Dark List Accent 2" w:semiHidden="0" w:uiPriority="70" w:unhideWhenUsed="0"/>
+    <w:lsdException w:name="Colorful Shading Accent 2" w:semiHidden="0" w:uiPriority="71" w:unhideWhenUsed="0"/>
+    <w:lsdException w:name="Colorful List Accent 2" w:semiHidden="0" w:uiPriority="72" w:unhideWhenUsed="0"/>
+    <w:lsdException w:name="Colorful Grid Accent 2" w:semiHidden="0" w:uiPriority="73" w:unhideWhenUsed="0"/>
+    <w:lsdException w:name="Light Shading Accent 3" w:semiHidden="0" w:uiPriority="60" w:unhideWhenUsed="0"/>
+    <w:lsdException w:name="Light List Accent 3" w:semiHidden="0" w:uiPriority="61" w:unhideWhenUsed="0"/>
+    <w:lsdException w:name="Light Grid Accent 3" w:semiHidden="0" w:uiPriority="62" w:unhideWhenUsed="0"/>
+    <w:lsdException w:name="Medium Shading 1 Accent 3" w:semiHidden="0" w:uiPriority="63" w:unhideWhenUsed="0"/>
+    <w:lsdException w:name="Medium Shading 2 Accent 3" w:semiHidden="0" w:uiPriority="64" w:unhideWhenUsed="0"/>
+    <w:lsdException w:name="Medium List 1 Accent 3" w:semiHidden="0" w:uiPriority="65" w:unhideWhenUsed="0"/>
+    <w:lsdException w:name="Medium List 2 Accent 3" w:semiHidden="0" w:uiPriority="66" w:unhideWhenUsed="0"/>
+    <w:lsdException w:name="Medium Grid 1 Accent 3" w:semiHidden="0" w:uiPriority="67" w:unhideWhenUsed="0"/>
+    <w:lsdException w:name="Medium Grid 2 Accent 3" w:semiHidden="0" w:uiPriority="68" w:unhideWhenUsed="0"/>
+    <w:lsdException w:name="Medium Grid 3 Accent 3" w:semiHidden="0" w:uiPriority="69" w:unhideWhenUsed="0"/>
+    <w:lsdException w:name="Dark List Accent 3" w:semiHidden="0" w:uiPriority="70" w:unhideWhenUsed="0"/>
+    <w:lsdException w:name="Colorful Shading Accent 3" w:semiHidden="0" w:uiPriority="71" w:unhideWhenUsed="0"/>
+    <w:lsdException w:name="Colorful List Accent 3" w:semiHidden="0" w:uiPriority="72" w:unhideWhenUsed="0"/>
+    <w:lsdException w:name="Colorful Grid Accent 3" w:semiHidden="0" w:uiPriority="73" w:unhideWhenUsed="0"/>
+    <w:lsdException w:name="Light Shading Accent 4" w:semiHidden="0" w:uiPriority="60" w:unhideWhenUsed="0"/>
+    <w:lsdException w:name="Light List Accent 4" w:semiHidden="0" w:uiPriority="61" w:unhideWhenUsed="0"/>
+    <w:lsdException w:name="Light Grid Accent 4" w:semiHidden="0" w:uiPriority="62" w:unhideWhenUsed="0"/>
+    <w:lsdException w:name="Medium Shading 1 Accent 4" w:semiHidden="0" w:uiPriority="63" w:unhideWhenUsed="0"/>
+    <w:lsdException w:name="Medium Shading 2 Accent 4" w:semiHidden="0" w:uiPriority="64" w:unhideWhenUsed="0"/>
+    <w:lsdException w:name="Medium List 1 Accent 4" w:semiHidden="0" w:uiPriority="65" w:unhideWhenUsed="0"/>
+    <w:lsdException w:name="Medium List 2 Accent 4" w:semiHidden="0" w:uiPriority="66" w:unhideWhenUsed="0"/>
+    <w:lsdException w:name="Medium Grid 1 Accent 4" w:semiHidden="0" w:uiPriority="67" w:unhideWhenUsed="0"/>
+    <w:lsdException w:name="Medium Grid 2 Accent 4" w:semiHidden="0" w:uiPriority="68" w:unhideWhenUsed="0"/>
+    <w:lsdException w:name="Medium Grid 3 Accent 4" w:semiHidden="0" w:uiPriority="69" w:unhideWhenUsed="0"/>
+    <w:lsdException w:name="Dark List Accent 4" w:semiHidden="0" w:uiPriority="70" w:unhideWhenUsed="0"/>
+    <w:lsdException w:name="Colorful Shading Accent 4" w:semiHidden="0" w:uiPriority="71" w:unhideWhenUsed="0"/>
+    <w:lsdException w:name="Colorful List Accent 4" w:semiHidden="0" w:uiPriority="72" w:unhideWhenUsed="0"/>
+    <w:lsdException w:name="Colorful Grid Accent 4" w:semiHidden="0" w:uiPriority="73" w:unhideWhenUsed="0"/>
+    <w:lsdException w:name="Light Shading Accent 5" w:semiHidden="0" w:uiPriority="60" w:unhideWhenUsed="0"/>
+    <w:lsdException w:name="Light List Accent 5" w:semiHidden="0" w:uiPriority="61" w:unhideWhenUsed="0"/>
+    <w:lsdException w:name="Light Grid Accent 5" w:semiHidden="0" w:uiPriority="62" w:unhideWhenUsed="0"/>
+    <w:lsdException w:name="Medium Shading 1 Accent 5" w:semiHidden="0" w:uiPriority="63" w:unhideWhenUsed="0"/>
+    <w:lsdException w:name="Medium Shading 2 Accent 5" w:semiHidden="0" w:uiPriority="64" w:unhideWhenUsed="0"/>
+    <w:lsdException w:name="Medium List 1 Accent 5" w:semiHidden="0" w:uiPriority="65" w:unhideWhenUsed="0"/>
+    <w:lsdException w:name="Medium List 2 Accent 5" w:semiHidden="0" w:uiPriority="66" w:unhideWhenUsed="0"/>
+    <w:lsdException w:name="Medium Grid 1 Accent 5" w:semiHidden="0" w:uiPriority="67" w:unhideWhenUsed="0"/>
+    <w:lsdException w:name="Medium Grid 2 Accent 5" w:semiHidden="0" w:uiPriority="68" w:unhideWhenUsed="0"/>
+    <w:lsdException w:name="Medium Grid 3 Accent 5" w:semiHidden="0" w:uiPriority="69" w:unhideWhenUsed="0"/>
+    <w:lsdException w:name="Dark List Accent 5" w:semiHidden="0" w:uiPriority="70" w:unhideWhenUsed="0"/>
+    <w:lsdException w:name="Colorful Shading Accent 5" w:semiHidden="0" w:uiPriority="71" w:unhideWhenUsed="0"/>
+    <w:lsdException w:name="Colorful List Accent 5" w:semiHidden="0" w:uiPriority="72" w:unhideWhenUsed="0"/>
+    <w:lsdException w:name="Colorful Grid Accent 5" w:semiHidden="0" w:uiPriority="73" w:unhideWhenUsed="0"/>
+    <w:lsdException w:name="Light Shading Accent 6" w:semiHidden="0" w:uiPriority="60" w:unhideWhenUsed="0"/>
+    <w:lsdException w:name="Light List Accent 6" w:semiHidden="0" w:uiPriority="61" w:unhideWhenUsed="0"/>
+    <w:lsdException w:name="Light Grid Accent 6" w:semiHidden="0" w:uiPriority="62" w:unhideWhenUsed="0"/>
+    <w:lsdException w:name="Medium Shading 1 Accent 6" w:semiHidden="0" w:uiPriority="63" w:unhideWhenUsed="0"/>
+    <w:lsdException w:name="Medium Shading 2 Accent 6" w:semiHidden="0" w:uiPriority="64" w:unhideWhenUsed="0"/>
+    <w:lsdException w:name="Medium List 1 Accent 6" w:semiHidden="0" w:uiPriority="65" w:unhideWhenUsed="0"/>
+    <w:lsdException w:name="Medium List 2 Accent 6" w:semiHidden="0" w:uiPriority="66" w:unhideWhenUsed="0"/>
+    <w:lsdException w:name="Medium Grid 1 Accent 6" w:semiHidden="0" w:uiPriority="67" w:unhideWhenUsed="0"/>
+    <w:lsdException w:name="Medium Grid 2 Accent 6" w:semiHidden="0" w:uiPriority="68" w:unhideWhenUsed="0"/>
+    <w:lsdException w:name="Medium Grid 3 Accent 6" w:semiHidden="0" w:uiPriority="69" w:unhideWhenUsed="0"/>
+    <w:lsdException w:name="Dark List Accent 6" w:semiHidden="0" w:uiPriority="70" w:unhideWhenUsed="0"/>
+    <w:lsdException w:name="Colorful Shading Accent 6" w:semiHidden="0" w:uiPriority="71" w:unhideWhenUsed="0"/>
+    <w:lsdException w:name="Colorful List Accent 6" w:semiHidden="0" w:uiPriority="72" w:unhideWhenUsed="0"/>
+    <w:lsdException w:name="Colorful Grid Accent 6" w:semiHidden="0" w:uiPriority="73" w:unhideWhenUsed="0"/>
+    <w:lsdException w:name="Subtle Emphasis" w:semiHidden="0" w:uiPriority="19" w:unhideWhenUsed="0" w:qFormat="1"/>
+    <w:lsdException w:name="Intense Emphasis" w:semiHidden="0" w:uiPriority="21" w:unhideWhenUsed="0" w:qFormat="1"/>
+    <w:lsdException w:name="Subtle Reference" w:semiHidden="0" w:uiPriority="31" w:unhideWhenUsed="0" w:qFormat="1"/>
+    <w:lsdException w:name="Intense Reference" w:semiHidden="0" w:uiPriority="32" w:unhideWhenUsed="0" w:qFormat="1"/>
+    <w:lsdException w:name="Book Title" w:semiHidden="0" w:uiPriority="33" w:unhideWhenUsed="0" w:qFormat="1"/>
+    <w:lsdException w:name="Bibliography" w:uiPriority="37"/>
+    <w:lsdException w:name="TOC Heading" w:uiPriority="39" w:qFormat="1"/>
+  </w:latentStyles>
+  <w:style w:type="paragraph" w:default="1" w:styleId="Normal">
+    <w:name w:val="Normal"/>
+    <w:qFormat/>
+  </w:style>
+  <w:style w:type="paragraph" w:styleId="Heading5">
+    <w:name w:val="heading 5"/>
+    <w:basedOn w:val="Normal"/>
+    <w:link w:val="Heading5Char"/>
+    <w:uiPriority w:val="9"/>
+    <w:qFormat/>
+    <w:rsid w:val="009B49B6"/>
+    <w:pPr>
+      <w:spacing w:before="100" w:beforeAutospacing="1" w:after="100" w:afterAutospacing="1" w:line="240" w:lineRule="auto"/>
+      <w:outlineLvl w:val="4"/>
+    </w:pPr>
+    <w:rPr>
+      <w:rFonts w:ascii="Times New Roman" w:eastAsia="Times New Roman" w:hAnsi="Times New Roman" w:cs="Times New Roman"/>
+      <w:b/>
+      <w:bCs/>
+      <w:sz w:val="20"/>
+      <w:szCs w:val="20"/>
+    </w:rPr>
+  </w:style>
+  <w:style w:type="character" w:default="1" w:styleId="DefaultParagraphFont">
+    <w:name w:val="Default Paragraph Font"/>
+    <w:uiPriority w:val="1"/>
+    <w:semiHidden/>
+    <w:unhideWhenUsed/>
+  </w:style>
+  <w:style w:type="table" w:default="1" w:styleId="TableNormal">
+    <w:name w:val="Normal Table"/>
+    <w:uiPriority w:val="99"/>
+    <w:semiHidden/>
+    <w:unhideWhenUsed/>
+    <w:tblPr>
+      <w:tblInd w:w="0" w:type="dxa"/>
+      <w:tblCellMar>
+        <w:top w:w="0" w:type="dxa"/>
+        <w:left w:w="108" w:type="dxa"/>
+        <w:bottom w:w="0" w:type="dxa"/>
+        <w:right w:w="108" w:type="dxa"/>
+      </w:tblCellMar>
+    </w:tblPr>
+  </w:style>
+  <w:style w:type="numbering" w:default="1" w:styleId="NoList">
+    <w:name w:val="No List"/>
+    <w:uiPriority w:val="99"/>
+    <w:semiHidden/>
+    <w:unhideWhenUsed/>
+  </w:style>
+  <w:style w:type="character" w:styleId="Hyperlink">
+    <w:name w:val="Hyperlink"/>
+    <w:basedOn w:val="DefaultParagraphFont"/>
+    <w:uiPriority w:val="99"/>
+    <w:unhideWhenUsed/>
+    <w:rsid w:val="009B49B6"/>
+    <w:rPr>
+      <w:color w:val="0000FF"/>
+      <w:u w:val="single"/>
+    </w:rPr>
+  </w:style>
+  <w:style w:type="character" w:customStyle="1" w:styleId="nlmyear">
+    <w:name w:val="nlm_year"/>
+    <w:basedOn w:val="DefaultParagraphFont"/>
+    <w:rsid w:val="009B49B6"/>
+  </w:style>
+  <w:style w:type="character" w:customStyle="1" w:styleId="apple-converted-space">
+    <w:name w:val="apple-converted-space"/>
+    <w:basedOn w:val="DefaultParagraphFont"/>
+    <w:rsid w:val="009B49B6"/>
+  </w:style>
+  <w:style w:type="character" w:customStyle="1" w:styleId="citationsource-book">
+    <w:name w:val="citation_source-book"/>
+    <w:basedOn w:val="DefaultParagraphFont"/>
+    <w:rsid w:val="009B49B6"/>
+  </w:style>
+  <w:style w:type="character" w:customStyle="1" w:styleId="nlmpublisher-name">
+    <w:name w:val="nlm_publisher-name"/>
+    <w:basedOn w:val="DefaultParagraphFont"/>
+    <w:rsid w:val="009B49B6"/>
+  </w:style>
+  <w:style w:type="character" w:customStyle="1" w:styleId="nlmpublisher-loc">
+    <w:name w:val="nlm_publisher-loc"/>
+    <w:basedOn w:val="DefaultParagraphFont"/>
+    <w:rsid w:val="009B49B6"/>
+  </w:style>
+  <w:style w:type="character" w:customStyle="1" w:styleId="nlmgiven-names">
+    <w:name w:val="nlm_given-names"/>
+    <w:basedOn w:val="DefaultParagraphFont"/>
+    <w:rsid w:val="009B49B6"/>
+  </w:style>
+  <w:style w:type="character" w:customStyle="1" w:styleId="nlmarticle-title">
+    <w:name w:val="nlm_article-title"/>
+    <w:basedOn w:val="DefaultParagraphFont"/>
+    <w:rsid w:val="009B49B6"/>
+  </w:style>
+  <w:style w:type="character" w:customStyle="1" w:styleId="nlmfpage">
+    <w:name w:val="nlm_fpage"/>
+    <w:basedOn w:val="DefaultParagraphFont"/>
+    <w:rsid w:val="009B49B6"/>
+  </w:style>
+  <w:style w:type="character" w:customStyle="1" w:styleId="nlmlpage">
+    <w:name w:val="nlm_lpage"/>
+    <w:basedOn w:val="DefaultParagraphFont"/>
+    <w:rsid w:val="009B49B6"/>
+  </w:style>
+  <w:style w:type="character" w:customStyle="1" w:styleId="Heading5Char">
+    <w:name w:val="Heading 5 Char"/>
+    <w:basedOn w:val="DefaultParagraphFont"/>
+    <w:link w:val="Heading5"/>
+    <w:uiPriority w:val="9"/>
+    <w:rsid w:val="009B49B6"/>
+    <w:rPr>
+      <w:rFonts w:ascii="Times New Roman" w:eastAsia="Times New Roman" w:hAnsi="Times New Roman" w:cs="Times New Roman"/>
+      <w:b/>
+      <w:bCs/>
+      <w:sz w:val="20"/>
+      <w:szCs w:val="20"/>
+    </w:rPr>
+  </w:style>
+  <w:style w:type="paragraph" w:customStyle="1" w:styleId="articleref">
+    <w:name w:val="articleref"/>
+    <w:basedOn w:val="Normal"/>
+    <w:rsid w:val="009B49B6"/>
+    <w:pPr>
+      <w:spacing w:before="100" w:beforeAutospacing="1" w:after="100" w:afterAutospacing="1" w:line="240" w:lineRule="auto"/>
+    </w:pPr>
+    <w:rPr>
+      <w:rFonts w:ascii="Times New Roman" w:eastAsia="Times New Roman" w:hAnsi="Times New Roman" w:cs="Times New Roman"/>
+      <w:sz w:val="24"/>
+      <w:szCs w:val="24"/>
+    </w:rPr>
+  </w:style>
+  <w:style w:type="paragraph" w:customStyle="1" w:styleId="articlecitation">
+    <w:name w:val="articlecitation"/>
+    <w:basedOn w:val="Normal"/>
+    <w:rsid w:val="009B49B6"/>
+    <w:pPr>
+      <w:spacing w:before="100" w:beforeAutospacing="1" w:after="100" w:afterAutospacing="1" w:line="240" w:lineRule="auto"/>
+    </w:pPr>
+    <w:rPr>
+      <w:rFonts w:ascii="Times New Roman" w:eastAsia="Times New Roman" w:hAnsi="Times New Roman" w:cs="Times New Roman"/>
+      <w:sz w:val="24"/>
+      <w:szCs w:val="24"/>
+    </w:rPr>
+  </w:style>
+  <w:style w:type="character" w:styleId="CommentReference">
+    <w:name w:val="annotation reference"/>
+    <w:basedOn w:val="DefaultParagraphFont"/>
+    <w:uiPriority w:val="99"/>
+    <w:semiHidden/>
+    <w:unhideWhenUsed/>
+    <w:rsid w:val="00207BC8"/>
+    <w:rPr>
+      <w:sz w:val="16"/>
+      <w:szCs w:val="16"/>
+    </w:rPr>
+  </w:style>
+  <w:style w:type="paragraph" w:styleId="CommentText">
+    <w:name w:val="annotation text"/>
+    <w:basedOn w:val="Normal"/>
+    <w:link w:val="CommentTextChar"/>
+    <w:uiPriority w:val="99"/>
+    <w:semiHidden/>
+    <w:unhideWhenUsed/>
+    <w:rsid w:val="00207BC8"/>
+    <w:pPr>
+      <w:spacing w:line="240" w:lineRule="auto"/>
+    </w:pPr>
+    <w:rPr>
+      <w:sz w:val="20"/>
+      <w:szCs w:val="20"/>
+    </w:rPr>
+  </w:style>
+  <w:style w:type="character" w:customStyle="1" w:styleId="CommentTextChar">
+    <w:name w:val="Comment Text Char"/>
+    <w:basedOn w:val="DefaultParagraphFont"/>
+    <w:link w:val="CommentText"/>
+    <w:uiPriority w:val="99"/>
+    <w:semiHidden/>
+    <w:rsid w:val="00207BC8"/>
+    <w:rPr>
+      <w:sz w:val="20"/>
+      <w:szCs w:val="20"/>
+    </w:rPr>
+  </w:style>
+  <w:style w:type="paragraph" w:styleId="CommentSubject">
+    <w:name w:val="annotation subject"/>
+    <w:basedOn w:val="CommentText"/>
+    <w:next w:val="CommentText"/>
+    <w:link w:val="CommentSubjectChar"/>
+    <w:uiPriority w:val="99"/>
+    <w:semiHidden/>
+    <w:unhideWhenUsed/>
+    <w:rsid w:val="00207BC8"/>
+    <w:rPr>
+      <w:b/>
+      <w:bCs/>
+    </w:rPr>
+  </w:style>
+  <w:style w:type="character" w:customStyle="1" w:styleId="CommentSubjectChar">
+    <w:name w:val="Comment Subject Char"/>
+    <w:basedOn w:val="CommentTextChar"/>
+    <w:link w:val="CommentSubject"/>
+    <w:uiPriority w:val="99"/>
+    <w:semiHidden/>
+    <w:rsid w:val="00207BC8"/>
+    <w:rPr>
+      <w:b/>
+      <w:bCs/>
+      <w:sz w:val="20"/>
+      <w:szCs w:val="20"/>
+    </w:rPr>
+  </w:style>
+  <w:style w:type="paragraph" w:styleId="BalloonText">
+    <w:name w:val="Balloon Text"/>
+    <w:basedOn w:val="Normal"/>
+    <w:link w:val="BalloonTextChar"/>
+    <w:uiPriority w:val="99"/>
+    <w:semiHidden/>
+    <w:unhideWhenUsed/>
+    <w:rsid w:val="00207BC8"/>
+    <w:pPr>
+      <w:spacing w:after="0" w:line="240" w:lineRule="auto"/>
+    </w:pPr>
+    <w:rPr>
+      <w:rFonts w:ascii="Segoe UI" w:hAnsi="Segoe UI" w:cs="Segoe UI"/>
+      <w:sz w:val="18"/>
+      <w:szCs w:val="18"/>
+    </w:rPr>
+  </w:style>
+  <w:style w:type="character" w:customStyle="1" w:styleId="BalloonTextChar">
+    <w:name w:val="Balloon Text Char"/>
+    <w:basedOn w:val="DefaultParagraphFont"/>
+    <w:link w:val="BalloonText"/>
+    <w:uiPriority w:val="99"/>
+    <w:semiHidden/>
+    <w:rsid w:val="00207BC8"/>
+    <w:rPr>
+      <w:rFonts w:ascii="Segoe UI" w:hAnsi="Segoe UI" w:cs="Segoe UI"/>
+      <w:sz w:val="18"/>
+      <w:szCs w:val="18"/>
+    </w:rPr>
+  </w:style>
+  <w:style w:type="paragraph" w:styleId="Revision">
+    <w:name w:val="Revision"/>
+    <w:hidden/>
+    <w:uiPriority w:val="99"/>
+    <w:semiHidden/>
+    <w:rsid w:val="00E227E0"/>
+    <w:pPr>
+      <w:spacing w:after="0" w:line="240" w:lineRule="auto"/>
+    </w:pPr>
+  </w:style>
+  <w:style w:type="paragraph" w:styleId="ListParagraph">
+    <w:name w:val="List Paragraph"/>
+    <w:basedOn w:val="Normal"/>
+    <w:uiPriority w:val="34"/>
+    <w:qFormat/>
+    <w:rsid w:val="00540EA0"/>
+    <w:pPr>
+      <w:ind w:left="720"/>
+      <w:contextualSpacing/>
+    </w:pPr>
+  </w:style>
+  <w:style w:type="paragraph" w:styleId="IntenseQuote">
+    <w:name w:val="Intense Quote"/>
+    <w:basedOn w:val="Normal"/>
+    <w:next w:val="Normal"/>
+    <w:link w:val="IntenseQuoteChar"/>
+    <w:uiPriority w:val="30"/>
+    <w:qFormat/>
+    <w:rsid w:val="00591B90"/>
+    <w:pPr>
+      <w:pBdr>
+        <w:top w:val="single" w:sz="4" w:space="10" w:color="5B9BD5" w:themeColor="accent1"/>
+        <w:bottom w:val="single" w:sz="4" w:space="10" w:color="5B9BD5" w:themeColor="accent1"/>
+      </w:pBdr>
+      <w:spacing w:before="360" w:after="360"/>
+      <w:ind w:left="864" w:right="864"/>
+      <w:jc w:val="center"/>
+    </w:pPr>
+    <w:rPr>
+      <w:i/>
+      <w:iCs/>
+      <w:color w:val="5B9BD5" w:themeColor="accent1"/>
+    </w:rPr>
+  </w:style>
+  <w:style w:type="character" w:customStyle="1" w:styleId="IntenseQuoteChar">
+    <w:name w:val="Intense Quote Char"/>
+    <w:basedOn w:val="DefaultParagraphFont"/>
+    <w:link w:val="IntenseQuote"/>
+    <w:uiPriority w:val="30"/>
+    <w:rsid w:val="00591B90"/>
+    <w:rPr>
+      <w:i/>
+      <w:iCs/>
+      <w:color w:val="5B9BD5" w:themeColor="accent1"/>
+    </w:rPr>
+  </w:style>
+  <w:style w:type="character" w:customStyle="1" w:styleId="citationref">
+    <w:name w:val="citationref"/>
+    <w:basedOn w:val="DefaultParagraphFont"/>
+    <w:rsid w:val="007F3F6C"/>
+  </w:style>
+  <w:style w:type="character" w:customStyle="1" w:styleId="italic1">
+    <w:name w:val="italic1"/>
+    <w:basedOn w:val="DefaultParagraphFont"/>
+    <w:rsid w:val="006A7809"/>
+  </w:style>
+  <w:style w:type="paragraph" w:styleId="Header">
+    <w:name w:val="header"/>
+    <w:basedOn w:val="Normal"/>
+    <w:link w:val="HeaderChar"/>
+    <w:uiPriority w:val="99"/>
+    <w:unhideWhenUsed/>
+    <w:rsid w:val="00B04AC1"/>
+    <w:pPr>
+      <w:tabs>
+        <w:tab w:val="center" w:pos="4680"/>
+        <w:tab w:val="right" w:pos="9360"/>
+      </w:tabs>
+      <w:spacing w:after="0" w:line="240" w:lineRule="auto"/>
+    </w:pPr>
+  </w:style>
+  <w:style w:type="character" w:customStyle="1" w:styleId="HeaderChar">
+    <w:name w:val="Header Char"/>
+    <w:basedOn w:val="DefaultParagraphFont"/>
+    <w:link w:val="Header"/>
+    <w:uiPriority w:val="99"/>
+    <w:rsid w:val="00B04AC1"/>
+  </w:style>
+  <w:style w:type="paragraph" w:styleId="Footer">
+    <w:name w:val="footer"/>
+    <w:basedOn w:val="Normal"/>
+    <w:link w:val="FooterChar"/>
+    <w:uiPriority w:val="99"/>
+    <w:unhideWhenUsed/>
+    <w:rsid w:val="00B04AC1"/>
+    <w:pPr>
+      <w:tabs>
+        <w:tab w:val="center" w:pos="4680"/>
+        <w:tab w:val="right" w:pos="9360"/>
+      </w:tabs>
+      <w:spacing w:after="0" w:line="240" w:lineRule="auto"/>
+    </w:pPr>
+  </w:style>
+  <w:style w:type="character" w:customStyle="1" w:styleId="FooterChar">
+    <w:name w:val="Footer Char"/>
+    <w:basedOn w:val="DefaultParagraphFont"/>
+    <w:link w:val="Footer"/>
+    <w:uiPriority w:val="99"/>
+    <w:rsid w:val="00B04AC1"/>
+  </w:style>
+  <w:style w:type="paragraph" w:customStyle="1" w:styleId="EndNoteBibliographyTitle">
+    <w:name w:val="EndNote Bibliography Title"/>
+    <w:basedOn w:val="Normal"/>
+    <w:link w:val="EndNoteBibliographyTitleChar"/>
+    <w:rsid w:val="009C09A1"/>
+    <w:pPr>
+      <w:spacing w:after="0"/>
+      <w:jc w:val="center"/>
+    </w:pPr>
+    <w:rPr>
+      <w:rFonts w:ascii="Calibri" w:hAnsi="Calibri" w:cs="Calibri"/>
+      <w:noProof/>
+    </w:rPr>
+  </w:style>
+  <w:style w:type="character" w:customStyle="1" w:styleId="EndNoteBibliographyTitleChar">
+    <w:name w:val="EndNote Bibliography Title Char"/>
+    <w:basedOn w:val="DefaultParagraphFont"/>
+    <w:link w:val="EndNoteBibliographyTitle"/>
+    <w:rsid w:val="009C09A1"/>
+    <w:rPr>
+      <w:rFonts w:ascii="Calibri" w:hAnsi="Calibri" w:cs="Calibri"/>
+      <w:noProof/>
+    </w:rPr>
+  </w:style>
+  <w:style w:type="paragraph" w:customStyle="1" w:styleId="EndNoteBibliography">
+    <w:name w:val="EndNote Bibliography"/>
+    <w:basedOn w:val="Normal"/>
+    <w:link w:val="EndNoteBibliographyChar"/>
+    <w:rsid w:val="009C09A1"/>
+    <w:pPr>
+      <w:spacing w:line="240" w:lineRule="auto"/>
+    </w:pPr>
+    <w:rPr>
+      <w:rFonts w:ascii="Calibri" w:hAnsi="Calibri" w:cs="Calibri"/>
+      <w:noProof/>
+    </w:rPr>
+  </w:style>
+  <w:style w:type="character" w:customStyle="1" w:styleId="EndNoteBibliographyChar">
+    <w:name w:val="EndNote Bibliography Char"/>
+    <w:basedOn w:val="DefaultParagraphFont"/>
+    <w:link w:val="EndNoteBibliography"/>
+    <w:rsid w:val="009C09A1"/>
+    <w:rPr>
+      <w:rFonts w:ascii="Calibri" w:hAnsi="Calibri" w:cs="Calibri"/>
+      <w:noProof/>
+    </w:rPr>
+  </w:style>
+  <w:style w:type="character" w:styleId="Emphasis">
+    <w:name w:val="Emphasis"/>
+    <w:basedOn w:val="DefaultParagraphFont"/>
+    <w:uiPriority w:val="20"/>
+    <w:qFormat/>
+    <w:rsid w:val="00C34EE2"/>
+    <w:rPr>
+      <w:i/>
+      <w:iCs/>
+    </w:rPr>
+  </w:style>
+</w:styles>
+</file>
+
+<file path=word/stylesWithEffects.xml><?xml version="1.0" encoding="utf-8"?>
+<w:styles xmlns:wpc="http://schemas.microsoft.com/office/word/2010/wordprocessingCanvas" xmlns:mo="http://schemas.microsoft.com/office/mac/office/2008/main" xmlns:mc="http://schemas.openxmlformats.org/markup-compatibility/2006" xmlns:mv="urn:schemas-microsoft-com:mac:vml" xmlns:o="urn:schemas-microsoft-com:office:office" xmlns:r="http://schemas.openxmlformats.org/officeDocument/2006/relationships" xmlns:m="http://schemas.openxmlformats.org/officeDocument/2006/math" xmlns:v="urn:schemas-microsoft-com:vml" xmlns:wp14="http://schemas.microsoft.com/office/word/2010/wordprocessingDrawing" xmlns:wp="http://schemas.openxmlformats.org/drawingml/2006/wordprocessingDrawing" xmlns:w10="urn:schemas-microsoft-com:office:word" xmlns:w="http://schemas.openxmlformats.org/wordprocessingml/2006/main" xmlns:w14="http://schemas.microsoft.com/office/word/2010/wordml" xmlns:wpg="http://schemas.microsoft.com/office/word/2010/wordprocessingGroup" xmlns:wpi="http://schemas.microsoft.com/office/word/2010/wordprocessingInk" xmlns:wne="http://schemas.microsoft.com/office/word/2006/wordml" xmlns:wps="http://schemas.microsoft.com/office/word/2010/wordprocessingShape" mc:Ignorable="w14 wp14">
+  <w:docDefaults>
+    <w:rPrDefault>
+      <w:rPr>
+        <w:rFonts w:asciiTheme="minorHAnsi" w:eastAsiaTheme="minorHAnsi" w:hAnsiTheme="minorHAnsi" w:cstheme="minorBidi"/>
+        <w:sz w:val="22"/>
+        <w:szCs w:val="22"/>
+        <w:lang w:val="en-US" w:eastAsia="en-US" w:bidi="ar-SA"/>
+      </w:rPr>
+    </w:rPrDefault>
+    <w:pPrDefault>
+      <w:pPr>
+        <w:spacing w:after="160" w:line="259" w:lineRule="auto"/>
+      </w:pPr>
+    </w:pPrDefault>
+  </w:docDefaults>
+  <w:latentStyles w:defLockedState="0" w:defUIPriority="99" w:defSemiHidden="1" w:defUnhideWhenUsed="1" w:defQFormat="0" w:count="276">
+    <w:lsdException w:name="Normal" w:semiHidden="0" w:uiPriority="0" w:unhideWhenUsed="0" w:qFormat="1"/>
+    <w:lsdException w:name="heading 1" w:semiHidden="0" w:uiPriority="9" w:unhideWhenUsed="0" w:qFormat="1"/>
+    <w:lsdException w:name="heading 2" w:uiPriority="9" w:qFormat="1"/>
+    <w:lsdException w:name="heading 3" w:uiPriority="9" w:qFormat="1"/>
+    <w:lsdException w:name="heading 4" w:uiPriority="9" w:qFormat="1"/>
+    <w:lsdException w:name="heading 5" w:uiPriority="9" w:qFormat="1"/>
+    <w:lsdException w:name="heading 6" w:uiPriority="9" w:qFormat="1"/>
+    <w:lsdException w:name="heading 7" w:uiPriority="9" w:qFormat="1"/>
+    <w:lsdException w:name="heading 8" w:uiPriority="9" w:qFormat="1"/>
+    <w:lsdException w:name="heading 9" w:uiPriority="9" w:qFormat="1"/>
+    <w:lsdException w:name="toc 1" w:uiPriority="39"/>
+    <w:lsdException w:name="toc 2" w:uiPriority="39"/>
+    <w:lsdException w:name="toc 3" w:uiPriority="39"/>
+    <w:lsdException w:name="toc 4" w:uiPriority="39"/>
+    <w:lsdException w:name="toc 5" w:uiPriority="39"/>
+    <w:lsdException w:name="toc 6" w:uiPriority="39"/>
+    <w:lsdException w:name="toc 7" w:uiPriority="39"/>
+    <w:lsdException w:name="toc 8" w:uiPriority="39"/>
+    <w:lsdException w:name="toc 9" w:uiPriority="39"/>
+    <w:lsdException w:name="caption" w:uiPriority="35" w:qFormat="1"/>
+    <w:lsdException w:name="Title" w:semiHidden="0" w:uiPriority="10" w:unhideWhenUsed="0" w:qFormat="1"/>
+    <w:lsdException w:name="Default Paragraph Font" w:uiPriority="1"/>
+    <w:lsdException w:name="Subtitle" w:semiHidden="0" w:uiPriority="11" w:unhideWhenUsed="0" w:qFormat="1"/>
+    <w:lsdException w:name="Strong" w:semiHidden="0" w:uiPriority="22" w:unhideWhenUsed="0" w:qFormat="1"/>
+    <w:lsdException w:name="Emphasis" w:semiHidden="0" w:uiPriority="20" w:unhideWhenUsed="0" w:qFormat="1"/>
+    <w:lsdException w:name="Table Grid" w:semiHidden="0" w:uiPriority="39" w:unhideWhenUsed="0"/>
+    <w:lsdException w:name="Note Level 1" w:semiHidden="0" w:unhideWhenUsed="0"/>
+    <w:lsdException w:name="Note Level 2" w:semiHidden="0" w:unhideWhenUsed="0"/>
+    <w:lsdException w:name="Note Level 3" w:semiHidden="0" w:unhideWhenUsed="0"/>
+    <w:lsdException w:name="Note Level 4" w:semiHidden="0" w:unhideWhenUsed="0"/>
+    <w:lsdException w:name="Note Level 5" w:semiHidden="0" w:unhideWhenUsed="0"/>
+    <w:lsdException w:name="Note Level 6" w:semiHidden="0" w:unhideWhenUsed="0"/>
+    <w:lsdException w:name="Note Level 7" w:semiHidden="0" w:unhideWhenUsed="0"/>
+    <w:lsdException w:name="Note Level 8" w:semiHidden="0" w:unhideWhenUsed="0"/>
+    <w:lsdException w:name="Note Level 9" w:semiHidden="0" w:unhideWhenUsed="0"/>
+    <w:lsdException w:name="Placeholder Text" w:unhideWhenUsed="0"/>
+    <w:lsdException w:name="No Spacing" w:semiHidden="0" w:uiPriority="1" w:unhideWhenUsed="0" w:qFormat="1"/>
+    <w:lsdException w:name="Light Shading" w:semiHidden="0" w:uiPriority="60" w:unhideWhenUsed="0"/>
+    <w:lsdException w:name="Light List" w:semiHidden="0" w:uiPriority="61" w:unhideWhenUsed="0"/>
+    <w:lsdException w:name="Light Grid" w:semiHidden="0" w:uiPriority="62" w:unhideWhenUsed="0"/>
+    <w:lsdException w:name="Medium Shading 1" w:semiHidden="0" w:uiPriority="63" w:unhideWhenUsed="0"/>
+    <w:lsdException w:name="Medium Shading 2" w:semiHidden="0" w:uiPriority="64" w:unhideWhenUsed="0"/>
+    <w:lsdException w:name="Medium List 1" w:semiHidden="0" w:uiPriority="65" w:unhideWhenUsed="0"/>
+    <w:lsdException w:name="Medium List 2" w:semiHidden="0" w:uiPriority="66" w:unhideWhenUsed="0"/>
+    <w:lsdException w:name="Medium Grid 1" w:semiHidden="0" w:uiPriority="67" w:unhideWhenUsed="0"/>
+    <w:lsdException w:name="Medium Grid 2" w:semiHidden="0" w:uiPriority="68" w:unhideWhenUsed="0"/>
+    <w:lsdException w:name="Medium Grid 3" w:semiHidden="0" w:uiPriority="69" w:unhideWhenUsed="0"/>
+    <w:lsdException w:name="Dark List" w:semiHidden="0" w:uiPriority="70" w:unhideWhenUsed="0"/>
+    <w:lsdException w:name="Colorful Shading" w:semiHidden="0" w:uiPriority="71" w:unhideWhenUsed="0"/>
+    <w:lsdException w:name="Colorful List" w:semiHidden="0" w:uiPriority="72" w:unhideWhenUsed="0"/>
+    <w:lsdException w:name="Colorful Grid" w:semiHidden="0" w:uiPriority="73" w:unhideWhenUsed="0"/>
+    <w:lsdException w:name="Light Shading Accent 1" w:semiHidden="0" w:uiPriority="60" w:unhideWhenUsed="0"/>
+    <w:lsdException w:name="Light List Accent 1" w:semiHidden="0" w:uiPriority="61" w:unhideWhenUsed="0"/>
+    <w:lsdException w:name="Light Grid Accent 1" w:semiHidden="0" w:uiPriority="62" w:unhideWhenUsed="0"/>
+    <w:lsdException w:name="Medium Shading 1 Accent 1" w:semiHidden="0" w:uiPriority="63" w:unhideWhenUsed="0"/>
+    <w:lsdException w:name="Medium Shading 2 Accent 1" w:semiHidden="0" w:uiPriority="64" w:unhideWhenUsed="0"/>
+    <w:lsdException w:name="Medium List 1 Accent 1" w:semiHidden="0" w:uiPriority="65" w:unhideWhenUsed="0"/>
+    <w:lsdException w:name="Revision" w:unhideWhenUsed="0"/>
+    <w:lsdException w:name="List Paragraph" w:semiHidden="0" w:uiPriority="34" w:unhideWhenUsed="0" w:qFormat="1"/>
+    <w:lsdException w:name="Quote" w:semiHidden="0" w:uiPriority="29" w:unhideWhenUsed="0" w:qFormat="1"/>
+    <w:lsdException w:name="Intense Quote" w:semiHidden="0" w:uiPriority="30" w:unhideWhenUsed="0" w:qFormat="1"/>
+    <w:lsdException w:name="Medium List 2 Accent 1" w:semiHidden="0" w:uiPriority="66" w:unhideWhenUsed="0"/>
+    <w:lsdException w:name="Medium Grid 1 Accent 1" w:semiHidden="0" w:uiPriority="67" w:unhideWhenUsed="0"/>
+    <w:lsdException w:name="Medium Grid 2 Accent 1" w:semiHidden="0" w:uiPriority="68" w:unhideWhenUsed="0"/>
+    <w:lsdException w:name="Medium Grid 3 Accent 1" w:semiHidden="0" w:uiPriority="69" w:unhideWhenUsed="0"/>
+    <w:lsdException w:name="Dark List Accent 1" w:semiHidden="0" w:uiPriority="70" w:unhideWhenUsed="0"/>
+    <w:lsdException w:name="Colorful Shading Accent 1" w:semiHidden="0" w:uiPriority="71" w:unhideWhenUsed="0"/>
+    <w:lsdException w:name="Colorful List Accent 1" w:semiHidden="0" w:uiPriority="72" w:unhideWhenUsed="0"/>
+    <w:lsdException w:name="Colorful Grid Accent 1" w:semiHidden="0" w:uiPriority="73" w:unhideWhenUsed="0"/>
+    <w:lsdException w:name="Light Shading Accent 2" w:semiHidden="0" w:uiPriority="60" w:unhideWhenUsed="0"/>
+    <w:lsdException w:name="Light List Accent 2" w:semiHidden="0" w:uiPriority="61" w:unhideWhenUsed="0"/>
+    <w:lsdException w:name="Light Grid Accent 2" w:semiHidden="0" w:uiPriority="62" w:unhideWhenUsed="0"/>
+    <w:lsdException w:name="Medium Shading 1 Accent 2" w:semiHidden="0" w:uiPriority="63" w:unhideWhenUsed="0"/>
+    <w:lsdException w:name="Medium Shading 2 Accent 2" w:semiHidden="0" w:uiPriority="64" w:unhideWhenUsed="0"/>
+    <w:lsdException w:name="Medium List 1 Accent 2" w:semiHidden="0" w:uiPriority="65" w:unhideWhenUsed="0"/>
+    <w:lsdException w:name="Medium List 2 Accent 2" w:semiHidden="0" w:uiPriority="66" w:unhideWhenUsed="0"/>
+    <w:lsdException w:name="Medium Grid 1 Accent 2" w:semiHidden="0" w:uiPriority="67" w:unhideWhenUsed="0"/>
+    <w:lsdException w:name="Medium Grid 2 Accent 2" w:semiHidden="0" w:uiPriority="68" w:unhideWhenUsed="0"/>
+    <w:lsdException w:name="Medium Grid 3 Accent 2" w:semiHidden="0" w:uiPriority="69" w:unhideWhenUsed="0"/>
+    <w:lsdException w:name="Dark List Accent 2" w:semiHidden="0" w:uiPriority="70" w:unhideWhenUsed="0"/>
+    <w:lsdException w:name="Colorful Shading Accent 2" w:semiHidden="0" w:uiPriority="71" w:unhideWhenUsed="0"/>
+    <w:lsdException w:name="Colorful List Accent 2" w:semiHidden="0" w:uiPriority="72" w:unhideWhenUsed="0"/>
+    <w:lsdException w:name="Colorful Grid Accent 2" w:semiHidden="0" w:uiPriority="73" w:unhideWhenUsed="0"/>
+    <w:lsdException w:name="Light Shading Accent 3" w:semiHidden="0" w:uiPriority="60" w:unhideWhenUsed="0"/>
+    <w:lsdException w:name="Light List Accent 3" w:semiHidden="0" w:uiPriority="61" w:unhideWhenUsed="0"/>
+    <w:lsdException w:name="Light Grid Accent 3" w:semiHidden="0" w:uiPriority="62" w:unhideWhenUsed="0"/>
+    <w:lsdException w:name="Medium Shading 1 Accent 3" w:semiHidden="0" w:uiPriority="63" w:unhideWhenUsed="0"/>
+    <w:lsdException w:name="Medium Shading 2 Accent 3" w:semiHidden="0" w:uiPriority="64" w:unhideWhenUsed="0"/>
+    <w:lsdException w:name="Medium List 1 Accent 3" w:semiHidden="0" w:uiPriority="65" w:unhideWhenUsed="0"/>
+    <w:lsdException w:name="Medium List 2 Accent 3" w:semiHidden="0" w:uiPriority="66" w:unhideWhenUsed="0"/>
+    <w:lsdException w:name="Medium Grid 1 Accent 3" w:semiHidden="0" w:uiPriority="67" w:unhideWhenUsed="0"/>
+    <w:lsdException w:name="Medium Grid 2 Accent 3" w:semiHidden="0" w:uiPriority="68" w:unhideWhenUsed="0"/>
+    <w:lsdException w:name="Medium Grid 3 Accent 3" w:semiHidden="0" w:uiPriority="69" w:unhideWhenUsed="0"/>
+    <w:lsdException w:name="Dark List Accent 3" w:semiHidden="0" w:uiPriority="70" w:unhideWhenUsed="0"/>
+    <w:lsdException w:name="Colorful Shading Accent 3" w:semiHidden="0" w:uiPriority="71" w:unhideWhenUsed="0"/>
+    <w:lsdException w:name="Colorful List Accent 3" w:semiHidden="0" w:uiPriority="72" w:unhideWhenUsed="0"/>
+    <w:lsdException w:name="Colorful Grid Accent 3" w:semiHidden="0" w:uiPriority="73" w:unhideWhenUsed="0"/>
+    <w:lsdException w:name="Light Shading Accent 4" w:semiHidden="0" w:uiPriority="60" w:unhideWhenUsed="0"/>
+    <w:lsdException w:name="Light List Accent 4" w:semiHidden="0" w:uiPriority="61" w:unhideWhenUsed="0"/>
+    <w:lsdException w:name="Light Grid Accent 4" w:semiHidden="0" w:uiPriority="62" w:unhideWhenUsed="0"/>
+    <w:lsdException w:name="Medium Shading 1 Accent 4" w:semiHidden="0" w:uiPriority="63" w:unhideWhenUsed="0"/>
+    <w:lsdException w:name="Medium Shading 2 Accent 4" w:semiHidden="0" w:uiPriority="64" w:unhideWhenUsed="0"/>
+    <w:lsdException w:name="Medium List 1 Accent 4" w:semiHidden="0" w:uiPriority="65" w:unhideWhenUsed="0"/>
+    <w:lsdException w:name="Medium List 2 Accent 4" w:semiHidden="0" w:uiPriority="66" w:unhideWhenUsed="0"/>
+    <w:lsdException w:name="Medium Grid 1 Accent 4" w:semiHidden="0" w:uiPriority="67" w:unhideWhenUsed="0"/>
+    <w:lsdException w:name="Medium Grid 2 Accent 4" w:semiHidden="0" w:uiPriority="68" w:unhideWhenUsed="0"/>
+    <w:lsdException w:name="Medium Grid 3 Accent 4" w:semiHidden="0" w:uiPriority="69" w:unhideWhenUsed="0"/>
+    <w:lsdException w:name="Dark List Accent 4" w:semiHidden="0" w:uiPriority="70" w:unhideWhenUsed="0"/>
+    <w:lsdException w:name="Colorful Shading Accent 4" w:semiHidden="0" w:uiPriority="71" w:unhideWhenUsed="0"/>
+    <w:lsdException w:name="Colorful List Accent 4" w:semiHidden="0" w:uiPriority="72" w:unhideWhenUsed="0"/>
+    <w:lsdException w:name="Colorful Grid Accent 4" w:semiHidden="0" w:uiPriority="73" w:unhideWhenUsed="0"/>
+    <w:lsdException w:name="Light Shading Accent 5" w:semiHidden="0" w:uiPriority="60" w:unhideWhenUsed="0"/>
+    <w:lsdException w:name="Light List Accent 5" w:semiHidden="0" w:uiPriority="61" w:unhideWhenUsed="0"/>
+    <w:lsdException w:name="Light Grid Accent 5" w:semiHidden="0" w:uiPriority="62" w:unhideWhenUsed="0"/>
+    <w:lsdException w:name="Medium Shading 1 Accent 5" w:semiHidden="0" w:uiPriority="63" w:unhideWhenUsed="0"/>
+    <w:lsdException w:name="Medium Shading 2 Accent 5" w:semiHidden="0" w:uiPriority="64" w:unhideWhenUsed="0"/>
+    <w:lsdException w:name="Medium List 1 Accent 5" w:semiHidden="0" w:uiPriority="65" w:unhideWhenUsed="0"/>
+    <w:lsdException w:name="Medium List 2 Accent 5" w:semiHidden="0" w:uiPriority="66" w:unhideWhenUsed="0"/>
+    <w:lsdException w:name="Medium Grid 1 Accent 5" w:semiHidden="0" w:uiPriority="67" w:unhideWhenUsed="0"/>
+    <w:lsdException w:name="Medium Grid 2 Accent 5" w:semiHidden="0" w:uiPriority="68" w:unhideWhenUsed="0"/>
+    <w:lsdException w:name="Medium Grid 3 Accent 5" w:semiHidden="0" w:uiPriority="69" w:unhideWhenUsed="0"/>
+    <w:lsdException w:name="Dark List Accent 5" w:semiHidden="0" w:uiPriority="70" w:unhideWhenUsed="0"/>
+    <w:lsdException w:name="Colorful Shading Accent 5" w:semiHidden="0" w:uiPriority="71" w:unhideWhenUsed="0"/>
+    <w:lsdException w:name="Colorful List Accent 5" w:semiHidden="0" w:uiPriority="72" w:unhideWhenUsed="0"/>
+    <w:lsdException w:name="Colorful Grid Accent 5" w:semiHidden="0" w:uiPriority="73" w:unhideWhenUsed="0"/>
+    <w:lsdException w:name="Light Shading Accent 6" w:semiHidden="0" w:uiPriority="60" w:unhideWhenUsed="0"/>
+    <w:lsdException w:name="Light List Accent 6" w:semiHidden="0" w:uiPriority="61" w:unhideWhenUsed="0"/>
+    <w:lsdException w:name="Light Grid Accent 6" w:semiHidden="0" w:uiPriority="62" w:unhideWhenUsed="0"/>
+    <w:lsdException w:name="Medium Shading 1 Accent 6" w:semiHidden="0" w:uiPriority="63" w:unhideWhenUsed="0"/>
+    <w:lsdException w:name="Medium Shading 2 Accent 6" w:semiHidden="0" w:uiPriority="64" w:unhideWhenUsed="0"/>
+    <w:lsdException w:name="Medium List 1 Accent 6" w:semiHidden="0" w:uiPriority="65" w:unhideWhenUsed="0"/>
+    <w:lsdException w:name="Medium List 2 Accent 6" w:semiHidden="0" w:uiPriority="66" w:unhideWhenUsed="0"/>
+    <w:lsdException w:name="Medium Grid 1 Accent 6" w:semiHidden="0" w:uiPriority="67" w:unhideWhenUsed="0"/>
+    <w:lsdException w:name="Medium Grid 2 Accent 6" w:semiHidden="0" w:uiPriority="68" w:unhideWhenUsed="0"/>
+    <w:lsdException w:name="Medium Grid 3 Accent 6" w:semiHidden="0" w:uiPriority="69" w:unhideWhenUsed="0"/>
+    <w:lsdException w:name="Dark List Accent 6" w:semiHidden="0" w:uiPriority="70" w:unhideWhenUsed="0"/>
+    <w:lsdException w:name="Colorful Shading Accent 6" w:semiHidden="0" w:uiPriority="71" w:unhideWhenUsed="0"/>
+    <w:lsdException w:name="Colorful List Accent 6" w:semiHidden="0" w:uiPriority="72" w:unhideWhenUsed="0"/>
+    <w:lsdException w:name="Colorful Grid Accent 6" w:semiHidden="0" w:uiPriority="73" w:unhideWhenUsed="0"/>
+    <w:lsdException w:name="Subtle Emphasis" w:semiHidden="0" w:uiPriority="19" w:unhideWhenUsed="0" w:qFormat="1"/>
+    <w:lsdException w:name="Intense Emphasis" w:semiHidden="0" w:uiPriority="21" w:unhideWhenUsed="0" w:qFormat="1"/>
+    <w:lsdException w:name="Subtle Reference" w:semiHidden="0" w:uiPriority="31" w:unhideWhenUsed="0" w:qFormat="1"/>
+    <w:lsdException w:name="Intense Reference" w:semiHidden="0" w:uiPriority="32" w:unhideWhenUsed="0" w:qFormat="1"/>
+    <w:lsdException w:name="Book Title" w:semiHidden="0" w:uiPriority="33" w:unhideWhenUsed="0" w:qFormat="1"/>
+    <w:lsdException w:name="Bibliography" w:uiPriority="37"/>
+    <w:lsdException w:name="TOC Heading" w:uiPriority="39" w:qFormat="1"/>
   </w:latentStyles>
   <w:style w:type="paragraph" w:default="1" w:styleId="Normal">
     <w:name w:val="Normal"/>
@@ -10330,7 +11613,7 @@
   <a:extraClrSchemeLst/>
   <a:extLst>
     <a:ext uri="{05A4C25C-085E-4340-85A3-A5531E510DB2}">
-      <thm15:themeFamily xmlns:thm15="http://schemas.microsoft.com/office/thememl/2012/main" name="Office Theme" id="{62F939B6-93AF-4DB8-9C6B-D6C7DFDC589F}" vid="{4A3C46E8-61CC-4603-A589-7422A47A8E4A}"/>
+      <thm15:themeFamily xmlns:thm15="http://schemas.microsoft.com/office/thememl/2012/main" xmlns="" name="Office Theme" id="{62F939B6-93AF-4DB8-9C6B-D6C7DFDC589F}" vid="{4A3C46E8-61CC-4603-A589-7422A47A8E4A}"/>
     </a:ext>
   </a:extLst>
 </a:theme>
@@ -10341,7 +11624,7 @@
 </file>
 
 <file path=customXml/itemProps1.xml><?xml version="1.0" encoding="utf-8"?>
-<ds:datastoreItem xmlns:ds="http://schemas.openxmlformats.org/officeDocument/2006/customXml" ds:itemID="{A9445BD2-2051-477D-8259-B9ADC4CFFF30}">
+<ds:datastoreItem xmlns:ds="http://schemas.openxmlformats.org/officeDocument/2006/customXml" ds:itemID="{33BB7210-A1EF-4541-9782-6FC985DE28A4}">
   <ds:schemaRefs>
     <ds:schemaRef ds:uri="http://schemas.openxmlformats.org/officeDocument/2006/bibliography"/>
   </ds:schemaRefs>

</xml_diff>

<commit_message>
justin add your bit, including figure legend
</commit_message>
<xml_diff>
--- a/manuscript/first_draft/GroverKokiaManuscriptv6_jfw.docx
+++ b/manuscript/first_draft/GroverKokiaManuscriptv6_jfw.docx
@@ -928,7 +928,11 @@
         <w:t xml:space="preserve">i.e., approximately 2% versus 3.6% </w:t>
       </w:r>
       <w:r>
-        <w:t>{Cronn, 2002 #26}</w:t>
+        <w:t xml:space="preserve">{Cronn, </w:t>
+      </w:r>
+      <w:r>
+        <w:lastRenderedPageBreak/>
+        <w:t>2002 #26}</w:t>
       </w:r>
       <w:r>
         <w:t xml:space="preserve">{Flagel, 2012 #128}, although these estimates for </w:t>
@@ -1425,6 +1429,7 @@
     </w:p>
     <w:p>
       <w:r>
+        <w:lastRenderedPageBreak/>
         <w:t xml:space="preserve">The trimmed DNA data and RNA assembly were </w:t>
       </w:r>
       <w:r>
@@ -2163,7 +2168,11 @@
         <w:t>,</w:t>
       </w:r>
       <w:r>
-        <w:t xml:space="preserve"> a more distant relative</w:t>
+        <w:t xml:space="preserve"> </w:t>
+      </w:r>
+      <w:r>
+        <w:lastRenderedPageBreak/>
+        <w:t>a more distant relative</w:t>
       </w:r>
       <w:r>
         <w:t xml:space="preserve">. </w:t>
@@ -2735,6 +2744,7 @@
       <w:r>
         <w:t xml:space="preserve"> A cutoff of 0.01% read representation is common; however, we evaluated the suitability of this cut using a log of diminishing returns (</w:t>
       </w:r>
+      <w:commentRangeStart w:id="5"/>
       <w:r>
         <w:rPr>
           <w:highlight w:val="yellow"/>
@@ -2744,8 +2754,23 @@
       <w:r>
         <w:t xml:space="preserve"> </w:t>
       </w:r>
+      <w:commentRangeEnd w:id="5"/>
+      <w:r>
+        <w:rPr>
+          <w:rStyle w:val="CommentReference"/>
+        </w:rPr>
+        <w:commentReference w:id="5"/>
+      </w:r>
+      <w:commentRangeStart w:id="6"/>
       <w:r>
         <w:t>Cutoff</w:t>
+      </w:r>
+      <w:commentRangeEnd w:id="6"/>
+      <w:r>
+        <w:rPr>
+          <w:rStyle w:val="CommentReference"/>
+        </w:rPr>
+        <w:commentReference w:id="6"/>
       </w:r>
       <w:r>
         <w:t xml:space="preserve">; </w:t>
@@ -2837,6 +2862,7 @@
         <w:rPr>
           <w:i/>
         </w:rPr>
+        <w:lastRenderedPageBreak/>
         <w:t>Repeat heterogeneity and relative age</w:t>
       </w:r>
     </w:p>
@@ -3360,6 +3386,7 @@
         <w:rPr>
           <w:b/>
         </w:rPr>
+        <w:lastRenderedPageBreak/>
         <w:t xml:space="preserve">Results </w:t>
       </w:r>
     </w:p>
@@ -3879,7 +3906,7 @@
       <w:r>
         <w:t xml:space="preserve"> </w:t>
       </w:r>
-      <w:commentRangeStart w:id="5"/>
+      <w:commentRangeStart w:id="7"/>
       <w:r>
         <w:t xml:space="preserve">dS </w:t>
       </w:r>
@@ -3892,12 +3919,12 @@
       <w:r>
         <w:t xml:space="preserve"> </w:t>
       </w:r>
-      <w:commentRangeEnd w:id="5"/>
+      <w:commentRangeEnd w:id="7"/>
       <w:r>
         <w:rPr>
           <w:rStyle w:val="CommentReference"/>
         </w:rPr>
-        <w:commentReference w:id="5"/>
+        <w:commentReference w:id="7"/>
       </w:r>
       <w:r>
         <w:t>(</w:t>
@@ -4065,7 +4092,7 @@
       <w:r>
         <w:t xml:space="preserve"> </w:t>
       </w:r>
-      <w:commentRangeStart w:id="6"/>
+      <w:commentRangeStart w:id="8"/>
       <w:r>
         <w:t>(</w:t>
       </w:r>
@@ -4090,12 +4117,12 @@
       <w:r>
         <w:t xml:space="preserve"> </w:t>
       </w:r>
-      <w:commentRangeEnd w:id="6"/>
+      <w:commentRangeEnd w:id="8"/>
       <w:r>
         <w:rPr>
           <w:rStyle w:val="CommentReference"/>
         </w:rPr>
-        <w:commentReference w:id="6"/>
+        <w:commentReference w:id="8"/>
       </w:r>
       <w:r>
         <w:t>substitutions x synonymous site</w:t>
@@ -4306,7 +4333,7 @@
       <w:r>
         <w:t>evolutionary</w:t>
       </w:r>
-      <w:commentRangeStart w:id="7"/>
+      <w:commentRangeStart w:id="9"/>
       <w:r>
         <w:t xml:space="preserve"> rate</w:t>
       </w:r>
@@ -4346,12 +4373,12 @@
       <w:r>
         <w:t xml:space="preserve"> as upper- and lower-estimates, respective</w:t>
       </w:r>
-      <w:commentRangeEnd w:id="7"/>
+      <w:commentRangeEnd w:id="9"/>
       <w:r>
         <w:rPr>
           <w:rStyle w:val="CommentReference"/>
         </w:rPr>
-        <w:commentReference w:id="7"/>
+        <w:commentReference w:id="9"/>
       </w:r>
       <w:r>
         <w:t>ly</w:t>
@@ -4384,6 +4411,7 @@
         <w:t xml:space="preserve">. </w:t>
       </w:r>
       <w:r>
+        <w:lastRenderedPageBreak/>
         <w:t>T</w:t>
       </w:r>
       <w:r>
@@ -4628,8 +4656,8 @@
       <w:r>
         <w:t>copy number alterations</w:t>
       </w:r>
-      <w:commentRangeStart w:id="8"/>
-      <w:commentRangeStart w:id="9"/>
+      <w:commentRangeStart w:id="10"/>
+      <w:commentRangeStart w:id="11"/>
       <w:r>
         <w:t xml:space="preserve"> in </w:t>
       </w:r>
@@ -4666,19 +4694,19 @@
       <w:r>
         <w:t>.</w:t>
       </w:r>
-      <w:commentRangeEnd w:id="8"/>
+      <w:commentRangeEnd w:id="10"/>
       <w:r>
         <w:rPr>
           <w:rStyle w:val="CommentReference"/>
         </w:rPr>
-        <w:commentReference w:id="8"/>
-      </w:r>
-      <w:commentRangeEnd w:id="9"/>
+        <w:commentReference w:id="10"/>
+      </w:r>
+      <w:commentRangeEnd w:id="11"/>
       <w:r>
         <w:rPr>
           <w:rStyle w:val="CommentReference"/>
         </w:rPr>
-        <w:commentReference w:id="9"/>
+        <w:commentReference w:id="11"/>
       </w:r>
       <w:r>
         <w:t xml:space="preserve"> The remaining </w:t>
@@ -4974,10 +5002,7 @@
         <w:t>six</w:t>
       </w:r>
       <w:r>
-        <w:t xml:space="preserve"> </w:t>
-      </w:r>
-      <w:r>
-        <w:t>copies per group (Table CNV_table). Interestingly, the number of</w:t>
+        <w:t xml:space="preserve"> copies per group (Table CNV_table). Interestingly, the number of</w:t>
       </w:r>
       <w:r>
         <w:t xml:space="preserve"> groups where</w:t>
@@ -5150,16 +5175,16 @@
       <w:r>
         <w:t xml:space="preserve"> (see methods), and in most cases, the predicted protein sequence was non-</w:t>
       </w:r>
-      <w:commentRangeStart w:id="10"/>
+      <w:commentRangeStart w:id="12"/>
       <w:r>
         <w:t>viable</w:t>
       </w:r>
-      <w:commentRangeEnd w:id="10"/>
+      <w:commentRangeEnd w:id="12"/>
       <w:r>
         <w:rPr>
           <w:rStyle w:val="CommentReference"/>
         </w:rPr>
-        <w:commentReference w:id="10"/>
+        <w:commentReference w:id="12"/>
       </w:r>
       <w:r>
         <w:t xml:space="preserve"> (</w:t>
@@ -5383,6 +5408,7 @@
         <w:rPr>
           <w:i/>
         </w:rPr>
+        <w:lastRenderedPageBreak/>
         <w:t xml:space="preserve">Changes in the repetitive landscape between </w:t>
       </w:r>
       <w:r>
@@ -5518,466 +5544,11 @@
       </w:r>
       <w:r>
         <w:t xml:space="preserve"> increases (clusters are numbered from largest to smallest) </w:t>
-      </w:r>
-      <w:commentRangeStart w:id="11"/>
-      <w:commentRangeStart w:id="12"/>
-      <w:r>
-        <w:t>to confirm</w:t>
-      </w:r>
-      <w:commentRangeEnd w:id="11"/>
-      <w:r>
-        <w:rPr>
-          <w:rStyle w:val="CommentReference"/>
-        </w:rPr>
-        <w:commentReference w:id="11"/>
-      </w:r>
-      <w:commentRangeEnd w:id="12"/>
-      <w:r>
-        <w:rPr>
-          <w:rStyle w:val="CommentReference"/>
-        </w:rPr>
-        <w:commentReference w:id="12"/>
-      </w:r>
-      <w:r>
-        <w:t xml:space="preserve"> that this represents a reasonable partitioning of the data set</w:t>
-      </w:r>
-      <w:r>
-        <w:t xml:space="preserve">, i.e., most of the input data was represented in the analyzed clusters </w:t>
-      </w:r>
-      <w:r>
-        <w:t>(cotton_cutoff.png).</w:t>
-      </w:r>
-      <w:r>
-        <w:t xml:space="preserve">  </w:t>
-      </w:r>
-    </w:p>
-    <w:p>
-      <w:r>
-        <w:t xml:space="preserve">Despite </w:t>
-      </w:r>
-      <w:r>
-        <w:t xml:space="preserve">similarly </w:t>
-      </w:r>
-      <w:r>
-        <w:t xml:space="preserve">sized genomes, </w:t>
-      </w:r>
-      <w:r>
-        <w:rPr>
-          <w:i/>
-        </w:rPr>
-        <w:t xml:space="preserve">K. drynarioides </w:t>
-      </w:r>
-      <w:r>
-        <w:t xml:space="preserve">and </w:t>
-      </w:r>
-      <w:r>
-        <w:rPr>
-          <w:i/>
-        </w:rPr>
-        <w:t xml:space="preserve">G. </w:t>
-      </w:r>
-      <w:r>
-        <w:rPr>
-          <w:i/>
-        </w:rPr>
-        <w:t>kirkii</w:t>
-      </w:r>
-      <w:r>
-        <w:t xml:space="preserve"> show an approximately 1 Mb difference in clustered repeats</w:t>
-      </w:r>
-      <w:r>
-        <w:t xml:space="preserve"> (109.4 Mb vs 110.3 Mb</w:t>
-      </w:r>
-      <w:r>
-        <w:t>, respectively</w:t>
-      </w:r>
-      <w:r>
-        <w:t>)</w:t>
-      </w:r>
-      <w:r>
-        <w:t xml:space="preserve">, although this </w:t>
-      </w:r>
-      <w:r>
-        <w:t xml:space="preserve">difference is not </w:t>
-      </w:r>
-      <w:r>
-        <w:t>statistical</w:t>
-      </w:r>
-      <w:r>
-        <w:t>ly</w:t>
-      </w:r>
-      <w:r>
-        <w:t xml:space="preserve"> </w:t>
-      </w:r>
-      <w:r>
-        <w:t>significant</w:t>
-      </w:r>
-      <w:r>
-        <w:t xml:space="preserve"> (</w:t>
-      </w:r>
-      <w:r>
-        <w:rPr>
-          <w:rFonts w:cstheme="minorHAnsi"/>
-        </w:rPr>
-        <w:t>χ</w:t>
-      </w:r>
-      <w:r>
-        <w:rPr>
-          <w:vertAlign w:val="superscript"/>
-        </w:rPr>
-        <w:t>2</w:t>
-      </w:r>
-      <w:r>
-        <w:t xml:space="preserve"> p &gt; 0.95)</w:t>
-      </w:r>
-      <w:r>
-        <w:t>. Contingency table analysis of the repetitive profiles of each species, as well as the total amount of repetitive DNA calculated for each, suggest that these profiles are i</w:t>
-      </w:r>
-      <w:r>
-        <w:t>ndistinguishable</w:t>
-      </w:r>
-      <w:r>
-        <w:t xml:space="preserve"> (at p &lt; 0.05)</w:t>
-      </w:r>
-      <w:r>
-        <w:t xml:space="preserve">, despite </w:t>
-      </w:r>
-      <w:r>
-        <w:t xml:space="preserve">being an </w:t>
-      </w:r>
-      <w:r>
-        <w:t xml:space="preserve">intergeneric </w:t>
-      </w:r>
-      <w:r>
-        <w:t>comparison</w:t>
-      </w:r>
-      <w:r>
-        <w:t xml:space="preserve">. </w:t>
-      </w:r>
-      <w:r>
-        <w:t xml:space="preserve">Interspecies (intragenus) repetitive profiles for </w:t>
-      </w:r>
-      <w:r>
-        <w:rPr>
-          <w:i/>
-        </w:rPr>
-        <w:t>Gossypium</w:t>
-      </w:r>
-      <w:r>
-        <w:t xml:space="preserve"> species present in the analysis showed a different pattern, </w:t>
-      </w:r>
-      <w:r>
-        <w:t xml:space="preserve">as expected from the two-fold difference in genome size, </w:t>
-      </w:r>
-      <w:r>
-        <w:t xml:space="preserve">whereby </w:t>
-      </w:r>
-      <w:r>
-        <w:rPr>
-          <w:i/>
-        </w:rPr>
-        <w:t>G. raimondii</w:t>
-      </w:r>
-      <w:r>
-        <w:t xml:space="preserve"> </w:t>
-      </w:r>
-      <w:r>
-        <w:t xml:space="preserve">shows a highly distinct repetitive profile (p &lt;0.05) </w:t>
-      </w:r>
-      <w:r>
-        <w:t xml:space="preserve">compared to either A-genome species (i.e., </w:t>
-      </w:r>
-      <w:r>
-        <w:rPr>
-          <w:i/>
-        </w:rPr>
-        <w:t>G. herbaceum</w:t>
-      </w:r>
-      <w:r>
-        <w:t xml:space="preserve"> and </w:t>
-      </w:r>
-      <w:r>
-        <w:rPr>
-          <w:i/>
-        </w:rPr>
-        <w:t>G. arboreum</w:t>
-      </w:r>
-      <w:r>
-        <w:t>)</w:t>
-      </w:r>
-      <w:r>
-        <w:t>. N</w:t>
-      </w:r>
-      <w:r>
-        <w:t xml:space="preserve">otably, the </w:t>
-      </w:r>
-      <w:r>
-        <w:t xml:space="preserve">two </w:t>
-      </w:r>
-      <w:r>
-        <w:t>A-genome species are not distinct (see discussion).</w:t>
-      </w:r>
-    </w:p>
-    <w:p>
-      <w:r>
-        <w:t xml:space="preserve">To </w:t>
-      </w:r>
-      <w:r>
-        <w:t xml:space="preserve">explore further the similarities and </w:t>
-      </w:r>
-      <w:r>
-        <w:t xml:space="preserve">differences between </w:t>
-      </w:r>
-      <w:r>
-        <w:t xml:space="preserve">the repetitive fractions of the </w:t>
-      </w:r>
-      <w:r>
-        <w:rPr>
-          <w:i/>
-        </w:rPr>
-        <w:t xml:space="preserve">K. drynarioides </w:t>
-      </w:r>
-      <w:r>
-        <w:t xml:space="preserve">and </w:t>
-      </w:r>
-      <w:r>
-        <w:rPr>
-          <w:i/>
-        </w:rPr>
-        <w:t xml:space="preserve">G. </w:t>
-      </w:r>
-      <w:r>
-        <w:rPr>
-          <w:i/>
-        </w:rPr>
-        <w:t>kirkii</w:t>
-      </w:r>
-      <w:r>
-        <w:t xml:space="preserve"> genomes</w:t>
-      </w:r>
-      <w:r>
-        <w:t xml:space="preserve">, we </w:t>
-      </w:r>
-      <w:r>
-        <w:t xml:space="preserve">considered the possibility that while the overall repetitive profiles may not be significantly different, individual clusters may be. Toward this end, we conducted a </w:t>
-      </w:r>
-      <w:r>
-        <w:rPr>
-          <w:rFonts w:cstheme="minorHAnsi"/>
-        </w:rPr>
-        <w:t>χ</w:t>
-      </w:r>
-      <w:r>
-        <w:rPr>
-          <w:vertAlign w:val="superscript"/>
-        </w:rPr>
-        <w:t>2</w:t>
-      </w:r>
-      <w:r>
-        <w:t xml:space="preserve"> test of independence for each cluster and applied a Benjamini-Hochberg correction for multiple testing. At p&lt;0.05, </w:t>
-      </w:r>
-      <w:r>
-        <w:t>55</w:t>
-      </w:r>
-      <w:r>
-        <w:t xml:space="preserve"> clusters (out of </w:t>
-      </w:r>
-      <w:r>
-        <w:t>188</w:t>
-      </w:r>
-      <w:r>
-        <w:t xml:space="preserve">) are differentially abundant in </w:t>
-      </w:r>
-      <w:r>
-        <w:rPr>
-          <w:i/>
-        </w:rPr>
-        <w:t xml:space="preserve">K. drynarioides </w:t>
-      </w:r>
-      <w:r>
-        <w:t xml:space="preserve">versus </w:t>
-      </w:r>
-      <w:r>
-        <w:rPr>
-          <w:i/>
-        </w:rPr>
-        <w:t xml:space="preserve">G. </w:t>
-      </w:r>
-      <w:r>
-        <w:rPr>
-          <w:i/>
-        </w:rPr>
-        <w:t>kirkii</w:t>
-      </w:r>
-      <w:r>
-        <w:t xml:space="preserve">, with the species displaying greater abundance occurring </w:t>
-      </w:r>
-      <w:r>
-        <w:t xml:space="preserve">more frequently in </w:t>
-      </w:r>
-      <w:r>
-        <w:rPr>
-          <w:i/>
-        </w:rPr>
-        <w:t xml:space="preserve">K. drynarioides </w:t>
-      </w:r>
-      <w:r>
-        <w:t xml:space="preserve">versus </w:t>
-      </w:r>
-      <w:r>
-        <w:rPr>
-          <w:i/>
-        </w:rPr>
-        <w:t xml:space="preserve">G. </w:t>
-      </w:r>
-      <w:r>
-        <w:rPr>
-          <w:i/>
-        </w:rPr>
-        <w:t>kirkii</w:t>
-      </w:r>
-      <w:r>
-        <w:rPr>
-          <w:i/>
-        </w:rPr>
-        <w:t xml:space="preserve"> </w:t>
-      </w:r>
-      <w:r>
-        <w:t>(3</w:t>
-      </w:r>
-      <w:r>
-        <w:t>4</w:t>
-      </w:r>
-      <w:r>
-        <w:t xml:space="preserve"> versus 2</w:t>
-      </w:r>
-      <w:r>
-        <w:t>1</w:t>
-      </w:r>
-      <w:r>
-        <w:t xml:space="preserve"> clusters), although the total number of reads in differentially abundant </w:t>
-      </w:r>
-      <w:r>
-        <w:rPr>
-          <w:i/>
-        </w:rPr>
-        <w:t>G. kirkii</w:t>
-      </w:r>
-      <w:r>
-        <w:t xml:space="preserve"> clusters was </w:t>
-      </w:r>
-      <w:r>
-        <w:t xml:space="preserve">marginally </w:t>
-      </w:r>
-      <w:r>
-        <w:t>greater (7</w:t>
-      </w:r>
-      <w:r>
-        <w:t>413</w:t>
-      </w:r>
-      <w:r>
-        <w:t xml:space="preserve"> reads versus 7</w:t>
-      </w:r>
-      <w:r>
-        <w:t>252</w:t>
-      </w:r>
-      <w:r>
-        <w:t xml:space="preserve">, representing a </w:t>
-      </w:r>
-      <w:r>
-        <w:t>1</w:t>
-      </w:r>
-      <w:r>
-        <w:t>.</w:t>
-      </w:r>
-      <w:r>
-        <w:t>5</w:t>
-      </w:r>
-      <w:r>
-        <w:t xml:space="preserve"> Mb genome-wide difference</w:t>
-      </w:r>
-      <w:r>
-        <w:t xml:space="preserve">). Because these differentially abundant clusters could represent </w:t>
-      </w:r>
-      <w:r>
-        <w:t xml:space="preserve">differences in </w:t>
-      </w:r>
-      <w:r>
-        <w:t xml:space="preserve">either proliferation or </w:t>
-      </w:r>
-      <w:r>
-        <w:t xml:space="preserve">decay/removal, we gauged the relative age of each cluster based of the method of Ferreira de Carvalho </w:t>
-      </w:r>
-      <w:r>
-        <w:t xml:space="preserve">et al. </w:t>
-      </w:r>
-      <w:r>
-        <w:t xml:space="preserve">(2016). This analysis attempts to characterize the age of each cluster based on the distinctiveness of the reads which comprise the cluster; that is, younger clusters will have reads that are </w:t>
-      </w:r>
-      <w:r>
-        <w:t xml:space="preserve">skewed toward high </w:t>
-      </w:r>
-      <w:r>
-        <w:t>similar</w:t>
-      </w:r>
-      <w:r>
-        <w:t>ity</w:t>
-      </w:r>
-      <w:r>
-        <w:t xml:space="preserve">, whereas </w:t>
-      </w:r>
-      <w:r>
-        <w:t xml:space="preserve">reads comprising </w:t>
-      </w:r>
-      <w:r>
-        <w:t xml:space="preserve">older clusters will have </w:t>
-      </w:r>
-      <w:r>
-        <w:t>more inter-read</w:t>
-      </w:r>
-      <w:r>
-        <w:t xml:space="preserve"> differences. While an imperfect measure, this characterization permits a generalized perspective on the repeats identified here.</w:t>
-      </w:r>
-      <w:r>
-        <w:t xml:space="preserve"> </w:t>
-      </w:r>
-      <w:r>
-        <w:t xml:space="preserve">Overall, most of the repeats in </w:t>
-      </w:r>
-      <w:r>
-        <w:rPr>
-          <w:i/>
-        </w:rPr>
-        <w:t xml:space="preserve">K. drynarioides </w:t>
-      </w:r>
-      <w:r>
-        <w:t xml:space="preserve">and </w:t>
-      </w:r>
-      <w:r>
-        <w:rPr>
-          <w:i/>
-        </w:rPr>
-        <w:t xml:space="preserve">G. </w:t>
-      </w:r>
-      <w:r>
-        <w:rPr>
-          <w:i/>
-        </w:rPr>
-        <w:t>kirkii</w:t>
-      </w:r>
-      <w:r>
-        <w:t xml:space="preserve"> displayed a pattern suggestive of older elements (</w:t>
       </w:r>
       <w:commentRangeStart w:id="13"/>
       <w:commentRangeStart w:id="14"/>
       <w:r>
-        <w:t>202</w:t>
-      </w:r>
-      <w:r>
-        <w:t xml:space="preserve"> “older”</w:t>
-      </w:r>
-      <w:r>
-        <w:t xml:space="preserve"> versus 72 “young”</w:t>
+        <w:t>to confirm</w:t>
       </w:r>
       <w:commentRangeEnd w:id="13"/>
       <w:r>
@@ -5994,111 +5565,254 @@
         <w:commentReference w:id="14"/>
       </w:r>
       <w:r>
-        <w:t xml:space="preserve">); however, </w:t>
-      </w:r>
-      <w:r>
-        <w:t>o</w:t>
-      </w:r>
-      <w:r>
-        <w:t xml:space="preserve">f the </w:t>
+        <w:t xml:space="preserve"> that this represents a reasonable partitioning of the data set</w:t>
+      </w:r>
+      <w:r>
+        <w:t xml:space="preserve">, i.e., most of the input data was represented in the analyzed clusters </w:t>
+      </w:r>
+      <w:r>
+        <w:t>(cotton_cutoff.png).</w:t>
+      </w:r>
+      <w:r>
+        <w:t xml:space="preserve">  </w:t>
+      </w:r>
+    </w:p>
+    <w:p>
+      <w:r>
+        <w:t xml:space="preserve">Despite </w:t>
+      </w:r>
+      <w:r>
+        <w:t xml:space="preserve">similarly </w:t>
+      </w:r>
+      <w:r>
+        <w:t xml:space="preserve">sized genomes, </w:t>
+      </w:r>
+      <w:r>
+        <w:rPr>
+          <w:i/>
+        </w:rPr>
+        <w:t xml:space="preserve">K. drynarioides </w:t>
+      </w:r>
+      <w:r>
+        <w:t xml:space="preserve">and </w:t>
+      </w:r>
+      <w:r>
+        <w:rPr>
+          <w:i/>
+        </w:rPr>
+        <w:t xml:space="preserve">G. </w:t>
+      </w:r>
+      <w:r>
+        <w:rPr>
+          <w:i/>
+        </w:rPr>
+        <w:t>kirkii</w:t>
+      </w:r>
+      <w:r>
+        <w:t xml:space="preserve"> show an approximately 1 Mb difference in clustered repeats</w:t>
+      </w:r>
+      <w:r>
+        <w:t xml:space="preserve"> (109.4 Mb vs 110.3 Mb</w:t>
+      </w:r>
+      <w:r>
+        <w:t>, respectively</w:t>
+      </w:r>
+      <w:r>
+        <w:t>)</w:t>
+      </w:r>
+      <w:r>
+        <w:t xml:space="preserve">, although this </w:t>
+      </w:r>
+      <w:r>
+        <w:t xml:space="preserve">difference is not </w:t>
+      </w:r>
+      <w:r>
+        <w:t>statistical</w:t>
+      </w:r>
+      <w:r>
+        <w:t>ly</w:t>
+      </w:r>
+      <w:r>
+        <w:t xml:space="preserve"> </w:t>
+      </w:r>
+      <w:r>
+        <w:t>significant</w:t>
+      </w:r>
+      <w:r>
+        <w:t xml:space="preserve"> (</w:t>
+      </w:r>
+      <w:r>
+        <w:rPr>
+          <w:rFonts w:cstheme="minorHAnsi"/>
+        </w:rPr>
+        <w:t>χ</w:t>
+      </w:r>
+      <w:r>
+        <w:rPr>
+          <w:vertAlign w:val="superscript"/>
+        </w:rPr>
+        <w:t>2</w:t>
+      </w:r>
+      <w:r>
+        <w:t xml:space="preserve"> p &gt; 0.95)</w:t>
+      </w:r>
+      <w:r>
+        <w:t>. Contingency table analysis of the repetitive profiles of each species, as well as the total amount of repetitive DNA calculated for each, suggest that these profiles are i</w:t>
+      </w:r>
+      <w:r>
+        <w:t>ndistinguishable</w:t>
+      </w:r>
+      <w:r>
+        <w:t xml:space="preserve"> (at p &lt; 0.05)</w:t>
+      </w:r>
+      <w:r>
+        <w:t xml:space="preserve">, despite </w:t>
+      </w:r>
+      <w:r>
+        <w:t xml:space="preserve">being an </w:t>
+      </w:r>
+      <w:r>
+        <w:t xml:space="preserve">intergeneric </w:t>
+      </w:r>
+      <w:r>
+        <w:t>comparison</w:t>
+      </w:r>
+      <w:r>
+        <w:t xml:space="preserve">. </w:t>
+      </w:r>
+      <w:r>
+        <w:t xml:space="preserve">Interspecies (intragenus) repetitive profiles for </w:t>
+      </w:r>
+      <w:r>
+        <w:rPr>
+          <w:i/>
+        </w:rPr>
+        <w:t>Gossypium</w:t>
+      </w:r>
+      <w:r>
+        <w:t xml:space="preserve"> species present in the analysis showed a different pattern, </w:t>
+      </w:r>
+      <w:r>
+        <w:t xml:space="preserve">as expected from the two-fold difference in genome size, </w:t>
+      </w:r>
+      <w:r>
+        <w:t xml:space="preserve">whereby </w:t>
+      </w:r>
+      <w:r>
+        <w:rPr>
+          <w:i/>
+        </w:rPr>
+        <w:t>G. raimondii</w:t>
+      </w:r>
+      <w:r>
+        <w:t xml:space="preserve"> </w:t>
+      </w:r>
+      <w:r>
+        <w:t xml:space="preserve">shows a highly distinct repetitive profile (p &lt;0.05) </w:t>
+      </w:r>
+      <w:r>
+        <w:t xml:space="preserve">compared to either A-genome species (i.e., </w:t>
+      </w:r>
+      <w:r>
+        <w:rPr>
+          <w:i/>
+        </w:rPr>
+        <w:t>G. herbaceum</w:t>
+      </w:r>
+      <w:r>
+        <w:t xml:space="preserve"> and </w:t>
+      </w:r>
+      <w:r>
+        <w:rPr>
+          <w:i/>
+        </w:rPr>
+        <w:t>G. arboreum</w:t>
+      </w:r>
+      <w:r>
+        <w:t>)</w:t>
+      </w:r>
+      <w:r>
+        <w:t>. N</w:t>
+      </w:r>
+      <w:r>
+        <w:t xml:space="preserve">otably, the </w:t>
+      </w:r>
+      <w:r>
+        <w:t xml:space="preserve">two </w:t>
+      </w:r>
+      <w:r>
+        <w:t>A-genome species are not distinct (see discussion).</w:t>
+      </w:r>
+    </w:p>
+    <w:p>
+      <w:r>
+        <w:t xml:space="preserve">To </w:t>
+      </w:r>
+      <w:r>
+        <w:t xml:space="preserve">explore further the similarities and </w:t>
+      </w:r>
+      <w:r>
+        <w:t xml:space="preserve">differences between </w:t>
+      </w:r>
+      <w:r>
+        <w:t xml:space="preserve">the repetitive fractions of the </w:t>
+      </w:r>
+      <w:r>
+        <w:rPr>
+          <w:i/>
+        </w:rPr>
+        <w:t xml:space="preserve">K. drynarioides </w:t>
+      </w:r>
+      <w:r>
+        <w:t xml:space="preserve">and </w:t>
+      </w:r>
+      <w:r>
+        <w:rPr>
+          <w:i/>
+        </w:rPr>
+        <w:t xml:space="preserve">G. </w:t>
+      </w:r>
+      <w:r>
+        <w:rPr>
+          <w:i/>
+        </w:rPr>
+        <w:t>kirkii</w:t>
+      </w:r>
+      <w:r>
+        <w:t xml:space="preserve"> genomes</w:t>
+      </w:r>
+      <w:r>
+        <w:t xml:space="preserve">, we </w:t>
+      </w:r>
+      <w:r>
+        <w:t xml:space="preserve">considered the possibility that while the overall repetitive profiles may not be significantly different, individual clusters may be. Toward this end, we conducted a </w:t>
+      </w:r>
+      <w:r>
+        <w:rPr>
+          <w:rFonts w:cstheme="minorHAnsi"/>
+        </w:rPr>
+        <w:t>χ</w:t>
+      </w:r>
+      <w:r>
+        <w:rPr>
+          <w:vertAlign w:val="superscript"/>
+        </w:rPr>
+        <w:t>2</w:t>
+      </w:r>
+      <w:r>
+        <w:t xml:space="preserve"> test of independence for each cluster and applied a Benjamini-Hochberg correction for multiple testing. At p&lt;0.05, </w:t>
       </w:r>
       <w:r>
         <w:t>55</w:t>
       </w:r>
       <w:r>
-        <w:t xml:space="preserve"> differentially abundant clusters, </w:t>
-      </w:r>
-      <w:r>
-        <w:t>nearly half (25)</w:t>
-      </w:r>
-      <w:r>
-        <w:t xml:space="preserve"> were categorized as “</w:t>
-      </w:r>
-      <w:r>
-        <w:t>younger</w:t>
-      </w:r>
-      <w:r>
-        <w:t>”</w:t>
-      </w:r>
-      <w:r>
-        <w:t xml:space="preserve"> (Table A</w:t>
-      </w:r>
-      <w:r>
-        <w:t>ges</w:t>
-      </w:r>
-      <w:r>
-        <w:t>)</w:t>
-      </w:r>
-      <w:r>
-        <w:t xml:space="preserve">. Interestingly, over 80% of the “young” clusters were over-represented in </w:t>
-      </w:r>
-      <w:r>
-        <w:rPr>
-          <w:i/>
-        </w:rPr>
-        <w:t>K. drynarioides</w:t>
-      </w:r>
-      <w:r>
-        <w:t xml:space="preserve">, potentially reflecting </w:t>
-      </w:r>
-      <w:r>
-        <w:t>differential amplification in these two species.</w:t>
-      </w:r>
-      <w:r>
-        <w:t xml:space="preserve"> </w:t>
-      </w:r>
-    </w:p>
-    <w:p>
-      <w:r>
-        <w:t xml:space="preserve">Most of the clusters were broadly annotated as belonging to the </w:t>
-      </w:r>
-      <w:r>
-        <w:rPr>
-          <w:i/>
-        </w:rPr>
-        <w:t>Ty3/gypsy</w:t>
-      </w:r>
-      <w:r>
-        <w:t xml:space="preserve"> superfamily, a result </w:t>
-      </w:r>
-      <w:r>
-        <w:t>commonly observed in plant genomes</w:t>
-      </w:r>
-      <w:r>
-        <w:t xml:space="preserve"> (</w:t>
-      </w:r>
-      <w:r>
-        <w:t>Figure Amounts</w:t>
-      </w:r>
-      <w:r>
-        <w:t>; {Lee, 2014 #133}</w:t>
-      </w:r>
-      <w:r>
-        <w:t>{Hawkins, 2006 #65}</w:t>
-      </w:r>
-      <w:r>
-        <w:t>{Schnable, 2009 #134}{Baucom, 2009 #135}{Tian, 2009 #136}{Paterson, 2009 #137</w:t>
-      </w:r>
-      <w:r>
-        <w:t xml:space="preserve">). Overall, gypsy elements comprise </w:t>
-      </w:r>
-      <w:r>
-        <w:t>77.6</w:t>
-      </w:r>
-      <w:r>
-        <w:t xml:space="preserve"> </w:t>
-      </w:r>
-      <w:r>
-        <w:t>and</w:t>
-      </w:r>
-      <w:r>
-        <w:t xml:space="preserve"> </w:t>
-      </w:r>
-      <w:r>
-        <w:t>76 Mb</w:t>
-      </w:r>
-      <w:r>
-        <w:t xml:space="preserve"> of the </w:t>
+        <w:t xml:space="preserve"> clusters (out of </w:t>
+      </w:r>
+      <w:r>
+        <w:t>188</w:t>
+      </w:r>
+      <w:r>
+        <w:t xml:space="preserve">) are differentially abundant in </w:t>
       </w:r>
       <w:r>
         <w:rPr>
@@ -6107,6 +5821,162 @@
         <w:t xml:space="preserve">K. drynarioides </w:t>
       </w:r>
       <w:r>
+        <w:t xml:space="preserve">versus </w:t>
+      </w:r>
+      <w:r>
+        <w:rPr>
+          <w:i/>
+        </w:rPr>
+        <w:t xml:space="preserve">G. </w:t>
+      </w:r>
+      <w:r>
+        <w:rPr>
+          <w:i/>
+        </w:rPr>
+        <w:t>kirkii</w:t>
+      </w:r>
+      <w:r>
+        <w:t xml:space="preserve">, with the species displaying greater abundance occurring </w:t>
+      </w:r>
+      <w:r>
+        <w:t xml:space="preserve">more frequently in </w:t>
+      </w:r>
+      <w:r>
+        <w:rPr>
+          <w:i/>
+        </w:rPr>
+        <w:t xml:space="preserve">K. drynarioides </w:t>
+      </w:r>
+      <w:r>
+        <w:t xml:space="preserve">versus </w:t>
+      </w:r>
+      <w:r>
+        <w:rPr>
+          <w:i/>
+        </w:rPr>
+        <w:t xml:space="preserve">G. </w:t>
+      </w:r>
+      <w:r>
+        <w:rPr>
+          <w:i/>
+        </w:rPr>
+        <w:t>kirkii</w:t>
+      </w:r>
+      <w:r>
+        <w:rPr>
+          <w:i/>
+        </w:rPr>
+        <w:t xml:space="preserve"> </w:t>
+      </w:r>
+      <w:r>
+        <w:t>(3</w:t>
+      </w:r>
+      <w:r>
+        <w:t>4</w:t>
+      </w:r>
+      <w:r>
+        <w:t xml:space="preserve"> versus 2</w:t>
+      </w:r>
+      <w:r>
+        <w:t>1</w:t>
+      </w:r>
+      <w:r>
+        <w:t xml:space="preserve"> clusters), although the total number of reads in differentially abundant </w:t>
+      </w:r>
+      <w:r>
+        <w:rPr>
+          <w:i/>
+        </w:rPr>
+        <w:t>G. kirkii</w:t>
+      </w:r>
+      <w:r>
+        <w:t xml:space="preserve"> clusters was </w:t>
+      </w:r>
+      <w:r>
+        <w:t xml:space="preserve">marginally </w:t>
+      </w:r>
+      <w:r>
+        <w:t>greater (7</w:t>
+      </w:r>
+      <w:r>
+        <w:t>413</w:t>
+      </w:r>
+      <w:r>
+        <w:t xml:space="preserve"> reads versus 7</w:t>
+      </w:r>
+      <w:r>
+        <w:t>252</w:t>
+      </w:r>
+      <w:r>
+        <w:t xml:space="preserve">, representing a </w:t>
+      </w:r>
+      <w:r>
+        <w:t>1</w:t>
+      </w:r>
+      <w:r>
+        <w:t>.</w:t>
+      </w:r>
+      <w:r>
+        <w:t>5</w:t>
+      </w:r>
+      <w:r>
+        <w:t xml:space="preserve"> Mb genome-wide difference</w:t>
+      </w:r>
+      <w:r>
+        <w:t xml:space="preserve">). Because these differentially abundant clusters could represent </w:t>
+      </w:r>
+      <w:r>
+        <w:t xml:space="preserve">differences in </w:t>
+      </w:r>
+      <w:r>
+        <w:t xml:space="preserve">either proliferation or </w:t>
+      </w:r>
+      <w:r>
+        <w:t xml:space="preserve">decay/removal, we gauged the relative age of each cluster based of the method of Ferreira de Carvalho </w:t>
+      </w:r>
+      <w:r>
+        <w:t xml:space="preserve">et al. </w:t>
+      </w:r>
+      <w:r>
+        <w:t xml:space="preserve">(2016). This analysis attempts to characterize the age of each cluster based on the distinctiveness of the reads which comprise the cluster; that is, younger clusters will have reads that are </w:t>
+      </w:r>
+      <w:r>
+        <w:t xml:space="preserve">skewed toward high </w:t>
+      </w:r>
+      <w:r>
+        <w:t>similar</w:t>
+      </w:r>
+      <w:r>
+        <w:t>ity</w:t>
+      </w:r>
+      <w:r>
+        <w:t xml:space="preserve">, whereas </w:t>
+      </w:r>
+      <w:r>
+        <w:t xml:space="preserve">reads comprising </w:t>
+      </w:r>
+      <w:r>
+        <w:t xml:space="preserve">older clusters will have </w:t>
+      </w:r>
+      <w:r>
+        <w:t>more inter-read</w:t>
+      </w:r>
+      <w:r>
+        <w:t xml:space="preserve"> differences. While an imperfect measure, this characterization permits a generalized perspective on the repeats identified here.</w:t>
+      </w:r>
+      <w:r>
+        <w:t xml:space="preserve"> </w:t>
+      </w:r>
+      <w:r>
+        <w:t xml:space="preserve">Overall, most of the repeats in </w:t>
+      </w:r>
+      <w:r>
+        <w:rPr>
+          <w:i/>
+        </w:rPr>
+        <w:t xml:space="preserve">K. drynarioides </w:t>
+      </w:r>
+      <w:r>
         <w:t xml:space="preserve">and </w:t>
       </w:r>
       <w:r>
@@ -6122,163 +5992,323 @@
         <w:t>kirkii</w:t>
       </w:r>
       <w:r>
-        <w:rPr>
-          <w:i/>
-        </w:rPr>
-        <w:t xml:space="preserve"> </w:t>
-      </w:r>
-      <w:r>
-        <w:t>genomes, respectively, with</w:t>
-      </w:r>
-      <w:r>
-        <w:t xml:space="preserve"> uncategorized LTR-retrotransposons and</w:t>
-      </w:r>
-      <w:r>
-        <w:t xml:space="preserve"> </w:t>
-      </w:r>
-      <w:r>
-        <w:rPr>
-          <w:i/>
-        </w:rPr>
-        <w:t>Ty1/copia</w:t>
-      </w:r>
-      <w:r>
-        <w:t xml:space="preserve"> elements </w:t>
-      </w:r>
-      <w:r>
-        <w:t xml:space="preserve">comprising the next most abundant repeats and </w:t>
-      </w:r>
-      <w:r>
-        <w:t xml:space="preserve">in </w:t>
-      </w:r>
-      <w:r>
-        <w:t>similar amounts in each genome</w:t>
-      </w:r>
-      <w:r>
-        <w:t xml:space="preserve"> (Table Abundance)</w:t>
-      </w:r>
-      <w:r>
-        <w:t xml:space="preserve">. Unsurprisingly, the small genomes of </w:t>
-      </w:r>
-      <w:r>
-        <w:rPr>
-          <w:i/>
-        </w:rPr>
-        <w:t xml:space="preserve">K. drynarioides </w:t>
-      </w:r>
-      <w:r>
-        <w:t xml:space="preserve">and </w:t>
-      </w:r>
-      <w:r>
-        <w:rPr>
-          <w:i/>
-        </w:rPr>
-        <w:t xml:space="preserve">G. </w:t>
-      </w:r>
-      <w:r>
-        <w:rPr>
-          <w:i/>
-        </w:rPr>
-        <w:t>kirkii</w:t>
-      </w:r>
-      <w:r>
-        <w:t xml:space="preserve"> had lower absolute abundance of most repeat types </w:t>
-      </w:r>
-      <w:r>
-        <w:rPr>
-          <w:color w:val="000000" w:themeColor="text1"/>
-        </w:rPr>
-        <w:t xml:space="preserve">than </w:t>
-      </w:r>
-      <w:r>
-        <w:rPr>
-          <w:color w:val="000000" w:themeColor="text1"/>
-        </w:rPr>
-        <w:t xml:space="preserve">the larger </w:t>
-      </w:r>
-      <w:r>
-        <w:rPr>
-          <w:i/>
-          <w:color w:val="000000" w:themeColor="text1"/>
-        </w:rPr>
-        <w:t xml:space="preserve">Gossypium </w:t>
-      </w:r>
-      <w:r>
-        <w:rPr>
-          <w:color w:val="000000" w:themeColor="text1"/>
-        </w:rPr>
-        <w:t>genomes</w:t>
-      </w:r>
-      <w:r>
-        <w:rPr>
-          <w:color w:val="000000" w:themeColor="text1"/>
-        </w:rPr>
-        <w:t xml:space="preserve"> </w:t>
-      </w:r>
-      <w:r>
-        <w:rPr>
-          <w:i/>
-          <w:color w:val="000000" w:themeColor="text1"/>
-        </w:rPr>
-        <w:t>except</w:t>
-      </w:r>
-      <w:r>
-        <w:rPr>
-          <w:color w:val="000000" w:themeColor="text1"/>
-        </w:rPr>
-        <w:t xml:space="preserve"> the </w:t>
-      </w:r>
-      <w:r>
-        <w:t>predicted non-LTR retro</w:t>
-      </w:r>
-      <w:r>
-        <w:t>trans</w:t>
-      </w:r>
-      <w:r>
-        <w:t>poson</w:t>
-      </w:r>
-      <w:r>
-        <w:t xml:space="preserve"> category</w:t>
-      </w:r>
-      <w:r>
-        <w:t>, in which these two species had comparable or slightly greater occupation as the cotton species, which possess 2-3x larger genomes</w:t>
-      </w:r>
-      <w:r>
-        <w:t xml:space="preserve"> (Figure </w:t>
-      </w:r>
-      <w:r>
-        <w:t>Amounts</w:t>
-      </w:r>
-      <w:r>
-        <w:t>)</w:t>
-      </w:r>
-      <w:r>
-        <w:t xml:space="preserve">. </w:t>
-      </w:r>
-      <w:r>
-        <w:t xml:space="preserve">This difference is due to the </w:t>
+        <w:t xml:space="preserve"> displayed a pattern suggestive of older elements (</w:t>
       </w:r>
       <w:commentRangeStart w:id="15"/>
       <w:commentRangeStart w:id="16"/>
       <w:r>
+        <w:t>202</w:t>
+      </w:r>
+      <w:r>
+        <w:t xml:space="preserve"> “older”</w:t>
+      </w:r>
+      <w:r>
+        <w:t xml:space="preserve"> versus 72 “young”</w:t>
+      </w:r>
+      <w:commentRangeEnd w:id="15"/>
+      <w:r>
+        <w:rPr>
+          <w:rStyle w:val="CommentReference"/>
+        </w:rPr>
+        <w:commentReference w:id="15"/>
+      </w:r>
+      <w:commentRangeEnd w:id="16"/>
+      <w:r>
+        <w:rPr>
+          <w:rStyle w:val="CommentReference"/>
+        </w:rPr>
+        <w:commentReference w:id="16"/>
+      </w:r>
+      <w:r>
+        <w:t xml:space="preserve">); however, </w:t>
+      </w:r>
+      <w:r>
+        <w:t>o</w:t>
+      </w:r>
+      <w:r>
+        <w:t xml:space="preserve">f the </w:t>
+      </w:r>
+      <w:r>
+        <w:t>55</w:t>
+      </w:r>
+      <w:r>
+        <w:t xml:space="preserve"> differentially abundant clusters, </w:t>
+      </w:r>
+      <w:r>
+        <w:t>nearly half (25)</w:t>
+      </w:r>
+      <w:r>
+        <w:t xml:space="preserve"> were categorized as “</w:t>
+      </w:r>
+      <w:r>
+        <w:t>younger</w:t>
+      </w:r>
+      <w:r>
+        <w:t>”</w:t>
+      </w:r>
+      <w:r>
+        <w:t xml:space="preserve"> (Table A</w:t>
+      </w:r>
+      <w:r>
+        <w:t>ges</w:t>
+      </w:r>
+      <w:r>
+        <w:t>)</w:t>
+      </w:r>
+      <w:r>
+        <w:t xml:space="preserve">. Interestingly, over 80% of the “young” clusters were over-represented in </w:t>
+      </w:r>
+      <w:r>
+        <w:rPr>
+          <w:i/>
+        </w:rPr>
+        <w:t>K. drynarioides</w:t>
+      </w:r>
+      <w:r>
+        <w:t xml:space="preserve">, potentially reflecting </w:t>
+      </w:r>
+      <w:r>
+        <w:t>differential amplification in these two species.</w:t>
+      </w:r>
+      <w:r>
+        <w:t xml:space="preserve"> </w:t>
+      </w:r>
+    </w:p>
+    <w:p>
+      <w:r>
+        <w:t xml:space="preserve">Most of the clusters were broadly annotated as belonging to the </w:t>
+      </w:r>
+      <w:r>
+        <w:rPr>
+          <w:i/>
+        </w:rPr>
+        <w:t>Ty3/gypsy</w:t>
+      </w:r>
+      <w:r>
+        <w:t xml:space="preserve"> superfamily, a result </w:t>
+      </w:r>
+      <w:r>
+        <w:t>commonly observed in plant genomes</w:t>
+      </w:r>
+      <w:r>
+        <w:t xml:space="preserve"> (</w:t>
+      </w:r>
+      <w:r>
+        <w:t>Figure Amounts</w:t>
+      </w:r>
+      <w:r>
+        <w:t>; {Lee, 2014 #133}</w:t>
+      </w:r>
+      <w:r>
+        <w:t>{Hawkins, 2006 #65}</w:t>
+      </w:r>
+      <w:r>
+        <w:t>{Schnable, 2009 #134}{Baucom, 2009 #135}{Tian, 2009 #136}{Paterson, 2009 #137</w:t>
+      </w:r>
+      <w:r>
+        <w:t xml:space="preserve">). Overall, gypsy elements </w:t>
+      </w:r>
+      <w:r>
+        <w:lastRenderedPageBreak/>
+        <w:t xml:space="preserve">comprise </w:t>
+      </w:r>
+      <w:r>
+        <w:t>77.6</w:t>
+      </w:r>
+      <w:r>
+        <w:t xml:space="preserve"> </w:t>
+      </w:r>
+      <w:r>
+        <w:t>and</w:t>
+      </w:r>
+      <w:r>
+        <w:t xml:space="preserve"> </w:t>
+      </w:r>
+      <w:r>
+        <w:t>76 Mb</w:t>
+      </w:r>
+      <w:r>
+        <w:t xml:space="preserve"> of the </w:t>
+      </w:r>
+      <w:r>
+        <w:rPr>
+          <w:i/>
+        </w:rPr>
+        <w:t xml:space="preserve">K. drynarioides </w:t>
+      </w:r>
+      <w:r>
+        <w:t xml:space="preserve">and </w:t>
+      </w:r>
+      <w:r>
+        <w:rPr>
+          <w:i/>
+        </w:rPr>
+        <w:t xml:space="preserve">G. </w:t>
+      </w:r>
+      <w:r>
+        <w:rPr>
+          <w:i/>
+        </w:rPr>
+        <w:t>kirkii</w:t>
+      </w:r>
+      <w:r>
+        <w:rPr>
+          <w:i/>
+        </w:rPr>
+        <w:t xml:space="preserve"> </w:t>
+      </w:r>
+      <w:r>
+        <w:t>genomes, respectively, with</w:t>
+      </w:r>
+      <w:r>
+        <w:t xml:space="preserve"> uncategorized LTR-retrotransposons and</w:t>
+      </w:r>
+      <w:r>
+        <w:t xml:space="preserve"> </w:t>
+      </w:r>
+      <w:r>
+        <w:rPr>
+          <w:i/>
+        </w:rPr>
+        <w:t>Ty1/copia</w:t>
+      </w:r>
+      <w:r>
+        <w:t xml:space="preserve"> elements </w:t>
+      </w:r>
+      <w:r>
+        <w:t xml:space="preserve">comprising the next most abundant repeats and </w:t>
+      </w:r>
+      <w:r>
+        <w:t xml:space="preserve">in </w:t>
+      </w:r>
+      <w:r>
+        <w:t>similar amounts in each genome</w:t>
+      </w:r>
+      <w:r>
+        <w:t xml:space="preserve"> (Table Abundance)</w:t>
+      </w:r>
+      <w:r>
+        <w:t xml:space="preserve">. Unsurprisingly, the small genomes of </w:t>
+      </w:r>
+      <w:r>
+        <w:rPr>
+          <w:i/>
+        </w:rPr>
+        <w:t xml:space="preserve">K. drynarioides </w:t>
+      </w:r>
+      <w:r>
+        <w:t xml:space="preserve">and </w:t>
+      </w:r>
+      <w:r>
+        <w:rPr>
+          <w:i/>
+        </w:rPr>
+        <w:t xml:space="preserve">G. </w:t>
+      </w:r>
+      <w:r>
+        <w:rPr>
+          <w:i/>
+        </w:rPr>
+        <w:t>kirkii</w:t>
+      </w:r>
+      <w:r>
+        <w:t xml:space="preserve"> had lower absolute abundance of most repeat types </w:t>
+      </w:r>
+      <w:r>
+        <w:rPr>
+          <w:color w:val="000000" w:themeColor="text1"/>
+        </w:rPr>
+        <w:t xml:space="preserve">than </w:t>
+      </w:r>
+      <w:r>
+        <w:rPr>
+          <w:color w:val="000000" w:themeColor="text1"/>
+        </w:rPr>
+        <w:t xml:space="preserve">the larger </w:t>
+      </w:r>
+      <w:r>
+        <w:rPr>
+          <w:i/>
+          <w:color w:val="000000" w:themeColor="text1"/>
+        </w:rPr>
+        <w:t xml:space="preserve">Gossypium </w:t>
+      </w:r>
+      <w:r>
+        <w:rPr>
+          <w:color w:val="000000" w:themeColor="text1"/>
+        </w:rPr>
+        <w:t>genomes</w:t>
+      </w:r>
+      <w:r>
+        <w:rPr>
+          <w:color w:val="000000" w:themeColor="text1"/>
+        </w:rPr>
+        <w:t xml:space="preserve"> </w:t>
+      </w:r>
+      <w:r>
+        <w:rPr>
+          <w:i/>
+          <w:color w:val="000000" w:themeColor="text1"/>
+        </w:rPr>
+        <w:t>except</w:t>
+      </w:r>
+      <w:r>
+        <w:rPr>
+          <w:color w:val="000000" w:themeColor="text1"/>
+        </w:rPr>
+        <w:t xml:space="preserve"> the </w:t>
+      </w:r>
+      <w:r>
+        <w:t>predicted non-LTR retro</w:t>
+      </w:r>
+      <w:r>
+        <w:t>trans</w:t>
+      </w:r>
+      <w:r>
+        <w:t>poson</w:t>
+      </w:r>
+      <w:r>
+        <w:t xml:space="preserve"> category</w:t>
+      </w:r>
+      <w:r>
+        <w:t>, in which these two species had comparable or slightly greater occupation as the cotton species, which possess 2-3x larger genomes</w:t>
+      </w:r>
+      <w:r>
+        <w:t xml:space="preserve"> (Figure </w:t>
+      </w:r>
+      <w:r>
+        <w:t>Amounts</w:t>
+      </w:r>
+      <w:r>
+        <w:t>)</w:t>
+      </w:r>
+      <w:r>
+        <w:t xml:space="preserve">. </w:t>
+      </w:r>
+      <w:r>
+        <w:t xml:space="preserve">This difference is due to the </w:t>
+      </w:r>
+      <w:commentRangeStart w:id="17"/>
+      <w:commentRangeStart w:id="18"/>
+      <w:r>
         <w:t>sole</w:t>
       </w:r>
       <w:r>
         <w:t xml:space="preserve"> retroposon cluster</w:t>
       </w:r>
-      <w:commentRangeEnd w:id="15"/>
+      <w:commentRangeEnd w:id="17"/>
       <w:r>
         <w:rPr>
           <w:rStyle w:val="CommentReference"/>
         </w:rPr>
-        <w:commentReference w:id="15"/>
-      </w:r>
-      <w:commentRangeEnd w:id="16"/>
+        <w:commentReference w:id="17"/>
+      </w:r>
+      <w:commentRangeEnd w:id="18"/>
       <w:r>
         <w:rPr>
           <w:rStyle w:val="CommentReference"/>
         </w:rPr>
-        <w:commentReference w:id="16"/>
+        <w:commentReference w:id="18"/>
       </w:r>
       <w:r>
         <w:t xml:space="preserve"> </w:t>
@@ -6325,19 +6355,19 @@
       <w:r>
         <w:t xml:space="preserve">in </w:t>
       </w:r>
-      <w:commentRangeStart w:id="17"/>
+      <w:commentRangeStart w:id="19"/>
       <w:r>
         <w:rPr>
           <w:rStyle w:val="CommentReference"/>
         </w:rPr>
-        <w:commentReference w:id="18"/>
-      </w:r>
-      <w:commentRangeEnd w:id="17"/>
+        <w:commentReference w:id="20"/>
+      </w:r>
+      <w:commentRangeEnd w:id="19"/>
       <w:r>
         <w:rPr>
           <w:rStyle w:val="CommentReference"/>
         </w:rPr>
-        <w:commentReference w:id="17"/>
+        <w:commentReference w:id="19"/>
       </w:r>
       <w:r>
         <w:t xml:space="preserve">these </w:t>
@@ -6345,24 +6375,24 @@
       <w:r>
         <w:t xml:space="preserve">both species. Furthermore, the cluster shows differential abundance between the two species, suggesting that either the proliferation began prior to species divergence and continued with varying success afterwards, </w:t>
       </w:r>
-      <w:commentRangeStart w:id="19"/>
-      <w:commentRangeStart w:id="20"/>
+      <w:commentRangeStart w:id="21"/>
+      <w:commentRangeStart w:id="22"/>
       <w:r>
         <w:t>or the two lineages experienced similar releases from repression for this element, although again to varying degrees</w:t>
       </w:r>
-      <w:commentRangeEnd w:id="19"/>
+      <w:commentRangeEnd w:id="21"/>
       <w:r>
         <w:rPr>
           <w:rStyle w:val="CommentReference"/>
         </w:rPr>
-        <w:commentReference w:id="19"/>
-      </w:r>
-      <w:commentRangeEnd w:id="20"/>
+        <w:commentReference w:id="21"/>
+      </w:r>
+      <w:commentRangeEnd w:id="22"/>
       <w:r>
         <w:rPr>
           <w:rStyle w:val="CommentReference"/>
         </w:rPr>
-        <w:commentReference w:id="20"/>
+        <w:commentReference w:id="22"/>
       </w:r>
       <w:r>
         <w:t>. The other differentially abundant clusters were largely annotated as putative gypsy elements (</w:t>
@@ -6538,12 +6568,7 @@
         <w:t>removal</w:t>
       </w:r>
       <w:r>
-        <w:t xml:space="preserve"> of multiple different repetitive element families (mostly </w:t>
-      </w:r>
-      <w:bookmarkStart w:id="21" w:name="_GoBack"/>
-      <w:bookmarkEnd w:id="21"/>
-      <w:r>
-        <w:t>retrotransposons)</w:t>
+        <w:t xml:space="preserve"> of multiple different repetitive element families (mostly retrotransposons)</w:t>
       </w:r>
       <w:r>
         <w:t>.</w:t>
@@ -6901,7 +6926,7 @@
       <w:r>
         <w:t xml:space="preserve"> consequence of these differences in indel evolution resulted in a net gain of </w:t>
       </w:r>
-      <w:commentRangeStart w:id="22"/>
+      <w:commentRangeStart w:id="23"/>
       <w:r>
         <w:t>68.6</w:t>
       </w:r>
@@ -6935,15 +6960,19 @@
       <w:r>
         <w:t>kb</w:t>
       </w:r>
-      <w:commentRangeEnd w:id="22"/>
-      <w:r>
-        <w:t xml:space="preserve"> (0.03% of genome size)</w:t>
+      <w:commentRangeEnd w:id="23"/>
+      <w:r>
+        <w:t xml:space="preserve"> (0.03% of </w:t>
+      </w:r>
+      <w:r>
+        <w:lastRenderedPageBreak/>
+        <w:t>genome size)</w:t>
       </w:r>
       <w:r>
         <w:rPr>
           <w:rStyle w:val="CommentReference"/>
         </w:rPr>
-        <w:commentReference w:id="22"/>
+        <w:commentReference w:id="23"/>
       </w:r>
       <w:r>
         <w:t xml:space="preserve">. </w:t>
@@ -6954,27 +6983,27 @@
       <w:r>
         <w:t xml:space="preserve"> </w:t>
       </w:r>
-      <w:commentRangeStart w:id="23"/>
       <w:commentRangeStart w:id="24"/>
+      <w:commentRangeStart w:id="25"/>
       <w:r>
         <w:t>(Figure_circos.png)</w:t>
       </w:r>
       <w:r>
         <w:t>.</w:t>
       </w:r>
-      <w:commentRangeEnd w:id="23"/>
+      <w:commentRangeEnd w:id="24"/>
       <w:r>
         <w:rPr>
           <w:rStyle w:val="CommentReference"/>
         </w:rPr>
-        <w:commentReference w:id="23"/>
-      </w:r>
-      <w:commentRangeEnd w:id="24"/>
+        <w:commentReference w:id="24"/>
+      </w:r>
+      <w:commentRangeEnd w:id="25"/>
       <w:r>
         <w:rPr>
           <w:rStyle w:val="CommentReference"/>
         </w:rPr>
-        <w:commentReference w:id="24"/>
+        <w:commentReference w:id="25"/>
       </w:r>
     </w:p>
     <w:p/>
@@ -6984,19 +7013,19 @@
           <w:b/>
         </w:rPr>
       </w:pPr>
-      <w:commentRangeStart w:id="25"/>
+      <w:commentRangeStart w:id="26"/>
       <w:r>
         <w:rPr>
           <w:b/>
         </w:rPr>
         <w:t>Discussion</w:t>
       </w:r>
-      <w:commentRangeEnd w:id="25"/>
+      <w:commentRangeEnd w:id="26"/>
       <w:r>
         <w:rPr>
           <w:rStyle w:val="CommentReference"/>
         </w:rPr>
-        <w:commentReference w:id="25"/>
+        <w:commentReference w:id="26"/>
       </w:r>
     </w:p>
     <w:p>
@@ -7608,6 +7637,7 @@
         <w:spacing w:after="0" w:line="240" w:lineRule="auto"/>
       </w:pPr>
       <w:r>
+        <w:lastRenderedPageBreak/>
         <w:t xml:space="preserve">Regardless of our accuracy with respect to absolute time, it is clear that </w:t>
       </w:r>
       <w:r>
@@ -8147,7 +8177,11 @@
         <w:t>agnostic of sequence type</w:t>
       </w:r>
       <w:r>
-        <w:t xml:space="preserve">. Again, despite their identical genome sizes, </w:t>
+        <w:t xml:space="preserve">. Again, despite </w:t>
+      </w:r>
+      <w:r>
+        <w:lastRenderedPageBreak/>
+        <w:t xml:space="preserve">their identical genome sizes, </w:t>
       </w:r>
       <w:r>
         <w:rPr>
@@ -8303,6 +8337,381 @@
         <w:adjustRightInd w:val="0"/>
         <w:spacing w:after="0" w:line="240" w:lineRule="auto"/>
       </w:pPr>
+    </w:p>
+    <w:p>
+      <w:r>
+        <w:br w:type="page"/>
+      </w:r>
+    </w:p>
+    <w:p>
+      <w:pPr>
+        <w:autoSpaceDE w:val="0"/>
+        <w:autoSpaceDN w:val="0"/>
+        <w:adjustRightInd w:val="0"/>
+        <w:spacing w:after="0" w:line="240" w:lineRule="auto"/>
+      </w:pPr>
+      <w:commentRangeStart w:id="27"/>
+      <w:r>
+        <w:lastRenderedPageBreak/>
+        <w:t xml:space="preserve">Figure </w:t>
+      </w:r>
+      <w:commentRangeEnd w:id="27"/>
+      <w:r>
+        <w:rPr>
+          <w:rStyle w:val="CommentReference"/>
+        </w:rPr>
+        <w:commentReference w:id="27"/>
+      </w:r>
+      <w:r>
+        <w:t>Cotton Cutoff : Cumulative sum of the number of reads included in the clusters. The cumulative sum graph displays the percent of reads (y-axis) included in the data analysis given a cluster cutoff (x-axis). The yellow vertical line placed at cluster 274 represents the last cluster containing at least 0.01% of the input dataset.</w:t>
+      </w:r>
+    </w:p>
+    <w:p>
+      <w:pPr>
+        <w:autoSpaceDE w:val="0"/>
+        <w:autoSpaceDN w:val="0"/>
+        <w:adjustRightInd w:val="0"/>
+        <w:spacing w:after="0" w:line="240" w:lineRule="auto"/>
+      </w:pPr>
+    </w:p>
+    <w:p>
+      <w:pPr>
+        <w:autoSpaceDE w:val="0"/>
+        <w:autoSpaceDN w:val="0"/>
+        <w:adjustRightInd w:val="0"/>
+        <w:spacing w:after="0" w:line="240" w:lineRule="auto"/>
+      </w:pPr>
+      <w:commentRangeStart w:id="28"/>
+      <w:r>
+        <w:t xml:space="preserve">Figure </w:t>
+      </w:r>
+      <w:commentRangeEnd w:id="28"/>
+      <w:r>
+        <w:rPr>
+          <w:rStyle w:val="CommentReference"/>
+        </w:rPr>
+        <w:commentReference w:id="28"/>
+      </w:r>
+      <w:r>
+        <w:t xml:space="preserve">TEages : Example graphs for regression analyses used for approximate dating. A histogram for  percent identity (x-axis) among reads was generated and described via regression models (line), testing both </w:t>
+      </w:r>
+      <w:r>
+        <w:t>linear (</w:t>
+      </w:r>
+      <w:r>
+        <w:t>Y = a + bX</w:t>
+      </w:r>
+      <w:r>
+        <w:t xml:space="preserve">) </w:t>
+      </w:r>
+      <w:r>
+        <w:t xml:space="preserve">and </w:t>
+      </w:r>
+      <w:r>
+        <w:t>quadratic</w:t>
+      </w:r>
+      <w:r>
+        <w:t xml:space="preserve"> </w:t>
+      </w:r>
+      <w:r>
+        <w:t>(</w:t>
+      </w:r>
+      <w:r>
+        <w:t>Y = a + bX + cX</w:t>
+      </w:r>
+      <w:r>
+        <w:rPr>
+          <w:vertAlign w:val="superscript"/>
+        </w:rPr>
+        <w:t>2</w:t>
+      </w:r>
+      <w:r>
+        <w:t>)</w:t>
+      </w:r>
+      <w:r>
+        <w:t xml:space="preserve"> models. Five exemplary regression models are shown, including </w:t>
+      </w:r>
+      <w:r>
+        <w:t>(</w:t>
+      </w:r>
+      <w:r>
+        <w:t>A</w:t>
+      </w:r>
+      <w:r>
+        <w:t>) positive linear regression</w:t>
+      </w:r>
+      <w:r>
+        <w:t>, category 1</w:t>
+      </w:r>
+      <w:r>
+        <w:t>; (</w:t>
+      </w:r>
+      <w:r>
+        <w:t>B</w:t>
+      </w:r>
+      <w:r>
+        <w:t>) negative linear regression</w:t>
+      </w:r>
+      <w:r>
+        <w:t>, category 3</w:t>
+      </w:r>
+      <w:r>
+        <w:t>; (</w:t>
+      </w:r>
+      <w:r>
+        <w:t>C</w:t>
+      </w:r>
+      <w:r>
+        <w:t>) positive quadratic vertical parabola, trend described by right-side of vertex</w:t>
+      </w:r>
+      <w:r>
+        <w:t>, category 4</w:t>
+      </w:r>
+      <w:r>
+        <w:t>; (</w:t>
+      </w:r>
+      <w:r>
+        <w:t>D</w:t>
+      </w:r>
+      <w:r>
+        <w:t>)</w:t>
+      </w:r>
+      <w:r>
+        <w:t xml:space="preserve"> </w:t>
+      </w:r>
+      <w:r>
+        <w:t>positive quadratic vertical parabola, trend described by left-side of vertex</w:t>
+      </w:r>
+      <w:r>
+        <w:t>, category 4b</w:t>
+      </w:r>
+      <w:r>
+        <w:t>; (</w:t>
+      </w:r>
+      <w:r>
+        <w:t>E</w:t>
+      </w:r>
+      <w:r>
+        <w:t>) negative quadratic vertical parabola, trend described by right-side of vertex</w:t>
+      </w:r>
+      <w:r>
+        <w:t xml:space="preserve">, category 5. Categories 2 and 6 (see methods and </w:t>
+      </w:r>
+      <w:r>
+        <w:t>Ferreira de Carvalho (2016))</w:t>
+      </w:r>
+      <w:r>
+        <w:t xml:space="preserve"> were not observed in this data. </w:t>
+      </w:r>
+      <w:r>
+        <w:t xml:space="preserve">Categories </w:t>
+      </w:r>
+      <w:r>
+        <w:t xml:space="preserve">1 and 4 </w:t>
+      </w:r>
+      <w:r>
+        <w:t>trend toward highly identical reads</w:t>
+      </w:r>
+      <w:r>
+        <w:t xml:space="preserve">, indicating the cluster is composed of </w:t>
+      </w:r>
+      <w:r>
+        <w:t xml:space="preserve"> relatively young</w:t>
+      </w:r>
+      <w:r>
+        <w:t xml:space="preserve"> elements</w:t>
+      </w:r>
+      <w:r>
+        <w:t xml:space="preserve">, whereas categories 3, 4b, and </w:t>
+      </w:r>
+      <w:r>
+        <w:t>5</w:t>
+      </w:r>
+      <w:r>
+        <w:t xml:space="preserve"> trend toward lower identity</w:t>
+      </w:r>
+      <w:r>
+        <w:t>, indicative</w:t>
+      </w:r>
+      <w:r>
+        <w:t xml:space="preserve"> of older </w:t>
+      </w:r>
+      <w:r>
+        <w:t xml:space="preserve">(less identical) </w:t>
+      </w:r>
+      <w:r>
+        <w:t>elements.</w:t>
+      </w:r>
+    </w:p>
+    <w:p>
+      <w:pPr>
+        <w:autoSpaceDE w:val="0"/>
+        <w:autoSpaceDN w:val="0"/>
+        <w:adjustRightInd w:val="0"/>
+        <w:spacing w:after="0" w:line="240" w:lineRule="auto"/>
+      </w:pPr>
+    </w:p>
+    <w:p>
+      <w:pPr>
+        <w:autoSpaceDE w:val="0"/>
+        <w:autoSpaceDN w:val="0"/>
+        <w:adjustRightInd w:val="0"/>
+        <w:spacing w:after="0" w:line="240" w:lineRule="auto"/>
+      </w:pPr>
+      <w:r>
+        <w:t xml:space="preserve">Figure </w:t>
+      </w:r>
+      <w:commentRangeStart w:id="29"/>
+      <w:r>
+        <w:t xml:space="preserve">TEamounts </w:t>
+      </w:r>
+      <w:commentRangeEnd w:id="29"/>
+      <w:r>
+        <w:rPr>
+          <w:rStyle w:val="CommentReference"/>
+        </w:rPr>
+        <w:commentReference w:id="29"/>
+      </w:r>
+      <w:r>
+        <w:t>: The (average) aggregate number of kilobases represented by each transposable element category for each species. Transposable elements were broadly categorized into categories and their representation per species summarized (displayed as a log-scale due to the extensive range in genome occupation among elements).</w:t>
+      </w:r>
+    </w:p>
+    <w:p>
+      <w:pPr>
+        <w:autoSpaceDE w:val="0"/>
+        <w:autoSpaceDN w:val="0"/>
+        <w:adjustRightInd w:val="0"/>
+        <w:spacing w:after="0" w:line="240" w:lineRule="auto"/>
+      </w:pPr>
+    </w:p>
+    <w:p>
+      <w:pPr>
+        <w:autoSpaceDE w:val="0"/>
+        <w:autoSpaceDN w:val="0"/>
+        <w:adjustRightInd w:val="0"/>
+        <w:spacing w:after="0" w:line="240" w:lineRule="auto"/>
+      </w:pPr>
+      <w:r>
+        <w:t xml:space="preserve">Figure grid_anc: Ancestral state reconstruction for the gain/loss of sequence in </w:t>
+      </w:r>
+      <w:r>
+        <w:t xml:space="preserve">22 clusters with the lowest p-value (p&lt;0.001) </w:t>
+      </w:r>
+      <w:r>
+        <w:t xml:space="preserve">during the evolution of </w:t>
+      </w:r>
+      <w:r>
+        <w:rPr>
+          <w:i/>
+        </w:rPr>
+        <w:t>Kokia</w:t>
+      </w:r>
+      <w:r>
+        <w:t>/</w:t>
+      </w:r>
+      <w:r>
+        <w:rPr>
+          <w:i/>
+        </w:rPr>
+        <w:t>Gossypioides</w:t>
+      </w:r>
+      <w:r>
+        <w:t>/</w:t>
+      </w:r>
+      <w:r>
+        <w:rPr>
+          <w:i/>
+        </w:rPr>
+        <w:t>Gossypium</w:t>
+      </w:r>
+      <w:r>
+        <w:t xml:space="preserve">. Total amount of sequence attributable to each cluster is given in kilobases, both next to the name (terminus) and at branch points. </w:t>
+      </w:r>
+      <w:r>
+        <w:t xml:space="preserve">Patterns of both amplification </w:t>
+      </w:r>
+      <w:r>
+        <w:t xml:space="preserve">(represented by green/blue color) </w:t>
+      </w:r>
+      <w:r>
+        <w:t xml:space="preserve">and deletion </w:t>
+      </w:r>
+      <w:r>
+        <w:t xml:space="preserve">(yellow/orange/red) </w:t>
+      </w:r>
+      <w:r>
+        <w:t xml:space="preserve">were inferred, </w:t>
+      </w:r>
+      <w:r>
+        <w:t xml:space="preserve">frequently </w:t>
+      </w:r>
+      <w:r>
+        <w:t>within the same cluster</w:t>
+      </w:r>
+      <w:r>
+        <w:t xml:space="preserve"> and sometimes between sister taxa.</w:t>
+      </w:r>
+    </w:p>
+    <w:p>
+      <w:pPr>
+        <w:autoSpaceDE w:val="0"/>
+        <w:autoSpaceDN w:val="0"/>
+        <w:adjustRightInd w:val="0"/>
+        <w:spacing w:after="0" w:line="240" w:lineRule="auto"/>
+      </w:pPr>
+    </w:p>
+    <w:p>
+      <w:pPr>
+        <w:autoSpaceDE w:val="0"/>
+        <w:autoSpaceDN w:val="0"/>
+        <w:adjustRightInd w:val="0"/>
+        <w:spacing w:after="0" w:line="240" w:lineRule="auto"/>
+      </w:pPr>
+      <w:r>
+        <w:t xml:space="preserve">Figure indels: </w:t>
+      </w:r>
+      <w:r>
+        <w:t xml:space="preserve">The frequency of indels present between </w:t>
+      </w:r>
+      <w:r>
+        <w:rPr>
+          <w:i/>
+        </w:rPr>
+        <w:t>K. drynarioides</w:t>
+      </w:r>
+      <w:r>
+        <w:t xml:space="preserve"> (green) and </w:t>
+      </w:r>
+      <w:r>
+        <w:rPr>
+          <w:i/>
+        </w:rPr>
+        <w:t xml:space="preserve">G. kirkii </w:t>
+      </w:r>
+      <w:r>
+        <w:t>(blue), parsed as insertions (top) and deletions (bottom).</w:t>
+      </w:r>
+    </w:p>
+    <w:p>
+      <w:pPr>
+        <w:autoSpaceDE w:val="0"/>
+        <w:autoSpaceDN w:val="0"/>
+        <w:adjustRightInd w:val="0"/>
+        <w:spacing w:after="0" w:line="240" w:lineRule="auto"/>
+      </w:pPr>
+    </w:p>
+    <w:p>
+      <w:pPr>
+        <w:autoSpaceDE w:val="0"/>
+        <w:autoSpaceDN w:val="0"/>
+        <w:adjustRightInd w:val="0"/>
+        <w:spacing w:after="0" w:line="240" w:lineRule="auto"/>
+      </w:pPr>
+      <w:r>
+        <w:t xml:space="preserve">Figure circus: </w:t>
+      </w:r>
+      <w:bookmarkStart w:id="30" w:name="_GoBack"/>
+      <w:bookmarkEnd w:id="30"/>
     </w:p>
     <w:sectPr>
       <w:pgSz w:w="12240" w:h="15840"/>
@@ -8450,7 +8859,7 @@
       </w:r>
     </w:p>
   </w:comment>
-  <w:comment w:id="5" w:author="Jonathan F Wendel" w:date="2017-07-13T15:42:00Z" w:initials="WJF[">
+  <w:comment w:id="5" w:author="Grover, Corrinne E [EEOBS]" w:date="2017-07-17T10:24:00Z" w:initials="GCE[">
     <w:p>
       <w:pPr>
         <w:pStyle w:val="CommentText"/>
@@ -8462,11 +8871,11 @@
         <w:annotationRef/>
       </w:r>
       <w:r>
-        <w:t>Maybe not stringent enough – perhaps we need to talk, or maybe you agree, or maybe I am wrong.  But this seems like an erroneous justification.</w:t>
+        <w:t>I haven’t numbered figures because renumbering figures is a pet peeve. Instead, I have named them. Please mark any figures that you want to see in supplemental as such. I will number at the end.</w:t>
       </w:r>
     </w:p>
   </w:comment>
-  <w:comment w:id="6" w:author="Jonathan F Wendel" w:date="2017-07-13T15:43:00Z" w:initials="WJF[">
+  <w:comment w:id="6" w:author="Grover, Corrinne E [EEOBS]" w:date="2017-07-17T10:25:00Z" w:initials="GCE[">
     <w:p>
       <w:pPr>
         <w:pStyle w:val="CommentText"/>
@@ -8478,11 +8887,11 @@
         <w:annotationRef/>
       </w:r>
       <w:r>
-        <w:t>Very cool, consistent with the idea that the generic divergence is young, as reported earlier.  BUT, how inflated is this number by the loose standard of &gt;0.6?  What about if 0.1?  I recommend you use the mean + 2 std dev as the upper bound for a conservative estimate of which genes to include, rather than something arbitrary like 0.6 or 0.1</w:t>
+        <w:t>Supplemental</w:t>
       </w:r>
     </w:p>
   </w:comment>
-  <w:comment w:id="7" w:author="Jonathan F Wendel" w:date="2017-07-13T15:45:00Z" w:initials="WJF[">
+  <w:comment w:id="7" w:author="Jonathan F Wendel" w:date="2017-07-13T15:42:00Z" w:initials="WJF[">
     <w:p>
       <w:pPr>
         <w:pStyle w:val="CommentText"/>
@@ -8494,11 +8903,11 @@
         <w:annotationRef/>
       </w:r>
       <w:r>
-        <w:t xml:space="preserve">Will need to do again, better, once we figure out how.  I like it, but let’s get up to speed and up to date and make this satisfy reviewer concerns in advance.  The point will be valid that divergence will be half as high as from Gossypium, but let’s do a better job on the numbers.  Then I can edit this paragraph.  Oh, the brassica and palm rates are both silly. </w:t>
+        <w:t>Maybe not stringent enough – perhaps we need to talk, or maybe you agree, or maybe I am wrong.  But this seems like an erroneous justification.</w:t>
       </w:r>
     </w:p>
   </w:comment>
-  <w:comment w:id="8" w:author="Jonathan F Wendel" w:date="2017-07-13T15:48:00Z" w:initials="WJF[">
+  <w:comment w:id="8" w:author="Jonathan F Wendel" w:date="2017-07-13T15:43:00Z" w:initials="WJF[">
     <w:p>
       <w:pPr>
         <w:pStyle w:val="CommentText"/>
@@ -8510,11 +8919,11 @@
         <w:annotationRef/>
       </w:r>
       <w:r>
-        <w:t xml:space="preserve">Huh?  This is CNV between taxa.  So do you mean higher copy number vs. lower copy number with these values?  Or do you mean relative to Gossypium plus the other taxon?  </w:t>
+        <w:t>Very cool, consistent with the idea that the generic divergence is young, as reported earlier.  BUT, how inflated is this number by the loose standard of &gt;0.6?  What about if 0.1?  I recommend you use the mean + 2 std dev as the upper bound for a conservative estimate of which genes to include, rather than something arbitrary like 0.6 or 0.1</w:t>
       </w:r>
     </w:p>
   </w:comment>
-  <w:comment w:id="9" w:author="Grover, Corrinne E [EEOBS]" w:date="2017-07-17T09:17:00Z" w:initials="GCE[">
+  <w:comment w:id="9" w:author="Jonathan F Wendel" w:date="2017-07-13T15:45:00Z" w:initials="WJF[">
     <w:p>
       <w:pPr>
         <w:pStyle w:val="CommentText"/>
@@ -8526,11 +8935,11 @@
         <w:annotationRef/>
       </w:r>
       <w:r>
-        <w:t>Reworded; more clear?</w:t>
+        <w:t xml:space="preserve">Will need to do again, better, once we figure out how.  I like it, but let’s get up to speed and up to date and make this satisfy reviewer concerns in advance.  The point will be valid that divergence will be half as high as from Gossypium, but let’s do a better job on the numbers.  Then I can edit this paragraph.  Oh, the brassica and palm rates are both silly. </w:t>
       </w:r>
     </w:p>
   </w:comment>
-  <w:comment w:id="10" w:author="Grover, Corrinne E [EEOBS] [2]" w:date="2017-06-24T19:07:00Z" w:initials="GCE[">
+  <w:comment w:id="10" w:author="Jonathan F Wendel" w:date="2017-07-13T15:48:00Z" w:initials="WJF[">
     <w:p>
       <w:pPr>
         <w:pStyle w:val="CommentText"/>
@@ -8542,11 +8951,11 @@
         <w:annotationRef/>
       </w:r>
       <w:r>
-        <w:t>Are these really dual losses then? Truncated products? Other?</w:t>
+        <w:t xml:space="preserve">Huh?  This is CNV between taxa.  So do you mean higher copy number vs. lower copy number with these values?  Or do you mean relative to Gossypium plus the other taxon?  </w:t>
       </w:r>
     </w:p>
   </w:comment>
-  <w:comment w:id="11" w:author="Jonathan F Wendel" w:date="2017-07-13T15:56:00Z" w:initials="WJF[">
+  <w:comment w:id="11" w:author="Grover, Corrinne E [EEOBS]" w:date="2017-07-17T09:17:00Z" w:initials="GCE[">
     <w:p>
       <w:pPr>
         <w:pStyle w:val="CommentText"/>
@@ -8558,11 +8967,11 @@
         <w:annotationRef/>
       </w:r>
       <w:r>
-        <w:t>Not clear how this confirms reasonable.  What does this actually mean?</w:t>
+        <w:t>Reworded; more clear?</w:t>
       </w:r>
     </w:p>
   </w:comment>
-  <w:comment w:id="12" w:author="Grover, Corrinne E [EEOBS]" w:date="2017-07-17T09:39:00Z" w:initials="GCE[">
+  <w:comment w:id="12" w:author="Grover, Corrinne E [EEOBS] [2]" w:date="2017-06-24T19:07:00Z" w:initials="GCE[">
     <w:p>
       <w:pPr>
         <w:pStyle w:val="CommentText"/>
@@ -8574,11 +8983,11 @@
         <w:annotationRef/>
       </w:r>
       <w:r>
-        <w:t>Make sense?</w:t>
+        <w:t>Are these really dual losses then? Truncated products? Other?</w:t>
       </w:r>
     </w:p>
   </w:comment>
-  <w:comment w:id="13" w:author="Jonathan F Wendel" w:date="2017-07-13T16:01:00Z" w:initials="WJF[">
+  <w:comment w:id="13" w:author="Jonathan F Wendel" w:date="2017-07-13T15:56:00Z" w:initials="WJF[">
     <w:p>
       <w:pPr>
         <w:pStyle w:val="CommentText"/>
@@ -8590,19 +8999,27 @@
         <w:annotationRef/>
       </w:r>
       <w:r>
-        <w:t xml:space="preserve">Yardstick for older vs. younger?  </w:t>
-      </w:r>
-    </w:p>
+        <w:t>Not clear how this confirms reasonable.  What does this actually mean?</w:t>
+      </w:r>
+    </w:p>
+  </w:comment>
+  <w:comment w:id="14" w:author="Grover, Corrinne E [EEOBS]" w:date="2017-07-17T09:39:00Z" w:initials="GCE[">
     <w:p>
       <w:pPr>
         <w:pStyle w:val="CommentText"/>
       </w:pPr>
       <w:r>
-        <w:t>And, perhaps another method is to rank the 188 clusters from youngest to oldest, divide into quartiles, and address the questions/issues that way??</w:t>
+        <w:rPr>
+          <w:rStyle w:val="CommentReference"/>
+        </w:rPr>
+        <w:annotationRef/>
+      </w:r>
+      <w:r>
+        <w:t>Make sense?</w:t>
       </w:r>
     </w:p>
   </w:comment>
-  <w:comment w:id="14" w:author="Grover, Corrinne E [EEOBS]" w:date="2017-07-14T14:28:00Z" w:initials="GCE[">
+  <w:comment w:id="15" w:author="Jonathan F Wendel" w:date="2017-07-13T16:01:00Z" w:initials="WJF[">
     <w:p>
       <w:pPr>
         <w:pStyle w:val="CommentText"/>
@@ -8614,27 +9031,19 @@
         <w:annotationRef/>
       </w:r>
       <w:r>
-        <w:t>We outlined it in the methods. Did I send the figure? It shows a pattern of repeat similarity that is describable by regression analysis. Basically, younger reads are those where there is a skew toward high identitiy, whereas older reads are skewed toward less identity.</w:t>
-      </w:r>
-    </w:p>
-  </w:comment>
-  <w:comment w:id="15" w:author="Jonathan F Wendel" w:date="2017-07-13T16:05:00Z" w:initials="WJF[">
+        <w:t xml:space="preserve">Yardstick for older vs. younger?  </w:t>
+      </w:r>
+    </w:p>
     <w:p>
       <w:pPr>
         <w:pStyle w:val="CommentText"/>
       </w:pPr>
       <w:r>
-        <w:rPr>
-          <w:rStyle w:val="CommentReference"/>
-        </w:rPr>
-        <w:annotationRef/>
-      </w:r>
-      <w:r>
-        <w:t>??</w:t>
+        <w:t>And, perhaps another method is to rank the 188 clusters from youngest to oldest, divide into quartiles, and address the questions/issues that way??</w:t>
       </w:r>
     </w:p>
   </w:comment>
-  <w:comment w:id="16" w:author="Grover, Corrinne E [EEOBS]" w:date="2017-07-14T15:57:00Z" w:initials="GCE[">
+  <w:comment w:id="16" w:author="Grover, Corrinne E [EEOBS]" w:date="2017-07-14T14:28:00Z" w:initials="GCE[">
     <w:p>
       <w:pPr>
         <w:pStyle w:val="CommentText"/>
@@ -8646,11 +9055,11 @@
         <w:annotationRef/>
       </w:r>
       <w:r>
-        <w:t>Non-LTR element</w:t>
+        <w:t>We outlined it in the methods. Did I send the figure? It shows a pattern of repeat similarity that is describable by regression analysis. Basically, younger reads are those where there is a skew toward high identitiy, whereas older reads are skewed toward less identity.</w:t>
       </w:r>
     </w:p>
   </w:comment>
-  <w:comment w:id="18" w:author="Jonathan F Wendel" w:date="2017-07-13T16:06:00Z" w:initials="WJF[">
+  <w:comment w:id="17" w:author="Jonathan F Wendel" w:date="2017-07-13T16:05:00Z" w:initials="WJF[">
     <w:p>
       <w:pPr>
         <w:pStyle w:val="CommentText"/>
@@ -8662,11 +9071,11 @@
         <w:annotationRef/>
       </w:r>
       <w:r>
-        <w:t>Hence the dating importance above.  If you wish to propose independent proliferation in both lineages, the burden of proof is on you.  So to speak.  More parsimonious is that this proliferation occurred prior to divergence, so it can’t be all that young!</w:t>
+        <w:t>??</w:t>
       </w:r>
     </w:p>
   </w:comment>
-  <w:comment w:id="17" w:author="Grover, Corrinne E [EEOBS]" w:date="2017-07-14T15:55:00Z" w:initials="GCE[">
+  <w:comment w:id="18" w:author="Grover, Corrinne E [EEOBS]" w:date="2017-07-14T15:57:00Z" w:initials="GCE[">
     <w:p>
       <w:pPr>
         <w:pStyle w:val="CommentText"/>
@@ -8678,11 +9087,11 @@
         <w:annotationRef/>
       </w:r>
       <w:r>
-        <w:t>Dating TEs with short reads is tricky. Maybe check out the methods for this part again and see what you think. The problem here is that we don’t have LTRs to compare. I haven’t checked the genome sequences themselves to see how many TEs are assembled in full; however, there is going to be a bias there. Those that easily assemble in full will be older; those that are younger will “stack”. That is why we took the approach of read percent identity to guesstimate if the elements are recent (high identity) or older (less read identity).</w:t>
+        <w:t>Non-LTR element</w:t>
       </w:r>
     </w:p>
   </w:comment>
-  <w:comment w:id="19" w:author="Jonathan F Wendel" w:date="2017-07-13T16:07:00Z" w:initials="WJF[">
+  <w:comment w:id="20" w:author="Jonathan F Wendel" w:date="2017-07-13T16:06:00Z" w:initials="WJF[">
     <w:p>
       <w:pPr>
         <w:pStyle w:val="CommentText"/>
@@ -8694,11 +9103,11 @@
         <w:annotationRef/>
       </w:r>
       <w:r>
-        <w:t>Sketchy.  May need to align LTRs and get actual substitution amounts??</w:t>
+        <w:t>Hence the dating importance above.  If you wish to propose independent proliferation in both lineages, the burden of proof is on you.  So to speak.  More parsimonious is that this proliferation occurred prior to divergence, so it can’t be all that young!</w:t>
       </w:r>
     </w:p>
   </w:comment>
-  <w:comment w:id="20" w:author="Grover, Corrinne E [EEOBS]" w:date="2017-07-17T10:14:00Z" w:initials="GCE[">
+  <w:comment w:id="19" w:author="Grover, Corrinne E [EEOBS]" w:date="2017-07-14T15:55:00Z" w:initials="GCE[">
     <w:p>
       <w:pPr>
         <w:pStyle w:val="CommentText"/>
@@ -8710,11 +9119,11 @@
         <w:annotationRef/>
       </w:r>
       <w:r>
-        <w:t>See above. Thoughts?</w:t>
+        <w:t>Dating TEs with short reads is tricky. Maybe check out the methods for this part again and see what you think. The problem here is that we don’t have LTRs to compare. I haven’t checked the genome sequences themselves to see how many TEs are assembled in full; however, there is going to be a bias there. Those that easily assemble in full will be older; those that are younger will “stack”. That is why we took the approach of read percent identity to guesstimate if the elements are recent (high identity) or older (less read identity).</w:t>
       </w:r>
     </w:p>
   </w:comment>
-  <w:comment w:id="22" w:author="Jonathan F Wendel" w:date="2017-07-13T16:14:00Z" w:initials="WJF[">
+  <w:comment w:id="21" w:author="Jonathan F Wendel" w:date="2017-07-13T16:07:00Z" w:initials="WJF[">
     <w:p>
       <w:pPr>
         <w:pStyle w:val="CommentText"/>
@@ -8726,110 +9135,129 @@
         <w:annotationRef/>
       </w:r>
       <w:r>
-        <w:t>Hmmm…</w:t>
-      </w:r>
-    </w:p>
+        <w:t>Sketchy.  May need to align LTRs and get actual substitution amounts??</w:t>
+      </w:r>
+    </w:p>
+  </w:comment>
+  <w:comment w:id="22" w:author="Grover, Corrinne E [EEOBS]" w:date="2017-07-17T10:14:00Z" w:initials="GCE[">
     <w:p>
       <w:pPr>
         <w:pStyle w:val="CommentText"/>
       </w:pPr>
       <w:r>
-        <w:t>So, very cool analysis.  I like it a lot.  Comments</w:t>
-      </w:r>
-    </w:p>
+        <w:rPr>
+          <w:rStyle w:val="CommentReference"/>
+        </w:rPr>
+        <w:annotationRef/>
+      </w:r>
+      <w:r>
+        <w:t>See above. Thoughts?</w:t>
+      </w:r>
+    </w:p>
+  </w:comment>
+  <w:comment w:id="23" w:author="Jonathan F Wendel" w:date="2017-07-13T16:14:00Z" w:initials="WJF[">
     <w:p>
       <w:pPr>
         <w:pStyle w:val="CommentText"/>
       </w:pPr>
-    </w:p>
-    <w:p>
-      <w:pPr>
-        <w:pStyle w:val="CommentText"/>
-        <w:rPr>
-          <w:color w:val="00B050"/>
-        </w:rPr>
-      </w:pPr>
-      <w:r>
-        <w:t>First, in both lineages, there are more deletions than insertions.  This might help explain the genome downsizing we talked about in “feast and famine”, 2002 (</w:t>
-      </w:r>
-      <w:r>
-        <w:t>Wendel, Jonathan F., et al. "Feast and famine in plant genomes." Genetica 115.1 (2002): 37-47.</w:t>
-      </w:r>
-      <w:r>
-        <w:t xml:space="preserve">), relative to Gossypium, but to make this point clear, we would need the net for each genome relative to Gossypium, not to each other!  </w:t>
-      </w:r>
-      <w:r>
-        <w:rPr>
-          <w:color w:val="00B050"/>
-        </w:rPr>
-        <w:t xml:space="preserve">Unless I am misunderstanding, it is the same number. Because the requirement of Gr=Kd or Gr= Gk, then the overall number reported here is, essentially, relative to both. The problem is how to determine the gain/loss in the lineage leading up to their split. </w:t>
-      </w:r>
-      <w:r>
-        <w:t xml:space="preserve">How many more nucleotides are lost in each genome relative to gained?  Notice that this is only about half of the time that the two lineages have been evolving separately, so </w:t>
-      </w:r>
-      <w:r>
-        <w:rPr>
-          <w:i/>
-        </w:rPr>
-        <w:t>it is possible</w:t>
-      </w:r>
-      <w:r>
-        <w:t xml:space="preserve">, without a further distant outgroup, to estimate the amount of total shrinkage by doubling the average of these two lineage-specific numbers, since their divergence is about half of the total time since divergence from Gossypium.  Nice idea for the discussion, I think. </w:t>
-      </w:r>
-      <w:r>
-        <w:rPr>
-          <w:color w:val="00B050"/>
-        </w:rPr>
-        <w:t>Okay, I think I understand. Take the overall amount of deleted sequence from each, make an average. Do the same for the overall inserted sequence. These are nearly identical (see below). A caveat, though, would be that this is reflective of small gains and losses, not TE gains or larger losses</w:t>
-      </w:r>
-    </w:p>
-    <w:p>
-      <w:pPr>
-        <w:pStyle w:val="CommentText"/>
-        <w:rPr>
-          <w:color w:val="00B050"/>
-        </w:rPr>
-      </w:pPr>
-    </w:p>
-    <w:p>
-      <w:pPr>
-        <w:pStyle w:val="CommentText"/>
-        <w:rPr>
-          <w:color w:val="00B050"/>
-        </w:rPr>
-      </w:pPr>
-      <w:r>
-        <w:rPr>
-          <w:color w:val="00B050"/>
-        </w:rPr>
-        <w:t>The average loss between Kd-Gk=641,133</w:t>
-      </w:r>
-    </w:p>
-    <w:p>
-      <w:pPr>
-        <w:pStyle w:val="CommentText"/>
-        <w:rPr>
-          <w:color w:val="00B050"/>
-        </w:rPr>
-      </w:pPr>
-      <w:r>
-        <w:rPr>
-          <w:color w:val="00B050"/>
-        </w:rPr>
-        <w:t>The average gain between Kd-Gk=631,817</w:t>
+      <w:r>
+        <w:rPr>
+          <w:rStyle w:val="CommentReference"/>
+        </w:rPr>
+        <w:annotationRef/>
+      </w:r>
+      <w:r>
+        <w:t>Hmmm…</w:t>
       </w:r>
     </w:p>
     <w:p>
       <w:pPr>
         <w:pStyle w:val="CommentText"/>
       </w:pPr>
+      <w:r>
+        <w:t>So, very cool analysis.  I like it a lot.  Comments</w:t>
+      </w:r>
     </w:p>
     <w:p>
       <w:pPr>
         <w:pStyle w:val="CommentText"/>
       </w:pPr>
-      <w:r>
-        <w:t>Second, this is remarkable that the net difference is only 181.kb, out of genomes that are 600000 kb.  I might point this out – only 0.1%, consistent with the observation of equivalent genome sizes.</w:t>
+    </w:p>
+    <w:p>
+      <w:pPr>
+        <w:pStyle w:val="CommentText"/>
+        <w:rPr>
+          <w:color w:val="00B050"/>
+        </w:rPr>
+      </w:pPr>
+      <w:r>
+        <w:t>First, in both lineages, there are more deletions than insertions.  This might help explain the genome downsizing we talked about in “feast and famine”, 2002 (</w:t>
+      </w:r>
+      <w:r>
+        <w:t>Wendel, Jonathan F., et al. "Feast and famine in plant genomes." Genetica 115.1 (2002): 37-47.</w:t>
+      </w:r>
+      <w:r>
+        <w:t xml:space="preserve">), relative to Gossypium, but to make this point clear, we would need the net for each genome relative to Gossypium, not to each other!  </w:t>
+      </w:r>
+      <w:r>
+        <w:rPr>
+          <w:color w:val="00B050"/>
+        </w:rPr>
+        <w:t xml:space="preserve">Unless I am misunderstanding, it is the same number. Because the requirement of Gr=Kd or Gr= Gk, then the overall number reported here is, essentially, relative to both. The problem is how to determine the gain/loss in the lineage leading up to their split. </w:t>
+      </w:r>
+      <w:r>
+        <w:t xml:space="preserve">How many more nucleotides are lost in each genome relative to gained?  Notice that this is only about half of the time that the two lineages have been evolving separately, so </w:t>
+      </w:r>
+      <w:r>
+        <w:rPr>
+          <w:i/>
+        </w:rPr>
+        <w:t>it is possible</w:t>
+      </w:r>
+      <w:r>
+        <w:t xml:space="preserve">, without a further distant outgroup, to estimate the amount of total shrinkage by doubling the average of these two lineage-specific numbers, since their divergence is about half of the total time since divergence from Gossypium.  Nice idea for the discussion, I think. </w:t>
+      </w:r>
+      <w:r>
+        <w:rPr>
+          <w:color w:val="00B050"/>
+        </w:rPr>
+        <w:t>Okay, I think I understand. Take the overall amount of deleted sequence from each, make an average. Do the same for the overall inserted sequence. These are nearly identical (see below). A caveat, though, would be that this is reflective of small gains and losses, not TE gains or larger losses</w:t>
+      </w:r>
+    </w:p>
+    <w:p>
+      <w:pPr>
+        <w:pStyle w:val="CommentText"/>
+        <w:rPr>
+          <w:color w:val="00B050"/>
+        </w:rPr>
+      </w:pPr>
+    </w:p>
+    <w:p>
+      <w:pPr>
+        <w:pStyle w:val="CommentText"/>
+        <w:rPr>
+          <w:color w:val="00B050"/>
+        </w:rPr>
+      </w:pPr>
+      <w:r>
+        <w:rPr>
+          <w:color w:val="00B050"/>
+        </w:rPr>
+        <w:t>The average loss between Kd-Gk=641,133</w:t>
+      </w:r>
+    </w:p>
+    <w:p>
+      <w:pPr>
+        <w:pStyle w:val="CommentText"/>
+        <w:rPr>
+          <w:color w:val="00B050"/>
+        </w:rPr>
+      </w:pPr>
+      <w:r>
+        <w:rPr>
+          <w:color w:val="00B050"/>
+        </w:rPr>
+        <w:t>The average gain between Kd-Gk=631,817</w:t>
       </w:r>
     </w:p>
     <w:p>
@@ -8840,18 +9268,9 @@
     <w:p>
       <w:pPr>
         <w:pStyle w:val="CommentText"/>
-        <w:rPr>
-          <w:color w:val="00B050"/>
-        </w:rPr>
       </w:pPr>
       <w:r>
-        <w:t xml:space="preserve">Third, perhaps this part of the results would benefit from a reminder about the assembly quality and how unassembled portions, or different quality between the two assemblies, might affect these interpretations. </w:t>
-      </w:r>
-      <w:r>
-        <w:rPr>
-          <w:color w:val="00B050"/>
-        </w:rPr>
-        <w:t>The indel portion was completed not with assemblies, but with gatk.</w:t>
+        <w:t>Second, this is remarkable that the net difference is only 181.kb, out of genomes that are 600000 kb.  I might point this out – only 0.1%, consistent with the observation of equivalent genome sizes.</w:t>
       </w:r>
     </w:p>
     <w:p>
@@ -8859,24 +9278,30 @@
         <w:pStyle w:val="CommentText"/>
       </w:pPr>
     </w:p>
-  </w:comment>
-  <w:comment w:id="23" w:author="Jonathan F Wendel" w:date="2017-07-13T16:23:00Z" w:initials="WJF[">
+    <w:p>
+      <w:pPr>
+        <w:pStyle w:val="CommentText"/>
+        <w:rPr>
+          <w:color w:val="00B050"/>
+        </w:rPr>
+      </w:pPr>
+      <w:r>
+        <w:t xml:space="preserve">Third, perhaps this part of the results would benefit from a reminder about the assembly quality and how unassembled portions, or different quality between the two assemblies, might affect these interpretations. </w:t>
+      </w:r>
+      <w:r>
+        <w:rPr>
+          <w:color w:val="00B050"/>
+        </w:rPr>
+        <w:t>The indel portion was completed not with assemblies, but with gatk.</w:t>
+      </w:r>
+    </w:p>
     <w:p>
       <w:pPr>
         <w:pStyle w:val="CommentText"/>
       </w:pPr>
-      <w:r>
-        <w:rPr>
-          <w:rStyle w:val="CommentReference"/>
-        </w:rPr>
-        <w:annotationRef/>
-      </w:r>
-      <w:r>
-        <w:t>I have this expectation, sort of, that the results should start with a pretty picture, that is, of both alignments drawn next to the reference genome.  This allows a reader to visualize the portions of the genomes in Gk and Kd that are alignable and “the same” as in Gossypium, and the parts that are novel in either lineage.  I expect relatively even coverage in genic regions but not so elsewhere.  Anyway, this seems natural to me, and perhaps expected.  I also think that it will be informative.  Start the results with this???</w:t>
-      </w:r>
     </w:p>
   </w:comment>
-  <w:comment w:id="24" w:author="Grover, Corrinne E [EEOBS]" w:date="2017-07-14T15:53:00Z" w:initials="GCE[">
+  <w:comment w:id="24" w:author="Jonathan F Wendel" w:date="2017-07-13T16:23:00Z" w:initials="WJF[">
     <w:p>
       <w:pPr>
         <w:pStyle w:val="CommentText"/>
@@ -8888,11 +9313,11 @@
         <w:annotationRef/>
       </w:r>
       <w:r>
-        <w:t>We didn’t do dot-plots or whole-genome alignments per se because the Kokia genome (in particular) is in pieces. Also, that would take away from n=12, if a reviewer is alert and asks about it.</w:t>
+        <w:t>I have this expectation, sort of, that the results should start with a pretty picture, that is, of both alignments drawn next to the reference genome.  This allows a reader to visualize the portions of the genomes in Gk and Kd that are alignable and “the same” as in Gossypium, and the parts that are novel in either lineage.  I expect relatively even coverage in genic regions but not so elsewhere.  Anyway, this seems natural to me, and perhaps expected.  I also think that it will be informative.  Start the results with this???</w:t>
       </w:r>
     </w:p>
   </w:comment>
-  <w:comment w:id="25" w:author="Jonathan F Wendel" w:date="2017-07-13T16:25:00Z" w:initials="WJF[">
+  <w:comment w:id="25" w:author="Grover, Corrinne E [EEOBS]" w:date="2017-07-14T15:53:00Z" w:initials="GCE[">
     <w:p>
       <w:pPr>
         <w:pStyle w:val="CommentText"/>
@@ -8904,7 +9329,76 @@
         <w:annotationRef/>
       </w:r>
       <w:r>
+        <w:t>We didn’t do dot-plots or whole-genome alignments per se because the Kokia genome (in particular) is in pieces. Also, that would take away from n=12, if a reviewer is alert and asks about it.</w:t>
+      </w:r>
+    </w:p>
+  </w:comment>
+  <w:comment w:id="26" w:author="Jonathan F Wendel" w:date="2017-07-13T16:25:00Z" w:initials="WJF[">
+    <w:p>
+      <w:pPr>
+        <w:pStyle w:val="CommentText"/>
+      </w:pPr>
+      <w:r>
+        <w:rPr>
+          <w:rStyle w:val="CommentReference"/>
+        </w:rPr>
+        <w:annotationRef/>
+      </w:r>
+      <w:r>
         <w:t>Not edited yet.  Will need to do so after you consider my comments and revise…</w:t>
+      </w:r>
+    </w:p>
+  </w:comment>
+  <w:comment w:id="27" w:author="Grover, Corrinne E [EEOBS]" w:date="2017-07-17T11:05:00Z" w:initials="GCE[">
+    <w:p>
+      <w:pPr>
+        <w:pStyle w:val="CommentText"/>
+      </w:pPr>
+      <w:r>
+        <w:rPr>
+          <w:rStyle w:val="CommentReference"/>
+        </w:rPr>
+        <w:annotationRef/>
+      </w:r>
+      <w:r>
+        <w:t>Supplemental, I think</w:t>
+      </w:r>
+    </w:p>
+  </w:comment>
+  <w:comment w:id="28" w:author="Grover, Corrinne E [EEOBS]" w:date="2017-07-17T11:06:00Z" w:initials="GCE[">
+    <w:p>
+      <w:pPr>
+        <w:pStyle w:val="CommentText"/>
+      </w:pPr>
+      <w:r>
+        <w:rPr>
+          <w:rStyle w:val="CommentReference"/>
+        </w:rPr>
+        <w:annotationRef/>
+      </w:r>
+      <w:r>
+        <w:t>Supplemental I think</w:t>
+      </w:r>
+    </w:p>
+    <w:p>
+      <w:pPr>
+        <w:pStyle w:val="CommentText"/>
+      </w:pPr>
+    </w:p>
+  </w:comment>
+  <w:comment w:id="29" w:author="Grover, Corrinne E [EEOBS]" w:date="2017-07-17T11:05:00Z" w:initials="GCE[">
+    <w:p>
+      <w:pPr>
+        <w:pStyle w:val="CommentText"/>
+      </w:pPr>
+      <w:r>
+        <w:rPr>
+          <w:rStyle w:val="CommentReference"/>
+        </w:rPr>
+        <w:annotationRef/>
+      </w:r>
+      <w:r>
+        <w:t>If the non-log version is preferred, we can use that.</w:t>
       </w:r>
     </w:p>
   </w:comment>
@@ -8918,6 +9412,8 @@
   <w15:commentEx w15:paraId="608A9245" w15:done="0"/>
   <w15:commentEx w15:paraId="6DE24034" w15:done="0"/>
   <w15:commentEx w15:paraId="67A24406" w15:done="0"/>
+  <w15:commentEx w15:paraId="76F88518" w15:done="0"/>
+  <w15:commentEx w15:paraId="0CE771F6" w15:done="0"/>
   <w15:commentEx w15:paraId="03CF34E9" w15:done="0"/>
   <w15:commentEx w15:paraId="3DA1BBD6" w15:done="0"/>
   <w15:commentEx w15:paraId="1ED65898" w15:done="0"/>
@@ -8938,6 +9434,9 @@
   <w15:commentEx w15:paraId="55684B95" w15:done="0"/>
   <w15:commentEx w15:paraId="276D1DEC" w15:paraIdParent="55684B95" w15:done="0"/>
   <w15:commentEx w15:paraId="6428504A" w15:done="0"/>
+  <w15:commentEx w15:paraId="37995EC0" w15:done="0"/>
+  <w15:commentEx w15:paraId="0AEE455A" w15:done="0"/>
+  <w15:commentEx w15:paraId="1C7C2370" w15:done="0"/>
 </w15:commentsEx>
 </file>
 
@@ -10256,7 +10755,7 @@
 </file>
 
 <file path=customXml/itemProps1.xml><?xml version="1.0" encoding="utf-8"?>
-<ds:datastoreItem xmlns:ds="http://schemas.openxmlformats.org/officeDocument/2006/customXml" ds:itemID="{19854177-212F-4BD6-A878-2DFD46C0F19A}">
+<ds:datastoreItem xmlns:ds="http://schemas.openxmlformats.org/officeDocument/2006/customXml" ds:itemID="{A97CBC74-6788-4B3A-BF13-82C3BFCF7ADE}">
   <ds:schemaRefs>
     <ds:schemaRef ds:uri="http://schemas.openxmlformats.org/officeDocument/2006/bibliography"/>
   </ds:schemaRefs>

</xml_diff>